<commit_message>
Cambios en la PRACTICA 3 WORD
</commit_message>
<xml_diff>
--- a/PRACTICAS/Práctica 3_unidad2/Práctica3 2.0.docx
+++ b/PRACTICAS/Práctica 3_unidad2/Práctica3 2.0.docx
@@ -7326,7 +7326,21 @@
         <w:rPr>
           <w:rFonts w:ascii="Times New Roman" w:hAnsi="Times New Roman" w:cs="Times New Roman"/>
         </w:rPr>
-        <w:t>El planificador de tareas asigna un tiempo compartido para el proceso según su prioridad (sólo root puede cambiar prioridades).</w:t>
+        <w:t>El planificador de tareas asigna un tiempo compartido para el proceso según su prioridad (sólo </w:t>
+      </w:r>
+      <w:proofErr w:type="spellStart"/>
+      <w:r>
+        <w:rPr>
+          <w:rFonts w:ascii="Times New Roman" w:hAnsi="Times New Roman" w:cs="Times New Roman"/>
+        </w:rPr>
+        <w:t>root</w:t>
+      </w:r>
+      <w:proofErr w:type="spellEnd"/>
+      <w:r>
+        <w:rPr>
+          <w:rFonts w:ascii="Times New Roman" w:hAnsi="Times New Roman" w:cs="Times New Roman"/>
+        </w:rPr>
+        <w:t> puede cambiar prioridades).</w:t>
       </w:r>
     </w:p>
     <w:p>
@@ -7444,6 +7458,7 @@
         </w:rPr>
       </w:pPr>
       <w:bookmarkStart w:id="6" w:name="_Toc55872667"/>
+      <w:proofErr w:type="spellStart"/>
       <w:r>
         <w:rPr>
           <w:rFonts w:ascii="Times New Roman" w:hAnsi="Times New Roman" w:cs="Times New Roman"/>
@@ -7452,16 +7467,49 @@
           <w:sz w:val="28"/>
           <w:szCs w:val="28"/>
         </w:rPr>
-        <w:t>Fork.</w:t>
+        <w:t>Fork</w:t>
+      </w:r>
+      <w:proofErr w:type="spellEnd"/>
+      <w:r>
+        <w:rPr>
+          <w:rFonts w:ascii="Times New Roman" w:hAnsi="Times New Roman" w:cs="Times New Roman"/>
+          <w:b/>
+          <w:bCs/>
+          <w:sz w:val="28"/>
+          <w:szCs w:val="28"/>
+        </w:rPr>
+        <w:t>.</w:t>
       </w:r>
       <w:bookmarkEnd w:id="6"/>
     </w:p>
     <w:p>
-      <w:r>
-        <w:rPr>
-          <w:rFonts w:ascii="Times New Roman" w:hAnsi="Times New Roman" w:cs="Times New Roman"/>
-        </w:rPr>
-        <w:t>Fork crea un proceso hijo que difiere de su proceso padre sólo en su PID y PPID, y en el hecho de que el uso de recursos esté asignado a 0.  Los candados de fichero (file locks) y las señales pendientes no se heredan</w:t>
+      <w:proofErr w:type="spellStart"/>
+      <w:r>
+        <w:rPr>
+          <w:rFonts w:ascii="Times New Roman" w:hAnsi="Times New Roman" w:cs="Times New Roman"/>
+        </w:rPr>
+        <w:t>Fork</w:t>
+      </w:r>
+      <w:proofErr w:type="spellEnd"/>
+      <w:r>
+        <w:rPr>
+          <w:rFonts w:ascii="Times New Roman" w:hAnsi="Times New Roman" w:cs="Times New Roman"/>
+        </w:rPr>
+        <w:t xml:space="preserve"> crea un proceso hijo que difiere de su proceso padre sólo en su PID y PPID, y en el hecho de que el uso de recursos esté asignado a 0.  Los candados de fichero (file </w:t>
+      </w:r>
+      <w:proofErr w:type="spellStart"/>
+      <w:r>
+        <w:rPr>
+          <w:rFonts w:ascii="Times New Roman" w:hAnsi="Times New Roman" w:cs="Times New Roman"/>
+        </w:rPr>
+        <w:t>locks</w:t>
+      </w:r>
+      <w:proofErr w:type="spellEnd"/>
+      <w:r>
+        <w:rPr>
+          <w:rFonts w:ascii="Times New Roman" w:hAnsi="Times New Roman" w:cs="Times New Roman"/>
+        </w:rPr>
+        <w:t>) y las señales pendientes no se heredan</w:t>
       </w:r>
       <w:r>
         <w:t>.</w:t>
@@ -7490,6 +7538,7 @@
         </w:rPr>
       </w:pPr>
       <w:bookmarkStart w:id="7" w:name="_Toc55872668"/>
+      <w:proofErr w:type="spellStart"/>
       <w:r>
         <w:rPr>
           <w:rFonts w:ascii="Times New Roman" w:hAnsi="Times New Roman" w:cs="Times New Roman"/>
@@ -7498,7 +7547,18 @@
           <w:sz w:val="28"/>
           <w:szCs w:val="28"/>
         </w:rPr>
-        <w:t>Exec.</w:t>
+        <w:t>Exec</w:t>
+      </w:r>
+      <w:proofErr w:type="spellEnd"/>
+      <w:r>
+        <w:rPr>
+          <w:rFonts w:ascii="Times New Roman" w:hAnsi="Times New Roman" w:cs="Times New Roman"/>
+          <w:b/>
+          <w:bCs/>
+          <w:sz w:val="28"/>
+          <w:szCs w:val="28"/>
+        </w:rPr>
+        <w:t>.</w:t>
       </w:r>
       <w:bookmarkEnd w:id="7"/>
     </w:p>
@@ -7508,12 +7568,14 @@
           <w:rFonts w:ascii="Times New Roman" w:hAnsi="Times New Roman" w:cs="Times New Roman"/>
         </w:rPr>
       </w:pPr>
+      <w:proofErr w:type="spellStart"/>
       <w:r>
         <w:rPr>
           <w:rFonts w:ascii="Times New Roman" w:hAnsi="Times New Roman" w:cs="Times New Roman"/>
         </w:rPr>
         <w:t>Exec</w:t>
       </w:r>
+      <w:proofErr w:type="spellEnd"/>
       <w:r>
         <w:rPr>
           <w:rFonts w:ascii="Times New Roman" w:hAnsi="Times New Roman" w:cs="Times New Roman"/>
@@ -7885,6 +7947,7 @@
           <w:id w:val="-846091224"/>
           <w:citation/>
         </w:sdtPr>
+        <w:sdtEndPr/>
         <w:sdtContent>
           <w:r>
             <w:rPr>
@@ -7994,7 +8057,21 @@
         <w:rPr>
           <w:rFonts w:ascii="Times New Roman" w:hAnsi="Times New Roman" w:cs="Times New Roman"/>
         </w:rPr>
-        <w:t xml:space="preserve">Está integrado por el contenido de su espacio de direccionamiento, el contenido dentro de los registros hardware y las estructuras de datos del kernel asociadas con el proceso. Basicamente, el contexto de un proceso es la unión del contexto a nivel de usuario, el de registro y el de sistema. </w:t>
+        <w:t xml:space="preserve">Está integrado por el contenido de su espacio de direccionamiento, el contenido dentro de los registros hardware y las estructuras de datos del kernel asociadas con el proceso. </w:t>
+      </w:r>
+      <w:proofErr w:type="spellStart"/>
+      <w:r>
+        <w:rPr>
+          <w:rFonts w:ascii="Times New Roman" w:hAnsi="Times New Roman" w:cs="Times New Roman"/>
+        </w:rPr>
+        <w:t>Basicamente</w:t>
+      </w:r>
+      <w:proofErr w:type="spellEnd"/>
+      <w:r>
+        <w:rPr>
+          <w:rFonts w:ascii="Times New Roman" w:hAnsi="Times New Roman" w:cs="Times New Roman"/>
+        </w:rPr>
+        <w:t xml:space="preserve">, el contexto de un proceso es la unión del contexto a nivel de usuario, el de registro y el de sistema. </w:t>
       </w:r>
       <w:sdt>
         <w:sdtPr>
@@ -8004,6 +8081,7 @@
           <w:id w:val="-630400849"/>
           <w:citation/>
         </w:sdtPr>
+        <w:sdtEndPr/>
         <w:sdtContent>
           <w:r>
             <w:rPr>
@@ -8094,8 +8172,16 @@
         <w:rPr>
           <w:rFonts w:ascii="Times New Roman" w:hAnsi="Times New Roman" w:cs="Times New Roman"/>
         </w:rPr>
-        <w:t xml:space="preserve"> dentro de si</w:t>
-      </w:r>
+        <w:t xml:space="preserve"> dentro de </w:t>
+      </w:r>
+      <w:proofErr w:type="spellStart"/>
+      <w:r>
+        <w:rPr>
+          <w:rFonts w:ascii="Times New Roman" w:hAnsi="Times New Roman" w:cs="Times New Roman"/>
+        </w:rPr>
+        <w:t>si</w:t>
+      </w:r>
+      <w:proofErr w:type="spellEnd"/>
       <w:r>
         <w:rPr>
           <w:rFonts w:ascii="Times New Roman" w:hAnsi="Times New Roman" w:cs="Times New Roman"/>
@@ -8110,6 +8196,7 @@
           <w:id w:val="-1636171623"/>
           <w:citation/>
         </w:sdtPr>
+        <w:sdtEndPr/>
         <w:sdtContent>
           <w:r>
             <w:rPr>
@@ -8231,6 +8318,7 @@
           <w:id w:val="-2016760203"/>
           <w:citation/>
         </w:sdtPr>
+        <w:sdtEndPr/>
         <w:sdtContent>
           <w:r>
             <w:rPr>
@@ -8331,6 +8419,7 @@
           <w:id w:val="577872268"/>
           <w:citation/>
         </w:sdtPr>
+        <w:sdtEndPr/>
         <w:sdtContent>
           <w:r>
             <w:rPr>
@@ -8443,63 +8532,161 @@
         <w:rPr>
           <w:rFonts w:ascii="Times New Roman" w:hAnsi="Times New Roman" w:cs="Times New Roman"/>
         </w:rPr>
-        <w:t xml:space="preserve">Para crear un nuevo proceso en el S.O. Unix se utiliza la llamada al sistema fork. Esta llamada hace que el proceso que la ejecuta se divida en dos procesos. </w:t>
-      </w:r>
-    </w:p>
-    <w:p>
-      <w:pPr>
-        <w:tabs>
-          <w:tab w:val="left" w:pos="915"/>
-        </w:tabs>
-        <w:jc w:val="both"/>
-        <w:rPr>
-          <w:rFonts w:ascii="Times New Roman" w:hAnsi="Times New Roman" w:cs="Times New Roman"/>
-        </w:rPr>
-      </w:pPr>
-    </w:p>
-    <w:p>
-      <w:pPr>
-        <w:tabs>
-          <w:tab w:val="left" w:pos="915"/>
-        </w:tabs>
-        <w:jc w:val="both"/>
-        <w:rPr>
-          <w:rFonts w:ascii="Times New Roman" w:hAnsi="Times New Roman" w:cs="Times New Roman"/>
-        </w:rPr>
-      </w:pPr>
-      <w:r>
-        <w:rPr>
-          <w:rFonts w:ascii="Times New Roman" w:hAnsi="Times New Roman" w:cs="Times New Roman"/>
-        </w:rPr>
-        <w:t xml:space="preserve">Al proceso que ejecuta fork se le conoce como proceso padre (parent process) y al nuevo proceso creado se le llama proceso hijo (child process). </w:t>
-      </w:r>
-    </w:p>
-    <w:p>
-      <w:pPr>
-        <w:tabs>
-          <w:tab w:val="left" w:pos="915"/>
-        </w:tabs>
-        <w:jc w:val="both"/>
-        <w:rPr>
-          <w:rFonts w:ascii="Times New Roman" w:hAnsi="Times New Roman" w:cs="Times New Roman"/>
-        </w:rPr>
-      </w:pPr>
-    </w:p>
-    <w:p>
-      <w:pPr>
-        <w:tabs>
-          <w:tab w:val="left" w:pos="915"/>
-        </w:tabs>
-        <w:jc w:val="both"/>
-        <w:rPr>
-          <w:rFonts w:ascii="Times New Roman" w:hAnsi="Times New Roman" w:cs="Times New Roman"/>
-        </w:rPr>
-      </w:pPr>
-      <w:r>
-        <w:rPr>
-          <w:rFonts w:ascii="Times New Roman" w:hAnsi="Times New Roman" w:cs="Times New Roman"/>
-        </w:rPr>
-        <w:t xml:space="preserve">Tras ejecutarse esta llamada al sistema, los dos procesos tendrán copias idénticas de su contexto a nivel de usuario. La única diferencia será que el valor entero que devuelve fork para el proceso padre es el PID del proceso hijo, mientras que para el proceso hijo es 0. </w:t>
+        <w:t xml:space="preserve">Para crear un nuevo proceso en el S.O. Unix se utiliza la llamada al sistema </w:t>
+      </w:r>
+      <w:proofErr w:type="spellStart"/>
+      <w:r>
+        <w:rPr>
+          <w:rFonts w:ascii="Times New Roman" w:hAnsi="Times New Roman" w:cs="Times New Roman"/>
+        </w:rPr>
+        <w:t>fork</w:t>
+      </w:r>
+      <w:proofErr w:type="spellEnd"/>
+      <w:r>
+        <w:rPr>
+          <w:rFonts w:ascii="Times New Roman" w:hAnsi="Times New Roman" w:cs="Times New Roman"/>
+        </w:rPr>
+        <w:t xml:space="preserve">. Esta llamada hace que el proceso que la ejecuta se divida en dos procesos. </w:t>
+      </w:r>
+    </w:p>
+    <w:p>
+      <w:pPr>
+        <w:tabs>
+          <w:tab w:val="left" w:pos="915"/>
+        </w:tabs>
+        <w:jc w:val="both"/>
+        <w:rPr>
+          <w:rFonts w:ascii="Times New Roman" w:hAnsi="Times New Roman" w:cs="Times New Roman"/>
+        </w:rPr>
+      </w:pPr>
+    </w:p>
+    <w:p>
+      <w:pPr>
+        <w:tabs>
+          <w:tab w:val="left" w:pos="915"/>
+        </w:tabs>
+        <w:jc w:val="both"/>
+        <w:rPr>
+          <w:rFonts w:ascii="Times New Roman" w:hAnsi="Times New Roman" w:cs="Times New Roman"/>
+        </w:rPr>
+      </w:pPr>
+      <w:r>
+        <w:rPr>
+          <w:rFonts w:ascii="Times New Roman" w:hAnsi="Times New Roman" w:cs="Times New Roman"/>
+        </w:rPr>
+        <w:t xml:space="preserve">Al proceso que ejecuta </w:t>
+      </w:r>
+      <w:proofErr w:type="spellStart"/>
+      <w:r>
+        <w:rPr>
+          <w:rFonts w:ascii="Times New Roman" w:hAnsi="Times New Roman" w:cs="Times New Roman"/>
+        </w:rPr>
+        <w:t>fork</w:t>
+      </w:r>
+      <w:proofErr w:type="spellEnd"/>
+      <w:r>
+        <w:rPr>
+          <w:rFonts w:ascii="Times New Roman" w:hAnsi="Times New Roman" w:cs="Times New Roman"/>
+        </w:rPr>
+        <w:t xml:space="preserve"> se le conoce como proceso padre (</w:t>
+      </w:r>
+      <w:proofErr w:type="spellStart"/>
+      <w:r>
+        <w:rPr>
+          <w:rFonts w:ascii="Times New Roman" w:hAnsi="Times New Roman" w:cs="Times New Roman"/>
+        </w:rPr>
+        <w:t>parent</w:t>
+      </w:r>
+      <w:proofErr w:type="spellEnd"/>
+      <w:r>
+        <w:rPr>
+          <w:rFonts w:ascii="Times New Roman" w:hAnsi="Times New Roman" w:cs="Times New Roman"/>
+        </w:rPr>
+        <w:t xml:space="preserve"> </w:t>
+      </w:r>
+      <w:proofErr w:type="spellStart"/>
+      <w:r>
+        <w:rPr>
+          <w:rFonts w:ascii="Times New Roman" w:hAnsi="Times New Roman" w:cs="Times New Roman"/>
+        </w:rPr>
+        <w:t>process</w:t>
+      </w:r>
+      <w:proofErr w:type="spellEnd"/>
+      <w:r>
+        <w:rPr>
+          <w:rFonts w:ascii="Times New Roman" w:hAnsi="Times New Roman" w:cs="Times New Roman"/>
+        </w:rPr>
+        <w:t>) y al nuevo proceso creado se le llama proceso hijo (</w:t>
+      </w:r>
+      <w:proofErr w:type="spellStart"/>
+      <w:r>
+        <w:rPr>
+          <w:rFonts w:ascii="Times New Roman" w:hAnsi="Times New Roman" w:cs="Times New Roman"/>
+        </w:rPr>
+        <w:t>child</w:t>
+      </w:r>
+      <w:proofErr w:type="spellEnd"/>
+      <w:r>
+        <w:rPr>
+          <w:rFonts w:ascii="Times New Roman" w:hAnsi="Times New Roman" w:cs="Times New Roman"/>
+        </w:rPr>
+        <w:t xml:space="preserve"> </w:t>
+      </w:r>
+      <w:proofErr w:type="spellStart"/>
+      <w:r>
+        <w:rPr>
+          <w:rFonts w:ascii="Times New Roman" w:hAnsi="Times New Roman" w:cs="Times New Roman"/>
+        </w:rPr>
+        <w:t>process</w:t>
+      </w:r>
+      <w:proofErr w:type="spellEnd"/>
+      <w:r>
+        <w:rPr>
+          <w:rFonts w:ascii="Times New Roman" w:hAnsi="Times New Roman" w:cs="Times New Roman"/>
+        </w:rPr>
+        <w:t xml:space="preserve">). </w:t>
+      </w:r>
+    </w:p>
+    <w:p>
+      <w:pPr>
+        <w:tabs>
+          <w:tab w:val="left" w:pos="915"/>
+        </w:tabs>
+        <w:jc w:val="both"/>
+        <w:rPr>
+          <w:rFonts w:ascii="Times New Roman" w:hAnsi="Times New Roman" w:cs="Times New Roman"/>
+        </w:rPr>
+      </w:pPr>
+    </w:p>
+    <w:p>
+      <w:pPr>
+        <w:tabs>
+          <w:tab w:val="left" w:pos="915"/>
+        </w:tabs>
+        <w:jc w:val="both"/>
+        <w:rPr>
+          <w:rFonts w:ascii="Times New Roman" w:hAnsi="Times New Roman" w:cs="Times New Roman"/>
+        </w:rPr>
+      </w:pPr>
+      <w:r>
+        <w:rPr>
+          <w:rFonts w:ascii="Times New Roman" w:hAnsi="Times New Roman" w:cs="Times New Roman"/>
+        </w:rPr>
+        <w:t xml:space="preserve">Tras ejecutarse esta llamada al sistema, los dos procesos tendrán copias idénticas de su contexto a nivel de usuario. La única diferencia será que el valor entero que devuelve </w:t>
+      </w:r>
+      <w:proofErr w:type="spellStart"/>
+      <w:r>
+        <w:rPr>
+          <w:rFonts w:ascii="Times New Roman" w:hAnsi="Times New Roman" w:cs="Times New Roman"/>
+        </w:rPr>
+        <w:t>fork</w:t>
+      </w:r>
+      <w:proofErr w:type="spellEnd"/>
+      <w:r>
+        <w:rPr>
+          <w:rFonts w:ascii="Times New Roman" w:hAnsi="Times New Roman" w:cs="Times New Roman"/>
+        </w:rPr>
+        <w:t xml:space="preserve"> para el proceso padre es el PID del proceso hijo, mientras que para el proceso hijo es 0. </w:t>
       </w:r>
     </w:p>
     <w:p>
@@ -8591,6 +8778,7 @@
           <w:id w:val="-316266807"/>
           <w:citation/>
         </w:sdtPr>
+        <w:sdtEndPr/>
         <w:sdtContent>
           <w:r>
             <w:rPr>
@@ -8811,6 +8999,7 @@
         </w:rPr>
         <w:t xml:space="preserve">Los procesos </w:t>
       </w:r>
+      <w:proofErr w:type="spellStart"/>
       <w:r>
         <w:rPr>
           <w:rFonts w:ascii="Times New Roman" w:hAnsi="Times New Roman" w:cs="Times New Roman"/>
@@ -8821,6 +9010,7 @@
         </w:rPr>
         <w:t>Daemons</w:t>
       </w:r>
+      <w:proofErr w:type="spellEnd"/>
       <w:r>
         <w:rPr>
           <w:rFonts w:ascii="Times New Roman" w:hAnsi="Times New Roman" w:cs="Times New Roman"/>
@@ -8843,6 +9033,7 @@
           <w:id w:val="1168826131"/>
           <w:citation/>
         </w:sdtPr>
+        <w:sdtEndPr/>
         <w:sdtContent>
           <w:r>
             <w:rPr>
@@ -9018,6 +9209,7 @@
           <w:id w:val="1547094072"/>
           <w:citation/>
         </w:sdtPr>
+        <w:sdtEndPr/>
         <w:sdtContent>
           <w:r>
             <w:rPr>
@@ -9225,11 +9417,19 @@
         </w:rPr>
       </w:pPr>
       <w:bookmarkStart w:id="25" w:name="_Toc55872686"/>
-      <w:r>
-        <w:rPr>
-          <w:rFonts w:ascii="Times New Roman" w:hAnsi="Times New Roman" w:cs="Times New Roman"/>
-        </w:rPr>
-        <w:t>Zombie.</w:t>
+      <w:proofErr w:type="spellStart"/>
+      <w:r>
+        <w:rPr>
+          <w:rFonts w:ascii="Times New Roman" w:hAnsi="Times New Roman" w:cs="Times New Roman"/>
+        </w:rPr>
+        <w:t>Zombie</w:t>
+      </w:r>
+      <w:proofErr w:type="spellEnd"/>
+      <w:r>
+        <w:rPr>
+          <w:rFonts w:ascii="Times New Roman" w:hAnsi="Times New Roman" w:cs="Times New Roman"/>
+        </w:rPr>
+        <w:t>.</w:t>
       </w:r>
       <w:bookmarkEnd w:id="25"/>
     </w:p>
@@ -9251,7 +9451,21 @@
         <w:rPr>
           <w:rFonts w:ascii="Times New Roman" w:hAnsi="Times New Roman" w:cs="Times New Roman"/>
         </w:rPr>
-        <w:t xml:space="preserve"> proceso está muerto, se ha detenido pero todavía tiene una entrada en la tabla de procesos.</w:t>
+        <w:t xml:space="preserve"> proceso está muerto, se ha </w:t>
+      </w:r>
+      <w:proofErr w:type="gramStart"/>
+      <w:r>
+        <w:rPr>
+          <w:rFonts w:ascii="Times New Roman" w:hAnsi="Times New Roman" w:cs="Times New Roman"/>
+        </w:rPr>
+        <w:t>detenido</w:t>
+      </w:r>
+      <w:proofErr w:type="gramEnd"/>
+      <w:r>
+        <w:rPr>
+          <w:rFonts w:ascii="Times New Roman" w:hAnsi="Times New Roman" w:cs="Times New Roman"/>
+        </w:rPr>
+        <w:t xml:space="preserve"> pero todavía tiene una entrada en la tabla de procesos.</w:t>
       </w:r>
     </w:p>
     <w:p>
@@ -9284,7 +9498,29 @@
           <w:sz w:val="28"/>
           <w:szCs w:val="28"/>
         </w:rPr>
-        <w:t>¿Qué hace fork?</w:t>
+        <w:t xml:space="preserve">¿Qué hace </w:t>
+      </w:r>
+      <w:proofErr w:type="spellStart"/>
+      <w:r>
+        <w:rPr>
+          <w:rFonts w:ascii="Times New Roman" w:hAnsi="Times New Roman" w:cs="Times New Roman"/>
+          <w:b/>
+          <w:bCs/>
+          <w:sz w:val="28"/>
+          <w:szCs w:val="28"/>
+        </w:rPr>
+        <w:t>fork</w:t>
+      </w:r>
+      <w:proofErr w:type="spellEnd"/>
+      <w:r>
+        <w:rPr>
+          <w:rFonts w:ascii="Times New Roman" w:hAnsi="Times New Roman" w:cs="Times New Roman"/>
+          <w:b/>
+          <w:bCs/>
+          <w:sz w:val="28"/>
+          <w:szCs w:val="28"/>
+        </w:rPr>
+        <w:t>?</w:t>
       </w:r>
       <w:bookmarkEnd w:id="26"/>
     </w:p>
@@ -9309,7 +9545,21 @@
         <w:rPr>
           <w:rFonts w:ascii="Times New Roman" w:hAnsi="Times New Roman" w:cs="Times New Roman"/>
         </w:rPr>
-        <w:t>El fork ()</w:t>
+        <w:t xml:space="preserve">El </w:t>
+      </w:r>
+      <w:proofErr w:type="spellStart"/>
+      <w:r>
+        <w:rPr>
+          <w:rFonts w:ascii="Times New Roman" w:hAnsi="Times New Roman" w:cs="Times New Roman"/>
+        </w:rPr>
+        <w:t>fork</w:t>
+      </w:r>
+      <w:proofErr w:type="spellEnd"/>
+      <w:r>
+        <w:rPr>
+          <w:rFonts w:ascii="Times New Roman" w:hAnsi="Times New Roman" w:cs="Times New Roman"/>
+        </w:rPr>
+        <w:t xml:space="preserve"> ()</w:t>
       </w:r>
       <w:r>
         <w:rPr>
@@ -9321,7 +9571,21 @@
         <w:rPr>
           <w:rFonts w:ascii="Times New Roman" w:hAnsi="Times New Roman" w:cs="Times New Roman"/>
         </w:rPr>
-        <w:t>creará un nuevo proceso hijo. El proceso hijo creado es un proceso idéntico al padre, excepto que tiene un nuevo ID de proceso del sistema. El proceso se copia en la memoria de su proceso padre, luego el kernel asigna una nueva estructura de proceso. El valor de retorno de la función es el que discrimina los dos hilos de ejecución. La función fork devuelve un 0 en el proceso del hijo, mientras que el PID del proceso hijo se devuelve en el proceso del padre.</w:t>
+        <w:t xml:space="preserve">creará un nuevo proceso hijo. El proceso hijo creado es un proceso idéntico al padre, excepto que tiene un nuevo ID de proceso del sistema. El proceso se copia en la memoria de su proceso padre, luego el kernel asigna una nueva estructura de proceso. El valor de retorno de la función es el que discrimina los dos hilos de ejecución. La función </w:t>
+      </w:r>
+      <w:proofErr w:type="spellStart"/>
+      <w:r>
+        <w:rPr>
+          <w:rFonts w:ascii="Times New Roman" w:hAnsi="Times New Roman" w:cs="Times New Roman"/>
+        </w:rPr>
+        <w:t>fork</w:t>
+      </w:r>
+      <w:proofErr w:type="spellEnd"/>
+      <w:r>
+        <w:rPr>
+          <w:rFonts w:ascii="Times New Roman" w:hAnsi="Times New Roman" w:cs="Times New Roman"/>
+        </w:rPr>
+        <w:t xml:space="preserve"> devuelve un 0 en el proceso del hijo, mientras que el PID del proceso hijo se devuelve en el proceso del padre.</w:t>
       </w:r>
       <w:r>
         <w:rPr>
@@ -9337,6 +9601,7 @@
           <w:id w:val="1976480630"/>
           <w:citation/>
         </w:sdtPr>
+        <w:sdtEndPr/>
         <w:sdtContent>
           <w:r>
             <w:rPr>
@@ -9402,7 +9667,29 @@
           <w:sz w:val="28"/>
           <w:szCs w:val="28"/>
         </w:rPr>
-        <w:t>Creación de procesos con fork().</w:t>
+        <w:t xml:space="preserve">Creación de procesos con </w:t>
+      </w:r>
+      <w:proofErr w:type="spellStart"/>
+      <w:r>
+        <w:rPr>
+          <w:rFonts w:ascii="Times New Roman" w:hAnsi="Times New Roman" w:cs="Times New Roman"/>
+          <w:b/>
+          <w:bCs/>
+          <w:sz w:val="28"/>
+          <w:szCs w:val="28"/>
+        </w:rPr>
+        <w:t>fork</w:t>
+      </w:r>
+      <w:proofErr w:type="spellEnd"/>
+      <w:r>
+        <w:rPr>
+          <w:rFonts w:ascii="Times New Roman" w:hAnsi="Times New Roman" w:cs="Times New Roman"/>
+          <w:b/>
+          <w:bCs/>
+          <w:sz w:val="28"/>
+          <w:szCs w:val="28"/>
+        </w:rPr>
+        <w:t>().</w:t>
       </w:r>
       <w:bookmarkEnd w:id="27"/>
     </w:p>
@@ -9427,7 +9714,49 @@
         <w:rPr>
           <w:rFonts w:ascii="Times New Roman" w:hAnsi="Times New Roman" w:cs="Times New Roman"/>
         </w:rPr>
-        <w:t>La llamada al sistema fork () se usa para crear procesos. No toma argumentos y devuelve un ID de proceso. El propósito de fork () es crear un nuevo proceso, que se convierte en el proceso hijo de la persona que llama. Después de que se crea un nuevo proceso hijo, ambos procesos ejecutarán la siguiente instrucción después de la llamada al sistema fork().</w:t>
+        <w:t>La llamada al sistema </w:t>
+      </w:r>
+      <w:proofErr w:type="spellStart"/>
+      <w:r>
+        <w:rPr>
+          <w:rFonts w:ascii="Times New Roman" w:hAnsi="Times New Roman" w:cs="Times New Roman"/>
+        </w:rPr>
+        <w:t>fork</w:t>
+      </w:r>
+      <w:proofErr w:type="spellEnd"/>
+      <w:r>
+        <w:rPr>
+          <w:rFonts w:ascii="Times New Roman" w:hAnsi="Times New Roman" w:cs="Times New Roman"/>
+        </w:rPr>
+        <w:t xml:space="preserve"> () se usa para crear procesos. No toma argumentos y devuelve un ID de proceso. El propósito de </w:t>
+      </w:r>
+      <w:proofErr w:type="spellStart"/>
+      <w:r>
+        <w:rPr>
+          <w:rFonts w:ascii="Times New Roman" w:hAnsi="Times New Roman" w:cs="Times New Roman"/>
+        </w:rPr>
+        <w:t>fork</w:t>
+      </w:r>
+      <w:proofErr w:type="spellEnd"/>
+      <w:r>
+        <w:rPr>
+          <w:rFonts w:ascii="Times New Roman" w:hAnsi="Times New Roman" w:cs="Times New Roman"/>
+        </w:rPr>
+        <w:t xml:space="preserve"> () es crear un nuevo proceso, que se convierte en el proceso hijo de la persona que llama. Después de que se crea un nuevo proceso hijo, ambos procesos ejecutarán la siguiente instrucción después de la llamada al sistema </w:t>
+      </w:r>
+      <w:proofErr w:type="spellStart"/>
+      <w:r>
+        <w:rPr>
+          <w:rFonts w:ascii="Times New Roman" w:hAnsi="Times New Roman" w:cs="Times New Roman"/>
+        </w:rPr>
+        <w:t>fork</w:t>
+      </w:r>
+      <w:proofErr w:type="spellEnd"/>
+      <w:r>
+        <w:rPr>
+          <w:rFonts w:ascii="Times New Roman" w:hAnsi="Times New Roman" w:cs="Times New Roman"/>
+        </w:rPr>
+        <w:t>().</w:t>
       </w:r>
       <w:r>
         <w:rPr>
@@ -9443,6 +9772,7 @@
           <w:id w:val="-128939718"/>
           <w:citation/>
         </w:sdtPr>
+        <w:sdtEndPr/>
         <w:sdtContent>
           <w:r>
             <w:rPr>
@@ -9514,7 +9844,21 @@
         <w:rPr>
           <w:rFonts w:ascii="Times New Roman" w:hAnsi="Times New Roman" w:cs="Times New Roman"/>
         </w:rPr>
-        <w:t>Si fork () devuelve un valor negativo, la creación de un proceso hijo no tuvo éxito.</w:t>
+        <w:t xml:space="preserve">Si </w:t>
+      </w:r>
+      <w:proofErr w:type="spellStart"/>
+      <w:r>
+        <w:rPr>
+          <w:rFonts w:ascii="Times New Roman" w:hAnsi="Times New Roman" w:cs="Times New Roman"/>
+        </w:rPr>
+        <w:t>fork</w:t>
+      </w:r>
+      <w:proofErr w:type="spellEnd"/>
+      <w:r>
+        <w:rPr>
+          <w:rFonts w:ascii="Times New Roman" w:hAnsi="Times New Roman" w:cs="Times New Roman"/>
+        </w:rPr>
+        <w:t xml:space="preserve"> () devuelve un valor negativo, la creación de un proceso hijo no tuvo éxito.</w:t>
       </w:r>
     </w:p>
     <w:p>
@@ -9532,11 +9876,19 @@
           <w:rFonts w:ascii="Times New Roman" w:hAnsi="Times New Roman" w:cs="Times New Roman"/>
         </w:rPr>
       </w:pPr>
-      <w:r>
-        <w:rPr>
-          <w:rFonts w:ascii="Times New Roman" w:hAnsi="Times New Roman" w:cs="Times New Roman"/>
-        </w:rPr>
-        <w:t>fork () devuelve un cero al proceso hijo recién creado.</w:t>
+      <w:proofErr w:type="spellStart"/>
+      <w:r>
+        <w:rPr>
+          <w:rFonts w:ascii="Times New Roman" w:hAnsi="Times New Roman" w:cs="Times New Roman"/>
+        </w:rPr>
+        <w:t>fork</w:t>
+      </w:r>
+      <w:proofErr w:type="spellEnd"/>
+      <w:r>
+        <w:rPr>
+          <w:rFonts w:ascii="Times New Roman" w:hAnsi="Times New Roman" w:cs="Times New Roman"/>
+        </w:rPr>
+        <w:t xml:space="preserve"> () devuelve un cero al proceso hijo recién creado.</w:t>
       </w:r>
     </w:p>
     <w:p>
@@ -9554,45 +9906,81 @@
           <w:rFonts w:ascii="Times New Roman" w:hAnsi="Times New Roman" w:cs="Times New Roman"/>
         </w:rPr>
       </w:pPr>
-      <w:r>
-        <w:rPr>
-          <w:rFonts w:ascii="Times New Roman" w:hAnsi="Times New Roman" w:cs="Times New Roman"/>
-        </w:rPr>
-        <w:t xml:space="preserve">fork () devuelve un valor positivo, el ID de proceso del proceso hijo, al padre. </w:t>
-      </w:r>
-    </w:p>
-    <w:p>
-      <w:pPr>
-        <w:tabs>
-          <w:tab w:val="left" w:pos="915"/>
-        </w:tabs>
-        <w:jc w:val="both"/>
-        <w:rPr>
-          <w:rFonts w:ascii="Times New Roman" w:hAnsi="Times New Roman" w:cs="Times New Roman"/>
-        </w:rPr>
-      </w:pPr>
-    </w:p>
-    <w:p>
-      <w:pPr>
-        <w:tabs>
-          <w:tab w:val="left" w:pos="915"/>
-        </w:tabs>
-        <w:jc w:val="both"/>
-        <w:rPr>
-          <w:rFonts w:ascii="Times New Roman" w:hAnsi="Times New Roman" w:cs="Times New Roman"/>
-        </w:rPr>
-      </w:pPr>
-      <w:r>
-        <w:rPr>
-          <w:rFonts w:ascii="Times New Roman" w:hAnsi="Times New Roman" w:cs="Times New Roman"/>
-        </w:rPr>
-        <w:t>A continuación presentamos un ejemplo básico, en donde se muestran los puntos anteriores.</w:t>
-      </w:r>
-      <w:r>
-        <w:rPr>
-          <w:rFonts w:ascii="Times New Roman" w:hAnsi="Times New Roman" w:cs="Times New Roman"/>
-        </w:rPr>
-        <w:t xml:space="preserve"> Nota: la explicación detallada comienza porterior a esta imagen.</w:t>
+      <w:proofErr w:type="spellStart"/>
+      <w:r>
+        <w:rPr>
+          <w:rFonts w:ascii="Times New Roman" w:hAnsi="Times New Roman" w:cs="Times New Roman"/>
+        </w:rPr>
+        <w:t>fork</w:t>
+      </w:r>
+      <w:proofErr w:type="spellEnd"/>
+      <w:r>
+        <w:rPr>
+          <w:rFonts w:ascii="Times New Roman" w:hAnsi="Times New Roman" w:cs="Times New Roman"/>
+        </w:rPr>
+        <w:t xml:space="preserve"> () devuelve un valor positivo, el ID de proceso del proceso hijo, al padre. </w:t>
+      </w:r>
+    </w:p>
+    <w:p>
+      <w:pPr>
+        <w:tabs>
+          <w:tab w:val="left" w:pos="915"/>
+        </w:tabs>
+        <w:jc w:val="both"/>
+        <w:rPr>
+          <w:rFonts w:ascii="Times New Roman" w:hAnsi="Times New Roman" w:cs="Times New Roman"/>
+        </w:rPr>
+      </w:pPr>
+    </w:p>
+    <w:p>
+      <w:pPr>
+        <w:tabs>
+          <w:tab w:val="left" w:pos="915"/>
+        </w:tabs>
+        <w:jc w:val="both"/>
+        <w:rPr>
+          <w:rFonts w:ascii="Times New Roman" w:hAnsi="Times New Roman" w:cs="Times New Roman"/>
+        </w:rPr>
+      </w:pPr>
+      <w:r>
+        <w:rPr>
+          <w:rFonts w:ascii="Times New Roman" w:hAnsi="Times New Roman" w:cs="Times New Roman"/>
+        </w:rPr>
+        <w:t xml:space="preserve">A </w:t>
+      </w:r>
+      <w:proofErr w:type="gramStart"/>
+      <w:r>
+        <w:rPr>
+          <w:rFonts w:ascii="Times New Roman" w:hAnsi="Times New Roman" w:cs="Times New Roman"/>
+        </w:rPr>
+        <w:t>continuación</w:t>
+      </w:r>
+      <w:proofErr w:type="gramEnd"/>
+      <w:r>
+        <w:rPr>
+          <w:rFonts w:ascii="Times New Roman" w:hAnsi="Times New Roman" w:cs="Times New Roman"/>
+        </w:rPr>
+        <w:t xml:space="preserve"> presentamos un ejemplo básico, en donde se muestran los puntos anteriores.</w:t>
+      </w:r>
+      <w:r>
+        <w:rPr>
+          <w:rFonts w:ascii="Times New Roman" w:hAnsi="Times New Roman" w:cs="Times New Roman"/>
+        </w:rPr>
+        <w:t xml:space="preserve"> Nota: la explicación detallada comienza </w:t>
+      </w:r>
+      <w:proofErr w:type="spellStart"/>
+      <w:r>
+        <w:rPr>
+          <w:rFonts w:ascii="Times New Roman" w:hAnsi="Times New Roman" w:cs="Times New Roman"/>
+        </w:rPr>
+        <w:t>porterior</w:t>
+      </w:r>
+      <w:proofErr w:type="spellEnd"/>
+      <w:r>
+        <w:rPr>
+          <w:rFonts w:ascii="Times New Roman" w:hAnsi="Times New Roman" w:cs="Times New Roman"/>
+        </w:rPr>
+        <w:t xml:space="preserve"> a esta imagen.</w:t>
       </w:r>
     </w:p>
     <w:p>
@@ -9667,16 +10055,37 @@
       <w:r>
         <w:t xml:space="preserve">Ilustración </w:t>
       </w:r>
-      <w:fldSimple w:instr=" SEQ Ilustración \* ARABIC ">
-        <w:r>
-          <w:rPr>
-            <w:noProof/>
-          </w:rPr>
-          <w:t>1</w:t>
-        </w:r>
-      </w:fldSimple>
-      <w:r>
-        <w:t xml:space="preserve"> Código de ejemplo para fork()</w:t>
+      <w:r>
+        <w:fldChar w:fldCharType="begin"/>
+      </w:r>
+      <w:r>
+        <w:instrText xml:space="preserve"> SEQ Ilustración \* ARABIC </w:instrText>
+      </w:r>
+      <w:r>
+        <w:fldChar w:fldCharType="separate"/>
+      </w:r>
+      <w:r>
+        <w:rPr>
+          <w:noProof/>
+        </w:rPr>
+        <w:t>1</w:t>
+      </w:r>
+      <w:r>
+        <w:rPr>
+          <w:noProof/>
+        </w:rPr>
+        <w:fldChar w:fldCharType="end"/>
+      </w:r>
+      <w:r>
+        <w:t xml:space="preserve"> Código de ejemplo para </w:t>
+      </w:r>
+      <w:proofErr w:type="spellStart"/>
+      <w:r>
+        <w:t>fork</w:t>
+      </w:r>
+      <w:proofErr w:type="spellEnd"/>
+      <w:r>
+        <w:t>()</w:t>
       </w:r>
       <w:bookmarkEnd w:id="28"/>
     </w:p>
@@ -9706,7 +10115,21 @@
         <w:rPr>
           <w:rFonts w:ascii="Times New Roman" w:hAnsi="Times New Roman" w:cs="Times New Roman"/>
         </w:rPr>
-        <w:t xml:space="preserve"> fork().</w:t>
+        <w:t xml:space="preserve"> </w:t>
+      </w:r>
+      <w:proofErr w:type="spellStart"/>
+      <w:r>
+        <w:rPr>
+          <w:rFonts w:ascii="Times New Roman" w:hAnsi="Times New Roman" w:cs="Times New Roman"/>
+        </w:rPr>
+        <w:t>fork</w:t>
+      </w:r>
+      <w:proofErr w:type="spellEnd"/>
+      <w:r>
+        <w:rPr>
+          <w:rFonts w:ascii="Times New Roman" w:hAnsi="Times New Roman" w:cs="Times New Roman"/>
+        </w:rPr>
+        <w:t>().</w:t>
       </w:r>
       <w:r>
         <w:rPr>
@@ -9722,6 +10145,7 @@
           <w:id w:val="-1712098820"/>
           <w:citation/>
         </w:sdtPr>
+        <w:sdtEndPr/>
         <w:sdtContent>
           <w:r>
             <w:rPr>
@@ -9832,14 +10256,27 @@
                             <w:r>
                               <w:t xml:space="preserve">Ilustración </w:t>
                             </w:r>
-                            <w:fldSimple w:instr=" SEQ Ilustración \* ARABIC ">
-                              <w:r>
-                                <w:rPr>
-                                  <w:noProof/>
-                                </w:rPr>
-                                <w:t>2</w:t>
-                              </w:r>
-                            </w:fldSimple>
+                            <w:r>
+                              <w:fldChar w:fldCharType="begin"/>
+                            </w:r>
+                            <w:r>
+                              <w:instrText xml:space="preserve"> SEQ Ilustración \* ARABIC </w:instrText>
+                            </w:r>
+                            <w:r>
+                              <w:fldChar w:fldCharType="separate"/>
+                            </w:r>
+                            <w:r>
+                              <w:rPr>
+                                <w:noProof/>
+                              </w:rPr>
+                              <w:t>2</w:t>
+                            </w:r>
+                            <w:r>
+                              <w:rPr>
+                                <w:noProof/>
+                              </w:rPr>
+                              <w:fldChar w:fldCharType="end"/>
+                            </w:r>
                             <w:r>
                               <w:t xml:space="preserve"> diagrama ejemplo para explicar el código superior.</w:t>
                             </w:r>
@@ -9877,14 +10314,27 @@
                       <w:r>
                         <w:t xml:space="preserve">Ilustración </w:t>
                       </w:r>
-                      <w:fldSimple w:instr=" SEQ Ilustración \* ARABIC ">
-                        <w:r>
-                          <w:rPr>
-                            <w:noProof/>
-                          </w:rPr>
-                          <w:t>2</w:t>
-                        </w:r>
-                      </w:fldSimple>
+                      <w:r>
+                        <w:fldChar w:fldCharType="begin"/>
+                      </w:r>
+                      <w:r>
+                        <w:instrText xml:space="preserve"> SEQ Ilustración \* ARABIC </w:instrText>
+                      </w:r>
+                      <w:r>
+                        <w:fldChar w:fldCharType="separate"/>
+                      </w:r>
+                      <w:r>
+                        <w:rPr>
+                          <w:noProof/>
+                        </w:rPr>
+                        <w:t>2</w:t>
+                      </w:r>
+                      <w:r>
+                        <w:rPr>
+                          <w:noProof/>
+                        </w:rPr>
+                        <w:fldChar w:fldCharType="end"/>
+                      </w:r>
                       <w:r>
                         <w:t xml:space="preserve"> diagrama ejemplo para explicar el código superior.</w:t>
                       </w:r>
@@ -10125,14 +10575,36 @@
         <w:rPr>
           <w:rFonts w:ascii="Times New Roman" w:hAnsi="Times New Roman" w:cs="Times New Roman"/>
         </w:rPr>
-        <w:t>Si la llamada a fork () se ejecuta correctamente,</w:t>
-      </w:r>
-      <w:r>
-        <w:rPr>
-          <w:rFonts w:ascii="Times New Roman" w:hAnsi="Times New Roman" w:cs="Times New Roman"/>
-        </w:rPr>
-        <w:t xml:space="preserve"> se haran</w:t>
-      </w:r>
+        <w:t xml:space="preserve">Si la llamada a </w:t>
+      </w:r>
+      <w:proofErr w:type="spellStart"/>
+      <w:r>
+        <w:rPr>
+          <w:rFonts w:ascii="Times New Roman" w:hAnsi="Times New Roman" w:cs="Times New Roman"/>
+        </w:rPr>
+        <w:t>fork</w:t>
+      </w:r>
+      <w:proofErr w:type="spellEnd"/>
+      <w:r>
+        <w:rPr>
+          <w:rFonts w:ascii="Times New Roman" w:hAnsi="Times New Roman" w:cs="Times New Roman"/>
+        </w:rPr>
+        <w:t xml:space="preserve"> () se ejecuta correctamente,</w:t>
+      </w:r>
+      <w:r>
+        <w:rPr>
+          <w:rFonts w:ascii="Times New Roman" w:hAnsi="Times New Roman" w:cs="Times New Roman"/>
+        </w:rPr>
+        <w:t xml:space="preserve"> se </w:t>
+      </w:r>
+      <w:proofErr w:type="spellStart"/>
+      <w:r>
+        <w:rPr>
+          <w:rFonts w:ascii="Times New Roman" w:hAnsi="Times New Roman" w:cs="Times New Roman"/>
+        </w:rPr>
+        <w:t>haran</w:t>
+      </w:r>
+      <w:proofErr w:type="spellEnd"/>
       <w:r>
         <w:rPr>
           <w:rFonts w:ascii="Times New Roman" w:hAnsi="Times New Roman" w:cs="Times New Roman"/>
@@ -10149,7 +10621,21 @@
         <w:rPr>
           <w:rFonts w:ascii="Times New Roman" w:hAnsi="Times New Roman" w:cs="Times New Roman"/>
         </w:rPr>
-        <w:t xml:space="preserve"> procesos comenzarán su ejecución en la siguiente instrucción que sigue a la llamada a fork () . En este caso, ambos procesos comenzarán su ejecución en la declaración de asignación como se muestra a continuación:</w:t>
+        <w:t xml:space="preserve"> procesos comenzarán su ejecución en la siguiente instrucción que sigue a la llamada a </w:t>
+      </w:r>
+      <w:proofErr w:type="spellStart"/>
+      <w:r>
+        <w:rPr>
+          <w:rFonts w:ascii="Times New Roman" w:hAnsi="Times New Roman" w:cs="Times New Roman"/>
+        </w:rPr>
+        <w:t>fork</w:t>
+      </w:r>
+      <w:proofErr w:type="spellEnd"/>
+      <w:r>
+        <w:rPr>
+          <w:rFonts w:ascii="Times New Roman" w:hAnsi="Times New Roman" w:cs="Times New Roman"/>
+        </w:rPr>
+        <w:t xml:space="preserve"> () . En este caso, ambos procesos comenzarán su ejecución en la declaración de asignación como se muestra a continuación:</w:t>
       </w:r>
     </w:p>
     <w:p>
@@ -10236,14 +10722,27 @@
       <w:r>
         <w:t xml:space="preserve">Ilustración </w:t>
       </w:r>
-      <w:fldSimple w:instr=" SEQ Ilustración \* ARABIC ">
-        <w:r>
-          <w:rPr>
-            <w:noProof/>
-          </w:rPr>
-          <w:t>3</w:t>
-        </w:r>
-      </w:fldSimple>
+      <w:r>
+        <w:fldChar w:fldCharType="begin"/>
+      </w:r>
+      <w:r>
+        <w:instrText xml:space="preserve"> SEQ Ilustración \* ARABIC </w:instrText>
+      </w:r>
+      <w:r>
+        <w:fldChar w:fldCharType="separate"/>
+      </w:r>
+      <w:r>
+        <w:rPr>
+          <w:noProof/>
+        </w:rPr>
+        <w:t>3</w:t>
+      </w:r>
+      <w:r>
+        <w:rPr>
+          <w:noProof/>
+        </w:rPr>
+        <w:fldChar w:fldCharType="end"/>
+      </w:r>
       <w:r>
         <w:t xml:space="preserve"> D</w:t>
       </w:r>
@@ -10277,7 +10776,35 @@
         <w:rPr>
           <w:rFonts w:ascii="Times New Roman" w:hAnsi="Times New Roman" w:cs="Times New Roman"/>
         </w:rPr>
-        <w:t xml:space="preserve">Ambos procesos comienzan su ejecución justo después de que el sistema llame a fork () . Dado que ambos procesos tienen espacios de direcciones idénticos pero separados, esas variables inicializadas antes de la llamada a fork () tienen los mismos valores en ambos espacios de direcciones. </w:t>
+        <w:t xml:space="preserve">Ambos procesos comienzan su ejecución justo después de que el sistema llame a </w:t>
+      </w:r>
+      <w:proofErr w:type="spellStart"/>
+      <w:r>
+        <w:rPr>
+          <w:rFonts w:ascii="Times New Roman" w:hAnsi="Times New Roman" w:cs="Times New Roman"/>
+        </w:rPr>
+        <w:t>fork</w:t>
+      </w:r>
+      <w:proofErr w:type="spellEnd"/>
+      <w:r>
+        <w:rPr>
+          <w:rFonts w:ascii="Times New Roman" w:hAnsi="Times New Roman" w:cs="Times New Roman"/>
+        </w:rPr>
+        <w:t xml:space="preserve"> () . Dado que ambos procesos tienen espacios de direcciones idénticos pero separados, esas variables inicializadas antes de la llamada a </w:t>
+      </w:r>
+      <w:proofErr w:type="spellStart"/>
+      <w:r>
+        <w:rPr>
+          <w:rFonts w:ascii="Times New Roman" w:hAnsi="Times New Roman" w:cs="Times New Roman"/>
+        </w:rPr>
+        <w:t>fork</w:t>
+      </w:r>
+      <w:proofErr w:type="spellEnd"/>
+      <w:r>
+        <w:rPr>
+          <w:rFonts w:ascii="Times New Roman" w:hAnsi="Times New Roman" w:cs="Times New Roman"/>
+        </w:rPr>
+        <w:t xml:space="preserve"> () tienen los mismos valores en ambos espacios de direcciones. </w:t>
       </w:r>
     </w:p>
     <w:p>
@@ -10329,14 +10856,50 @@
         <w:rPr>
           <w:rFonts w:ascii="Times New Roman" w:hAnsi="Times New Roman" w:cs="Times New Roman"/>
         </w:rPr>
-        <w:t xml:space="preserve">i el padre cambia el valor de su variable, la modificación solo afectará a la variable en el espacio de direcciones del proceso padre. Otros espacios de direcciones creados por las llamadas a fork () no se verán afectados aunque tengan nombres de variables </w:t>
-      </w:r>
-      <w:r>
-        <w:rPr>
-          <w:rFonts w:ascii="Times New Roman" w:hAnsi="Times New Roman" w:cs="Times New Roman"/>
-        </w:rPr>
-        <w:t>totalmente identicas</w:t>
-      </w:r>
+        <w:t xml:space="preserve">i el padre cambia el valor de su variable, la modificación solo afectará a la variable en el espacio de direcciones del proceso padre. Otros espacios de direcciones creados por las llamadas a </w:t>
+      </w:r>
+      <w:proofErr w:type="spellStart"/>
+      <w:r>
+        <w:rPr>
+          <w:rFonts w:ascii="Times New Roman" w:hAnsi="Times New Roman" w:cs="Times New Roman"/>
+        </w:rPr>
+        <w:t>fork</w:t>
+      </w:r>
+      <w:proofErr w:type="spellEnd"/>
+      <w:r>
+        <w:rPr>
+          <w:rFonts w:ascii="Times New Roman" w:hAnsi="Times New Roman" w:cs="Times New Roman"/>
+        </w:rPr>
+        <w:t xml:space="preserve"> () no se verán </w:t>
+      </w:r>
+      <w:proofErr w:type="gramStart"/>
+      <w:r>
+        <w:rPr>
+          <w:rFonts w:ascii="Times New Roman" w:hAnsi="Times New Roman" w:cs="Times New Roman"/>
+        </w:rPr>
+        <w:t>afectados</w:t>
+      </w:r>
+      <w:proofErr w:type="gramEnd"/>
+      <w:r>
+        <w:rPr>
+          <w:rFonts w:ascii="Times New Roman" w:hAnsi="Times New Roman" w:cs="Times New Roman"/>
+        </w:rPr>
+        <w:t xml:space="preserve"> aunque tengan nombres de variables </w:t>
+      </w:r>
+      <w:r>
+        <w:rPr>
+          <w:rFonts w:ascii="Times New Roman" w:hAnsi="Times New Roman" w:cs="Times New Roman"/>
+        </w:rPr>
+        <w:t xml:space="preserve">totalmente </w:t>
+      </w:r>
+      <w:proofErr w:type="spellStart"/>
+      <w:r>
+        <w:rPr>
+          <w:rFonts w:ascii="Times New Roman" w:hAnsi="Times New Roman" w:cs="Times New Roman"/>
+        </w:rPr>
+        <w:t>identicas</w:t>
+      </w:r>
+      <w:proofErr w:type="spellEnd"/>
       <w:r>
         <w:rPr>
           <w:rFonts w:ascii="Times New Roman" w:hAnsi="Times New Roman" w:cs="Times New Roman"/>
@@ -10909,7 +11472,23 @@
           <w:rFonts w:ascii="Times New Roman" w:hAnsi="Times New Roman" w:cs="Times New Roman"/>
           <w:color w:val="808080" w:themeColor="background1" w:themeShade="80"/>
         </w:rPr>
-        <w:t>Realizar un programa que cree diez procesos hijos del mismo padre y cada uno muestre el mensaje “Hola soy el proceso con pid XXXX y mi padre es XXXX” y el conteo del uno al diez. Al final el padre espera a los hijos y termina.</w:t>
+        <w:t xml:space="preserve">Realizar un programa que cree diez procesos hijos del mismo padre y cada uno muestre el mensaje “Hola soy el proceso con </w:t>
+      </w:r>
+      <w:proofErr w:type="spellStart"/>
+      <w:r>
+        <w:rPr>
+          <w:rFonts w:ascii="Times New Roman" w:hAnsi="Times New Roman" w:cs="Times New Roman"/>
+          <w:color w:val="808080" w:themeColor="background1" w:themeShade="80"/>
+        </w:rPr>
+        <w:t>pid</w:t>
+      </w:r>
+      <w:proofErr w:type="spellEnd"/>
+      <w:r>
+        <w:rPr>
+          <w:rFonts w:ascii="Times New Roman" w:hAnsi="Times New Roman" w:cs="Times New Roman"/>
+          <w:color w:val="808080" w:themeColor="background1" w:themeShade="80"/>
+        </w:rPr>
+        <w:t xml:space="preserve"> XXXX y mi padre es XXXX” y el conteo del uno al diez. Al final el padre espera a los hijos y termina.</w:t>
       </w:r>
     </w:p>
     <w:p>
@@ -10928,55 +11507,59 @@
         <w:pStyle w:val="Ttulo2"/>
         <w:rPr>
           <w:rFonts w:ascii="Times New Roman" w:hAnsi="Times New Roman" w:cs="Times New Roman"/>
-          <w:lang w:val="en-US"/>
         </w:rPr>
       </w:pPr>
       <w:bookmarkStart w:id="33" w:name="_Toc55872690"/>
       <w:r>
         <w:rPr>
           <w:rFonts w:ascii="Times New Roman" w:hAnsi="Times New Roman" w:cs="Times New Roman"/>
-          <w:lang w:val="en-US"/>
         </w:rPr>
         <w:t>Código</w:t>
       </w:r>
       <w:r>
         <w:rPr>
           <w:rFonts w:ascii="Times New Roman" w:hAnsi="Times New Roman" w:cs="Times New Roman"/>
-          <w:lang w:val="en-US"/>
         </w:rPr>
         <w:t xml:space="preserve"> programa31</w:t>
       </w:r>
       <w:r>
         <w:rPr>
           <w:rFonts w:ascii="Times New Roman" w:hAnsi="Times New Roman" w:cs="Times New Roman"/>
-          <w:lang w:val="en-US"/>
         </w:rPr>
         <w:t>:</w:t>
       </w:r>
       <w:bookmarkEnd w:id="33"/>
     </w:p>
-    <w:p>
-      <w:pPr>
-        <w:rPr>
-          <w:lang w:val="en-US"/>
-        </w:rPr>
-      </w:pPr>
-    </w:p>
-    <w:p>
-      <w:pPr>
-        <w:tabs>
-          <w:tab w:val="left" w:pos="915"/>
-        </w:tabs>
-        <w:jc w:val="both"/>
-        <w:rPr>
-          <w:rFonts w:ascii="Times New Roman" w:hAnsi="Times New Roman" w:cs="Times New Roman"/>
-        </w:rPr>
-      </w:pPr>
-      <w:r>
-        <w:rPr>
-          <w:rFonts w:ascii="Times New Roman" w:hAnsi="Times New Roman" w:cs="Times New Roman"/>
-        </w:rPr>
-        <w:t>A continuación podemos apreciar una ilustración con absolutamente todo el código desplegado y en la parte inferior a la imagen usted puede encontrar la explicación del mismo de manera totalmente detallada.</w:t>
+    <w:p/>
+    <w:p>
+      <w:pPr>
+        <w:tabs>
+          <w:tab w:val="left" w:pos="915"/>
+        </w:tabs>
+        <w:jc w:val="both"/>
+        <w:rPr>
+          <w:rFonts w:ascii="Times New Roman" w:hAnsi="Times New Roman" w:cs="Times New Roman"/>
+        </w:rPr>
+      </w:pPr>
+      <w:r>
+        <w:rPr>
+          <w:rFonts w:ascii="Times New Roman" w:hAnsi="Times New Roman" w:cs="Times New Roman"/>
+        </w:rPr>
+        <w:t xml:space="preserve">A </w:t>
+      </w:r>
+      <w:proofErr w:type="gramStart"/>
+      <w:r>
+        <w:rPr>
+          <w:rFonts w:ascii="Times New Roman" w:hAnsi="Times New Roman" w:cs="Times New Roman"/>
+        </w:rPr>
+        <w:t>continuación</w:t>
+      </w:r>
+      <w:proofErr w:type="gramEnd"/>
+      <w:r>
+        <w:rPr>
+          <w:rFonts w:ascii="Times New Roman" w:hAnsi="Times New Roman" w:cs="Times New Roman"/>
+        </w:rPr>
+        <w:t xml:space="preserve"> podemos apreciar una ilustración con absolutamente todo el código desplegado y en la parte inferior a la imagen usted puede encontrar la explicación del mismo de manera totalmente detallada.</w:t>
       </w:r>
     </w:p>
     <w:p>
@@ -11061,14 +11644,27 @@
       <w:r>
         <w:t xml:space="preserve">Ilustración </w:t>
       </w:r>
-      <w:fldSimple w:instr=" SEQ Ilustración \* ARABIC ">
-        <w:r>
-          <w:rPr>
-            <w:noProof/>
-          </w:rPr>
-          <w:t>4</w:t>
-        </w:r>
-      </w:fldSimple>
+      <w:r>
+        <w:fldChar w:fldCharType="begin"/>
+      </w:r>
+      <w:r>
+        <w:instrText xml:space="preserve"> SEQ Ilustración \* ARABIC </w:instrText>
+      </w:r>
+      <w:r>
+        <w:fldChar w:fldCharType="separate"/>
+      </w:r>
+      <w:r>
+        <w:rPr>
+          <w:noProof/>
+        </w:rPr>
+        <w:t>4</w:t>
+      </w:r>
+      <w:r>
+        <w:rPr>
+          <w:noProof/>
+        </w:rPr>
+        <w:fldChar w:fldCharType="end"/>
+      </w:r>
       <w:r>
         <w:t xml:space="preserve"> Código de la práctica 31.c</w:t>
       </w:r>
@@ -11117,6 +11713,7 @@
         </w:rPr>
         <w:t xml:space="preserve">En el </w:t>
       </w:r>
+      <w:proofErr w:type="spellStart"/>
       <w:r>
         <w:rPr>
           <w:rFonts w:ascii="Times New Roman" w:hAnsi="Times New Roman" w:cs="Times New Roman"/>
@@ -11127,7 +11724,28 @@
         <w:rPr>
           <w:rFonts w:ascii="Times New Roman" w:hAnsi="Times New Roman" w:cs="Times New Roman"/>
         </w:rPr>
-        <w:t xml:space="preserve">omo se puede ver se emplea un ciclo for que crea procesos hijos que muestra el número del proceso creado en el ciclo for, su identificador de proceso y el identificador de su proceso padre, mientras el ciclo for espera a que los procesos terminen de crearse para hacer el incremento de la variable i por medio de función wait, para que al final pueda imprimir el identificador del proceso final. Todo esto se puede ver en la ilustración </w:t>
+        <w:t>omo</w:t>
+      </w:r>
+      <w:proofErr w:type="spellEnd"/>
+      <w:r>
+        <w:rPr>
+          <w:rFonts w:ascii="Times New Roman" w:hAnsi="Times New Roman" w:cs="Times New Roman"/>
+        </w:rPr>
+        <w:t xml:space="preserve"> se puede ver se emplea un ciclo for que crea procesos hijos que muestra el número del proceso creado en el ciclo for, su identificador de proceso y el identificador de su proceso padre, mientras el ciclo for espera a que los procesos terminen de crearse para hacer el incremento de la variable i por medio de función </w:t>
+      </w:r>
+      <w:proofErr w:type="spellStart"/>
+      <w:r>
+        <w:rPr>
+          <w:rFonts w:ascii="Times New Roman" w:hAnsi="Times New Roman" w:cs="Times New Roman"/>
+        </w:rPr>
+        <w:t>wait</w:t>
+      </w:r>
+      <w:proofErr w:type="spellEnd"/>
+      <w:r>
+        <w:rPr>
+          <w:rFonts w:ascii="Times New Roman" w:hAnsi="Times New Roman" w:cs="Times New Roman"/>
+        </w:rPr>
+        <w:t xml:space="preserve">, para que al final pueda imprimir el identificador del proceso final. Todo esto se puede ver en la ilustración </w:t>
       </w:r>
       <w:r>
         <w:rPr>
@@ -11151,27 +11769,19 @@
         <w:pStyle w:val="Ttulo2"/>
         <w:rPr>
           <w:rFonts w:ascii="Times New Roman" w:hAnsi="Times New Roman" w:cs="Times New Roman"/>
-          <w:lang w:val="en-US"/>
         </w:rPr>
       </w:pPr>
       <w:bookmarkStart w:id="36" w:name="_Toc55872692"/>
       <w:r>
         <w:rPr>
           <w:rFonts w:ascii="Times New Roman" w:hAnsi="Times New Roman" w:cs="Times New Roman"/>
-          <w:lang w:val="en-US"/>
         </w:rPr>
         <w:lastRenderedPageBreak/>
         <w:t>Ejecución:</w:t>
       </w:r>
       <w:bookmarkEnd w:id="36"/>
     </w:p>
-    <w:p>
-      <w:pPr>
-        <w:rPr>
-          <w:lang w:val="en-US"/>
-        </w:rPr>
-      </w:pPr>
-    </w:p>
+    <w:p/>
     <w:p>
       <w:pPr>
         <w:tabs>
@@ -11210,7 +11820,21 @@
         <w:rPr>
           <w:rFonts w:ascii="Times New Roman" w:hAnsi="Times New Roman" w:cs="Times New Roman"/>
         </w:rPr>
-        <w:t xml:space="preserve"> Ubuntu tenemos la ejecución de nuestro programa de manera exitosa, lo primero que hacemos es compilar nuestro programa y posteriormente ejecutar el código ya compilado, podemos ver como en efecto se han creado días procesos en el cual no retornan no solamente un mensaje, sino que también nos devuelve los datos de vital importancia como el pid que cada uno de los procesos tiene y finalmente podemos ver cuál es el padre de dicho proceso, en este caso todos los procesos tienen un padre común por lo que todo los números coinciden.</w:t>
+        <w:t xml:space="preserve"> Ubuntu tenemos la ejecución de nuestro programa de manera exitosa, lo primero que hacemos es compilar nuestro programa y posteriormente ejecutar el código ya compilado, podemos ver como en efecto se han creado días procesos en el cual no retornan no solamente un mensaje, sino que también nos devuelve los datos de vital importancia como el </w:t>
+      </w:r>
+      <w:proofErr w:type="spellStart"/>
+      <w:r>
+        <w:rPr>
+          <w:rFonts w:ascii="Times New Roman" w:hAnsi="Times New Roman" w:cs="Times New Roman"/>
+        </w:rPr>
+        <w:t>pid</w:t>
+      </w:r>
+      <w:proofErr w:type="spellEnd"/>
+      <w:r>
+        <w:rPr>
+          <w:rFonts w:ascii="Times New Roman" w:hAnsi="Times New Roman" w:cs="Times New Roman"/>
+        </w:rPr>
+        <w:t xml:space="preserve"> que cada uno de los procesos tiene y finalmente podemos ver cuál es el padre de dicho proceso, en este caso todos los procesos tienen un padre común por lo que todo los números coinciden.</w:t>
       </w:r>
     </w:p>
     <w:p>
@@ -11303,14 +11927,27 @@
       <w:r>
         <w:t xml:space="preserve">Ilustración </w:t>
       </w:r>
-      <w:fldSimple w:instr=" SEQ Ilustración \* ARABIC ">
-        <w:r>
-          <w:rPr>
-            <w:noProof/>
-          </w:rPr>
-          <w:t>5</w:t>
-        </w:r>
-      </w:fldSimple>
+      <w:r>
+        <w:fldChar w:fldCharType="begin"/>
+      </w:r>
+      <w:r>
+        <w:instrText xml:space="preserve"> SEQ Ilustración \* ARABIC </w:instrText>
+      </w:r>
+      <w:r>
+        <w:fldChar w:fldCharType="separate"/>
+      </w:r>
+      <w:r>
+        <w:rPr>
+          <w:noProof/>
+        </w:rPr>
+        <w:t>5</w:t>
+      </w:r>
+      <w:r>
+        <w:rPr>
+          <w:noProof/>
+        </w:rPr>
+        <w:fldChar w:fldCharType="end"/>
+      </w:r>
       <w:r>
         <w:t xml:space="preserve"> Ejecución del Programa31.c</w:t>
       </w:r>
@@ -11881,40 +12518,30 @@
         <w:pStyle w:val="Ttulo2"/>
         <w:rPr>
           <w:rFonts w:ascii="Times New Roman" w:hAnsi="Times New Roman" w:cs="Times New Roman"/>
-          <w:lang w:val="en-US"/>
         </w:rPr>
       </w:pPr>
       <w:bookmarkStart w:id="38" w:name="_Toc55872693"/>
       <w:r>
         <w:rPr>
           <w:rFonts w:ascii="Times New Roman" w:hAnsi="Times New Roman" w:cs="Times New Roman"/>
-          <w:lang w:val="en-US"/>
         </w:rPr>
         <w:t>Código</w:t>
       </w:r>
       <w:r>
         <w:rPr>
           <w:rFonts w:ascii="Times New Roman" w:hAnsi="Times New Roman" w:cs="Times New Roman"/>
-          <w:lang w:val="en-US"/>
         </w:rPr>
         <w:t xml:space="preserve"> del programa32</w:t>
       </w:r>
       <w:r>
         <w:rPr>
           <w:rFonts w:ascii="Times New Roman" w:hAnsi="Times New Roman" w:cs="Times New Roman"/>
-          <w:lang w:val="en-US"/>
         </w:rPr>
         <w:t>.</w:t>
       </w:r>
       <w:bookmarkEnd w:id="38"/>
     </w:p>
-    <w:p>
-      <w:pPr>
-        <w:rPr>
-          <w:lang w:val="en-US"/>
-        </w:rPr>
-      </w:pPr>
-    </w:p>
+    <w:p/>
     <w:p>
       <w:pPr>
         <w:jc w:val="both"/>
@@ -12013,14 +12640,27 @@
       <w:r>
         <w:t xml:space="preserve">Ilustración </w:t>
       </w:r>
-      <w:fldSimple w:instr=" SEQ Ilustración \* ARABIC ">
-        <w:r>
-          <w:rPr>
-            <w:noProof/>
-          </w:rPr>
-          <w:t>6</w:t>
-        </w:r>
-      </w:fldSimple>
+      <w:r>
+        <w:fldChar w:fldCharType="begin"/>
+      </w:r>
+      <w:r>
+        <w:instrText xml:space="preserve"> SEQ Ilustración \* ARABIC </w:instrText>
+      </w:r>
+      <w:r>
+        <w:fldChar w:fldCharType="separate"/>
+      </w:r>
+      <w:r>
+        <w:rPr>
+          <w:noProof/>
+        </w:rPr>
+        <w:t>6</w:t>
+      </w:r>
+      <w:r>
+        <w:rPr>
+          <w:noProof/>
+        </w:rPr>
+        <w:fldChar w:fldCharType="end"/>
+      </w:r>
       <w:r>
         <w:t xml:space="preserve"> Código del programa 32.c</w:t>
       </w:r>
@@ -12125,7 +12765,35 @@
         <w:rPr>
           <w:rFonts w:ascii="Times New Roman" w:hAnsi="Times New Roman" w:cs="Times New Roman"/>
         </w:rPr>
-        <w:t>Ahora bien, mostramos una imagen de la captura de la terminal en el proceso de ejecución del programa segundo de esta práctica número tres, ya una vez compilado se ejecuta y nos desplegará en pantalla el proceso que solamente tiene un hijo y nos devuelve en esta primera línea el pid y ppid, también podemos ver cómo podemos identificar el proceso padre que ya tiene tres hijos, ya posteriormente vemos que nos hace mención del proceso uno en el proceso dos con cada una de sus variantes y va imprimiendo los procesos en el momento en que tiene cada uno de ellos se lo hijos o cuando tienen dos hijos siempre incluyendo su identificador en cada una de las impresiones.</w:t>
+        <w:t xml:space="preserve">Ahora bien, mostramos una imagen de la captura de la terminal en el proceso de ejecución del programa segundo de esta práctica número tres, ya una vez compilado se ejecuta y nos desplegará en pantalla el proceso que solamente tiene un hijo y nos devuelve en esta primera línea el </w:t>
+      </w:r>
+      <w:proofErr w:type="spellStart"/>
+      <w:r>
+        <w:rPr>
+          <w:rFonts w:ascii="Times New Roman" w:hAnsi="Times New Roman" w:cs="Times New Roman"/>
+        </w:rPr>
+        <w:t>pid</w:t>
+      </w:r>
+      <w:proofErr w:type="spellEnd"/>
+      <w:r>
+        <w:rPr>
+          <w:rFonts w:ascii="Times New Roman" w:hAnsi="Times New Roman" w:cs="Times New Roman"/>
+        </w:rPr>
+        <w:t xml:space="preserve"> y </w:t>
+      </w:r>
+      <w:proofErr w:type="spellStart"/>
+      <w:r>
+        <w:rPr>
+          <w:rFonts w:ascii="Times New Roman" w:hAnsi="Times New Roman" w:cs="Times New Roman"/>
+        </w:rPr>
+        <w:t>ppid</w:t>
+      </w:r>
+      <w:proofErr w:type="spellEnd"/>
+      <w:r>
+        <w:rPr>
+          <w:rFonts w:ascii="Times New Roman" w:hAnsi="Times New Roman" w:cs="Times New Roman"/>
+        </w:rPr>
+        <w:t>, también podemos ver cómo podemos identificar el proceso padre que ya tiene tres hijos, ya posteriormente vemos que nos hace mención del proceso uno en el proceso dos con cada una de sus variantes y va imprimiendo los procesos en el momento en que tiene cada uno de ellos se lo hijos o cuando tienen dos hijos siempre incluyendo su identificador en cada una de las impresiones.</w:t>
       </w:r>
     </w:p>
     <w:p>
@@ -12218,14 +12886,27 @@
       <w:r>
         <w:t xml:space="preserve">Ilustración </w:t>
       </w:r>
-      <w:fldSimple w:instr=" SEQ Ilustración \* ARABIC ">
-        <w:r>
-          <w:rPr>
-            <w:noProof/>
-          </w:rPr>
-          <w:t>7</w:t>
-        </w:r>
-      </w:fldSimple>
+      <w:r>
+        <w:fldChar w:fldCharType="begin"/>
+      </w:r>
+      <w:r>
+        <w:instrText xml:space="preserve"> SEQ Ilustración \* ARABIC </w:instrText>
+      </w:r>
+      <w:r>
+        <w:fldChar w:fldCharType="separate"/>
+      </w:r>
+      <w:r>
+        <w:rPr>
+          <w:noProof/>
+        </w:rPr>
+        <w:t>7</w:t>
+      </w:r>
+      <w:r>
+        <w:rPr>
+          <w:noProof/>
+        </w:rPr>
+        <w:fldChar w:fldCharType="end"/>
+      </w:r>
       <w:r>
         <w:t xml:space="preserve"> Ejecución Progrma32.c</w:t>
       </w:r>
@@ -12687,38 +13368,44 @@
         <w:pStyle w:val="Ttulo2"/>
         <w:rPr>
           <w:rFonts w:ascii="Times New Roman" w:hAnsi="Times New Roman" w:cs="Times New Roman"/>
-          <w:lang w:val="en-US"/>
         </w:rPr>
       </w:pPr>
       <w:bookmarkStart w:id="43" w:name="_Toc55872696"/>
       <w:r>
         <w:rPr>
           <w:rFonts w:ascii="Times New Roman" w:hAnsi="Times New Roman" w:cs="Times New Roman"/>
-          <w:lang w:val="en-US"/>
         </w:rPr>
         <w:t>Código:</w:t>
       </w:r>
       <w:bookmarkEnd w:id="43"/>
     </w:p>
-    <w:p>
-      <w:pPr>
-        <w:rPr>
-          <w:lang w:val="en-US"/>
-        </w:rPr>
-      </w:pPr>
-    </w:p>
-    <w:p>
-      <w:pPr>
-        <w:jc w:val="both"/>
-        <w:rPr>
-          <w:rFonts w:ascii="Times New Roman" w:hAnsi="Times New Roman" w:cs="Times New Roman"/>
-        </w:rPr>
-      </w:pPr>
-      <w:r>
-        <w:rPr>
-          <w:rFonts w:ascii="Times New Roman" w:hAnsi="Times New Roman" w:cs="Times New Roman"/>
-        </w:rPr>
-        <w:t>Del mismo modo que en los otros programas aquí también temenos la imagen con todo el código, del mismo modo tenemos la explicación del código en la parte inferior junto con la muestra de cómo se ejecutó dicho programa y con los resultados que estamos esperando.</w:t>
+    <w:p/>
+    <w:p>
+      <w:pPr>
+        <w:jc w:val="both"/>
+        <w:rPr>
+          <w:rFonts w:ascii="Times New Roman" w:hAnsi="Times New Roman" w:cs="Times New Roman"/>
+        </w:rPr>
+      </w:pPr>
+      <w:r>
+        <w:rPr>
+          <w:rFonts w:ascii="Times New Roman" w:hAnsi="Times New Roman" w:cs="Times New Roman"/>
+        </w:rPr>
+        <w:t xml:space="preserve">Del mismo modo que en los otros programas aquí también </w:t>
+      </w:r>
+      <w:proofErr w:type="spellStart"/>
+      <w:r>
+        <w:rPr>
+          <w:rFonts w:ascii="Times New Roman" w:hAnsi="Times New Roman" w:cs="Times New Roman"/>
+        </w:rPr>
+        <w:t>temenos</w:t>
+      </w:r>
+      <w:proofErr w:type="spellEnd"/>
+      <w:r>
+        <w:rPr>
+          <w:rFonts w:ascii="Times New Roman" w:hAnsi="Times New Roman" w:cs="Times New Roman"/>
+        </w:rPr>
+        <w:t xml:space="preserve"> la imagen con todo el código, del mismo modo tenemos la explicación del código en la parte inferior junto con la muestra de cómo se ejecutó dicho programa y con los resultados que estamos esperando.</w:t>
       </w:r>
     </w:p>
     <w:p>
@@ -12793,14 +13480,27 @@
       <w:r>
         <w:t xml:space="preserve">Ilustración </w:t>
       </w:r>
-      <w:fldSimple w:instr=" SEQ Ilustración \* ARABIC ">
-        <w:r>
-          <w:rPr>
-            <w:noProof/>
-          </w:rPr>
-          <w:t>8</w:t>
-        </w:r>
-      </w:fldSimple>
+      <w:r>
+        <w:fldChar w:fldCharType="begin"/>
+      </w:r>
+      <w:r>
+        <w:instrText xml:space="preserve"> SEQ Ilustración \* ARABIC </w:instrText>
+      </w:r>
+      <w:r>
+        <w:fldChar w:fldCharType="separate"/>
+      </w:r>
+      <w:r>
+        <w:rPr>
+          <w:noProof/>
+        </w:rPr>
+        <w:t>8</w:t>
+      </w:r>
+      <w:r>
+        <w:rPr>
+          <w:noProof/>
+        </w:rPr>
+        <w:fldChar w:fldCharType="end"/>
+      </w:r>
       <w:r>
         <w:t xml:space="preserve"> Código del programa 33.c</w:t>
       </w:r>
@@ -12871,31 +13571,7 @@
         <w:rPr>
           <w:rFonts w:ascii="Times New Roman" w:hAnsi="Times New Roman" w:cs="Times New Roman"/>
         </w:rPr>
-        <w:t xml:space="preserve"> antes no había tal documento, luego al ejecutar el código como se muestra en la Ilustración </w:t>
-      </w:r>
-      <w:r>
-        <w:rPr>
-          <w:rFonts w:ascii="Times New Roman" w:hAnsi="Times New Roman" w:cs="Times New Roman"/>
-        </w:rPr>
-        <w:t>10</w:t>
-      </w:r>
-      <w:r>
-        <w:rPr>
-          <w:rFonts w:ascii="Times New Roman" w:hAnsi="Times New Roman" w:cs="Times New Roman"/>
-        </w:rPr>
-        <w:t xml:space="preserve">, se crea el documento con la frase completa como se ve en la Ilustración </w:t>
-      </w:r>
-      <w:r>
-        <w:rPr>
-          <w:rFonts w:ascii="Times New Roman" w:hAnsi="Times New Roman" w:cs="Times New Roman"/>
-        </w:rPr>
-        <w:t>11</w:t>
-      </w:r>
-      <w:r>
-        <w:rPr>
-          <w:rFonts w:ascii="Times New Roman" w:hAnsi="Times New Roman" w:cs="Times New Roman"/>
-        </w:rPr>
-        <w:t xml:space="preserve">.  </w:t>
+        <w:t xml:space="preserve"> antes no había tal documento, luego al ejecutar el código como se muestra en la Ilustración 10, se crea el documento con la frase completa como se ve en la Ilustración 11.  </w:t>
       </w:r>
     </w:p>
     <w:p>
@@ -13052,14 +13728,27 @@
       <w:r>
         <w:t xml:space="preserve">Ilustración </w:t>
       </w:r>
-      <w:fldSimple w:instr=" SEQ Ilustración \* ARABIC ">
-        <w:r>
-          <w:rPr>
-            <w:noProof/>
-          </w:rPr>
-          <w:t>9</w:t>
-        </w:r>
-      </w:fldSimple>
+      <w:r>
+        <w:fldChar w:fldCharType="begin"/>
+      </w:r>
+      <w:r>
+        <w:instrText xml:space="preserve"> SEQ Ilustración \* ARABIC </w:instrText>
+      </w:r>
+      <w:r>
+        <w:fldChar w:fldCharType="separate"/>
+      </w:r>
+      <w:r>
+        <w:rPr>
+          <w:noProof/>
+        </w:rPr>
+        <w:t>9</w:t>
+      </w:r>
+      <w:r>
+        <w:rPr>
+          <w:noProof/>
+        </w:rPr>
+        <w:fldChar w:fldCharType="end"/>
+      </w:r>
       <w:r>
         <w:t xml:space="preserve"> Documentos</w:t>
       </w:r>
@@ -13100,12 +13789,16 @@
           <w:rFonts w:ascii="Times New Roman" w:hAnsi="Times New Roman" w:cs="Times New Roman"/>
         </w:rPr>
       </w:pPr>
-      <w:r>
-        <w:rPr>
-          <w:rFonts w:ascii="Times New Roman" w:hAnsi="Times New Roman" w:cs="Times New Roman"/>
-        </w:rPr>
-        <w:t>El</w:t>
-      </w:r>
+    </w:p>
+    <w:p>
+      <w:pPr>
+        <w:tabs>
+          <w:tab w:val="left" w:pos="915"/>
+        </w:tabs>
+        <w:rPr>
+          <w:rFonts w:ascii="Times New Roman" w:hAnsi="Times New Roman" w:cs="Times New Roman"/>
+        </w:rPr>
+      </w:pPr>
     </w:p>
     <w:p>
       <w:pPr>
@@ -13119,6 +13812,7 @@
         <w:rPr>
           <w:rFonts w:ascii="Times New Roman" w:hAnsi="Times New Roman" w:cs="Times New Roman"/>
         </w:rPr>
+        <w:lastRenderedPageBreak/>
         <w:t>Compilación y ejecución</w:t>
       </w:r>
       <w:r>
@@ -13141,8 +13835,35 @@
         <w:rPr>
           <w:rFonts w:ascii="Times New Roman" w:hAnsi="Times New Roman" w:cs="Times New Roman"/>
         </w:rPr>
-        <w:lastRenderedPageBreak/>
-        <w:t>Ahora bien procedemos ejecutar el programa dentro de nuestra terminal de Ubuntu, y simplemente ejecutamos el programa; ahora bien es recommendable ir directamente a dónde estan nuestros archivos guardados en la ruta que definimos para poder comprobar que en efecto el mensaje en el archivo de texto se encuentre creado de manera correcta.</w:t>
+        <w:t xml:space="preserve">Ahora </w:t>
+      </w:r>
+      <w:proofErr w:type="gramStart"/>
+      <w:r>
+        <w:rPr>
+          <w:rFonts w:ascii="Times New Roman" w:hAnsi="Times New Roman" w:cs="Times New Roman"/>
+        </w:rPr>
+        <w:t>bien</w:t>
+      </w:r>
+      <w:proofErr w:type="gramEnd"/>
+      <w:r>
+        <w:rPr>
+          <w:rFonts w:ascii="Times New Roman" w:hAnsi="Times New Roman" w:cs="Times New Roman"/>
+        </w:rPr>
+        <w:t xml:space="preserve"> procedemos ejecutar el programa dentro de nuestra terminal de Ubuntu, y simplemente ejecutamos el programa; ahora bien es </w:t>
+      </w:r>
+      <w:proofErr w:type="spellStart"/>
+      <w:r>
+        <w:rPr>
+          <w:rFonts w:ascii="Times New Roman" w:hAnsi="Times New Roman" w:cs="Times New Roman"/>
+        </w:rPr>
+        <w:t>recommendable</w:t>
+      </w:r>
+      <w:proofErr w:type="spellEnd"/>
+      <w:r>
+        <w:rPr>
+          <w:rFonts w:ascii="Times New Roman" w:hAnsi="Times New Roman" w:cs="Times New Roman"/>
+        </w:rPr>
+        <w:t xml:space="preserve"> ir directamente a dónde estan nuestros archivos guardados en la ruta que definimos para poder comprobar que en efecto el mensaje en el archivo de texto se encuentre creado de manera correcta.</w:t>
       </w:r>
     </w:p>
     <w:p>
@@ -13233,14 +13954,27 @@
       <w:r>
         <w:t xml:space="preserve">Ilustración </w:t>
       </w:r>
-      <w:fldSimple w:instr=" SEQ Ilustración \* ARABIC ">
-        <w:r>
-          <w:rPr>
-            <w:noProof/>
-          </w:rPr>
-          <w:t>10</w:t>
-        </w:r>
-      </w:fldSimple>
+      <w:r>
+        <w:fldChar w:fldCharType="begin"/>
+      </w:r>
+      <w:r>
+        <w:instrText xml:space="preserve"> SEQ Ilustración \* ARABIC </w:instrText>
+      </w:r>
+      <w:r>
+        <w:fldChar w:fldCharType="separate"/>
+      </w:r>
+      <w:r>
+        <w:rPr>
+          <w:noProof/>
+        </w:rPr>
+        <w:t>10</w:t>
+      </w:r>
+      <w:r>
+        <w:rPr>
+          <w:noProof/>
+        </w:rPr>
+        <w:fldChar w:fldCharType="end"/>
+      </w:r>
       <w:r>
         <w:t xml:space="preserve"> Ejecución Programa33.c</w:t>
       </w:r>
@@ -13376,14 +14110,27 @@
       <w:r>
         <w:t xml:space="preserve">Ilustración </w:t>
       </w:r>
-      <w:fldSimple w:instr=" SEQ Ilustración \* ARABIC ">
-        <w:r>
-          <w:rPr>
-            <w:noProof/>
-          </w:rPr>
-          <w:t>11</w:t>
-        </w:r>
-      </w:fldSimple>
+      <w:r>
+        <w:fldChar w:fldCharType="begin"/>
+      </w:r>
+      <w:r>
+        <w:instrText xml:space="preserve"> SEQ Ilustración \* ARABIC </w:instrText>
+      </w:r>
+      <w:r>
+        <w:fldChar w:fldCharType="separate"/>
+      </w:r>
+      <w:r>
+        <w:rPr>
+          <w:noProof/>
+        </w:rPr>
+        <w:t>11</w:t>
+      </w:r>
+      <w:r>
+        <w:rPr>
+          <w:noProof/>
+        </w:rPr>
+        <w:fldChar w:fldCharType="end"/>
+      </w:r>
       <w:r>
         <w:t xml:space="preserve"> Documentos después de la ejecución del Programa33.c</w:t>
       </w:r>
@@ -13691,7 +14438,49 @@
         <w:rPr>
           <w:rFonts w:ascii="Times New Roman" w:hAnsi="Times New Roman" w:cs="Times New Roman"/>
         </w:rPr>
-        <w:t>Algo que si tengo que admitir es que tuve cierto problema en ver el orden en que los procesos se creaban en ciclos como los son el while y el for porque en mis primeros intentos estos no iban en orden, siendo esto posible porque los trataba de crear fuera de estos, dejando al propio del sistema operativo ver cunado crea estos. Otro problema que también tuve fue ver en como otros procesos hijos crearían a otros hijos, pero no fue propiamente por que no tuviera idea de como hacerlo sino porque en lo largo y entre mezclado de los ciclos que creaban los procesos no sabía cuándo empezaba uno y terminaba otro, haciendo que algunos resultados no sucedieran como yo planeaba por que las variables no coincidían, pero afortunadamente por no ser practicas con acciones tan largas y que de hecho piden el identificador de los procesos fue fácil ver donde estaba el error.</w:t>
+        <w:t xml:space="preserve">Algo que si tengo que admitir es que tuve cierto problema en ver el orden en que los procesos se creaban en ciclos como los son el </w:t>
+      </w:r>
+      <w:proofErr w:type="spellStart"/>
+      <w:r>
+        <w:rPr>
+          <w:rFonts w:ascii="Times New Roman" w:hAnsi="Times New Roman" w:cs="Times New Roman"/>
+        </w:rPr>
+        <w:t>while</w:t>
+      </w:r>
+      <w:proofErr w:type="spellEnd"/>
+      <w:r>
+        <w:rPr>
+          <w:rFonts w:ascii="Times New Roman" w:hAnsi="Times New Roman" w:cs="Times New Roman"/>
+        </w:rPr>
+        <w:t xml:space="preserve"> y el for porque en mis primeros intentos estos no iban en orden, siendo esto posible porque los trataba de crear fuera de estos, dejando al propio del sistema operativo ver cunado crea estos. Otro problema que también tuve fue ver en como otros procesos hijos crearían a otros hijos, pero no fue propiamente </w:t>
+      </w:r>
+      <w:proofErr w:type="spellStart"/>
+      <w:r>
+        <w:rPr>
+          <w:rFonts w:ascii="Times New Roman" w:hAnsi="Times New Roman" w:cs="Times New Roman"/>
+        </w:rPr>
+        <w:t>por que</w:t>
+      </w:r>
+      <w:proofErr w:type="spellEnd"/>
+      <w:r>
+        <w:rPr>
+          <w:rFonts w:ascii="Times New Roman" w:hAnsi="Times New Roman" w:cs="Times New Roman"/>
+        </w:rPr>
+        <w:t xml:space="preserve"> no tuviera idea de </w:t>
+      </w:r>
+      <w:proofErr w:type="spellStart"/>
+      <w:r>
+        <w:rPr>
+          <w:rFonts w:ascii="Times New Roman" w:hAnsi="Times New Roman" w:cs="Times New Roman"/>
+        </w:rPr>
+        <w:t>como</w:t>
+      </w:r>
+      <w:proofErr w:type="spellEnd"/>
+      <w:r>
+        <w:rPr>
+          <w:rFonts w:ascii="Times New Roman" w:hAnsi="Times New Roman" w:cs="Times New Roman"/>
+        </w:rPr>
+        <w:t xml:space="preserve"> hacerlo sino porque en lo largo y entre mezclado de los ciclos que creaban los procesos no sabía cuándo empezaba uno y terminaba otro, haciendo que algunos resultados no sucedieran como yo planeaba por que las variables no coincidían, pero afortunadamente por no ser practicas con acciones tan largas y que de hecho piden el identificador de los procesos fue fácil ver donde estaba el error.</w:t>
       </w:r>
     </w:p>
     <w:p>
@@ -13719,7 +14508,43 @@
           <w:szCs w:val="24"/>
           <w:lang w:val="es-ES"/>
         </w:rPr>
-        <w:t>En resumen, se puede decir que esta práctica me sirvió como una introducción de como se crean los procesos en lenguaje C, algunos de los problemas inesperados que se pueden encontrar como los que mencione anteriormente, detalles en los que uno de se tiene que fijar cuando trabajo como puede ser los tiempos de espera y de salida tanto para procesos padre como hijo respectivamente y algunos de los usos que estos pueden tener, pero en general lo yo pienso que esta práctica me ayudo a ver que es lo que implica verdaderamente trabajar con procesos.</w:t>
+        <w:t xml:space="preserve">En resumen, se puede decir que esta práctica me sirvió como una introducción de </w:t>
+      </w:r>
+      <w:proofErr w:type="spellStart"/>
+      <w:r>
+        <w:rPr>
+          <w:rFonts w:ascii="Times New Roman" w:hAnsi="Times New Roman" w:cs="Times New Roman"/>
+          <w:szCs w:val="24"/>
+          <w:lang w:val="es-ES"/>
+        </w:rPr>
+        <w:t>como</w:t>
+      </w:r>
+      <w:proofErr w:type="spellEnd"/>
+      <w:r>
+        <w:rPr>
+          <w:rFonts w:ascii="Times New Roman" w:hAnsi="Times New Roman" w:cs="Times New Roman"/>
+          <w:szCs w:val="24"/>
+          <w:lang w:val="es-ES"/>
+        </w:rPr>
+        <w:t xml:space="preserve"> se crean los procesos en lenguaje C, algunos de los problemas inesperados que se pueden encontrar como los que mencione anteriormente, detalles en los que uno de se tiene que fijar cuando trabajo como puede ser los tiempos de espera y de salida tanto para procesos padre como hijo respectivamente y algunos de los usos que estos pueden tener, pero en general lo yo pienso que esta práctica me ayudo a ver </w:t>
+      </w:r>
+      <w:proofErr w:type="spellStart"/>
+      <w:r>
+        <w:rPr>
+          <w:rFonts w:ascii="Times New Roman" w:hAnsi="Times New Roman" w:cs="Times New Roman"/>
+          <w:szCs w:val="24"/>
+          <w:lang w:val="es-ES"/>
+        </w:rPr>
+        <w:t>que</w:t>
+      </w:r>
+      <w:proofErr w:type="spellEnd"/>
+      <w:r>
+        <w:rPr>
+          <w:rFonts w:ascii="Times New Roman" w:hAnsi="Times New Roman" w:cs="Times New Roman"/>
+          <w:szCs w:val="24"/>
+          <w:lang w:val="es-ES"/>
+        </w:rPr>
+        <w:t xml:space="preserve"> es lo que implica verdaderamente trabajar con procesos.</w:t>
       </w:r>
     </w:p>
     <w:p>
@@ -13955,6 +14780,7 @@
             <w:id w:val="111145805"/>
             <w:bibliography/>
           </w:sdtPr>
+          <w:sdtEndPr/>
           <w:sdtContent>
             <w:p>
               <w:pPr>

</xml_diff>

<commit_message>
Nueva version de la 5
</commit_message>
<xml_diff>
--- a/PRACTICAS/Práctica 3_unidad2/Práctica3 2.0.docx
+++ b/PRACTICAS/Práctica 3_unidad2/Práctica3 2.0.docx
@@ -2666,7 +2666,7 @@
             </w:rPr>
             <w:fldChar w:fldCharType="separate"/>
           </w:r>
-          <w:hyperlink w:anchor="_Toc55872663" w:history="1">
+          <w:hyperlink w:anchor="_Toc55901224" w:history="1">
             <w:r>
               <w:rPr>
                 <w:rStyle w:val="Hipervnculo"/>
@@ -2696,7 +2696,7 @@
                 <w:noProof/>
                 <w:webHidden/>
               </w:rPr>
-              <w:instrText xml:space="preserve"> PAGEREF _Toc55872663 \h </w:instrText>
+              <w:instrText xml:space="preserve"> PAGEREF _Toc55901224 \h </w:instrText>
             </w:r>
             <w:r>
               <w:rPr>
@@ -2716,7 +2716,7 @@
                 <w:noProof/>
                 <w:webHidden/>
               </w:rPr>
-              <w:t>4</w:t>
+              <w:t>5</w:t>
             </w:r>
             <w:r>
               <w:rPr>
@@ -2739,7 +2739,7 @@
               <w:lang w:eastAsia="zh-CN"/>
             </w:rPr>
           </w:pPr>
-          <w:hyperlink w:anchor="_Toc55872664" w:history="1">
+          <w:hyperlink w:anchor="_Toc55901225" w:history="1">
             <w:r>
               <w:rPr>
                 <w:rStyle w:val="Hipervnculo"/>
@@ -2769,7 +2769,7 @@
                 <w:noProof/>
                 <w:webHidden/>
               </w:rPr>
-              <w:instrText xml:space="preserve"> PAGEREF _Toc55872664 \h </w:instrText>
+              <w:instrText xml:space="preserve"> PAGEREF _Toc55901225 \h </w:instrText>
             </w:r>
             <w:r>
               <w:rPr>
@@ -2812,7 +2812,7 @@
               <w:lang w:eastAsia="zh-CN"/>
             </w:rPr>
           </w:pPr>
-          <w:hyperlink w:anchor="_Toc55872665" w:history="1">
+          <w:hyperlink w:anchor="_Toc55901226" w:history="1">
             <w:r>
               <w:rPr>
                 <w:rStyle w:val="Hipervnculo"/>
@@ -2842,7 +2842,7 @@
                 <w:noProof/>
                 <w:webHidden/>
               </w:rPr>
-              <w:instrText xml:space="preserve"> PAGEREF _Toc55872665 \h </w:instrText>
+              <w:instrText xml:space="preserve"> PAGEREF _Toc55901226 \h </w:instrText>
             </w:r>
             <w:r>
               <w:rPr>
@@ -2885,7 +2885,7 @@
               <w:lang w:eastAsia="zh-CN"/>
             </w:rPr>
           </w:pPr>
-          <w:hyperlink w:anchor="_Toc55872666" w:history="1">
+          <w:hyperlink w:anchor="_Toc55901227" w:history="1">
             <w:r>
               <w:rPr>
                 <w:rStyle w:val="Hipervnculo"/>
@@ -2915,7 +2915,7 @@
                 <w:noProof/>
                 <w:webHidden/>
               </w:rPr>
-              <w:instrText xml:space="preserve"> PAGEREF _Toc55872666 \h </w:instrText>
+              <w:instrText xml:space="preserve"> PAGEREF _Toc55901227 \h </w:instrText>
             </w:r>
             <w:r>
               <w:rPr>
@@ -2958,7 +2958,7 @@
               <w:lang w:eastAsia="zh-CN"/>
             </w:rPr>
           </w:pPr>
-          <w:hyperlink w:anchor="_Toc55872667" w:history="1">
+          <w:hyperlink w:anchor="_Toc55901228" w:history="1">
             <w:r>
               <w:rPr>
                 <w:rStyle w:val="Hipervnculo"/>
@@ -2988,7 +2988,7 @@
                 <w:noProof/>
                 <w:webHidden/>
               </w:rPr>
-              <w:instrText xml:space="preserve"> PAGEREF _Toc55872667 \h </w:instrText>
+              <w:instrText xml:space="preserve"> PAGEREF _Toc55901228 \h </w:instrText>
             </w:r>
             <w:r>
               <w:rPr>
@@ -3031,7 +3031,7 @@
               <w:lang w:eastAsia="zh-CN"/>
             </w:rPr>
           </w:pPr>
-          <w:hyperlink w:anchor="_Toc55872668" w:history="1">
+          <w:hyperlink w:anchor="_Toc55901229" w:history="1">
             <w:r>
               <w:rPr>
                 <w:rStyle w:val="Hipervnculo"/>
@@ -3061,7 +3061,7 @@
                 <w:noProof/>
                 <w:webHidden/>
               </w:rPr>
-              <w:instrText xml:space="preserve"> PAGEREF _Toc55872668 \h </w:instrText>
+              <w:instrText xml:space="preserve"> PAGEREF _Toc55901229 \h </w:instrText>
             </w:r>
             <w:r>
               <w:rPr>
@@ -3104,7 +3104,7 @@
               <w:lang w:eastAsia="zh-CN"/>
             </w:rPr>
           </w:pPr>
-          <w:hyperlink w:anchor="_Toc55872669" w:history="1">
+          <w:hyperlink w:anchor="_Toc55901230" w:history="1">
             <w:r>
               <w:rPr>
                 <w:rStyle w:val="Hipervnculo"/>
@@ -3134,7 +3134,7 @@
                 <w:noProof/>
                 <w:webHidden/>
               </w:rPr>
-              <w:instrText xml:space="preserve"> PAGEREF _Toc55872669 \h </w:instrText>
+              <w:instrText xml:space="preserve"> PAGEREF _Toc55901230 \h </w:instrText>
             </w:r>
             <w:r>
               <w:rPr>
@@ -3177,7 +3177,7 @@
               <w:lang w:eastAsia="zh-CN"/>
             </w:rPr>
           </w:pPr>
-          <w:hyperlink w:anchor="_Toc55872670" w:history="1">
+          <w:hyperlink w:anchor="_Toc55901231" w:history="1">
             <w:r>
               <w:rPr>
                 <w:rStyle w:val="Hipervnculo"/>
@@ -3207,7 +3207,7 @@
                 <w:noProof/>
                 <w:webHidden/>
               </w:rPr>
-              <w:instrText xml:space="preserve"> PAGEREF _Toc55872670 \h </w:instrText>
+              <w:instrText xml:space="preserve"> PAGEREF _Toc55901231 \h </w:instrText>
             </w:r>
             <w:r>
               <w:rPr>
@@ -3250,7 +3250,7 @@
               <w:lang w:eastAsia="zh-CN"/>
             </w:rPr>
           </w:pPr>
-          <w:hyperlink w:anchor="_Toc55872671" w:history="1">
+          <w:hyperlink w:anchor="_Toc55901232" w:history="1">
             <w:r>
               <w:rPr>
                 <w:rStyle w:val="Hipervnculo"/>
@@ -3280,7 +3280,7 @@
                 <w:noProof/>
                 <w:webHidden/>
               </w:rPr>
-              <w:instrText xml:space="preserve"> PAGEREF _Toc55872671 \h </w:instrText>
+              <w:instrText xml:space="preserve"> PAGEREF _Toc55901232 \h </w:instrText>
             </w:r>
             <w:r>
               <w:rPr>
@@ -3300,7 +3300,7 @@
                 <w:noProof/>
                 <w:webHidden/>
               </w:rPr>
-              <w:t>5</w:t>
+              <w:t>6</w:t>
             </w:r>
             <w:r>
               <w:rPr>
@@ -3323,7 +3323,7 @@
               <w:lang w:eastAsia="zh-CN"/>
             </w:rPr>
           </w:pPr>
-          <w:hyperlink w:anchor="_Toc55872672" w:history="1">
+          <w:hyperlink w:anchor="_Toc55901233" w:history="1">
             <w:r>
               <w:rPr>
                 <w:rStyle w:val="Hipervnculo"/>
@@ -3353,7 +3353,7 @@
                 <w:noProof/>
                 <w:webHidden/>
               </w:rPr>
-              <w:instrText xml:space="preserve"> PAGEREF _Toc55872672 \h </w:instrText>
+              <w:instrText xml:space="preserve"> PAGEREF _Toc55901233 \h </w:instrText>
             </w:r>
             <w:r>
               <w:rPr>
@@ -3396,7 +3396,7 @@
               <w:lang w:eastAsia="zh-CN"/>
             </w:rPr>
           </w:pPr>
-          <w:hyperlink w:anchor="_Toc55872673" w:history="1">
+          <w:hyperlink w:anchor="_Toc55901234" w:history="1">
             <w:r>
               <w:rPr>
                 <w:rStyle w:val="Hipervnculo"/>
@@ -3424,7 +3424,7 @@
                 <w:noProof/>
                 <w:webHidden/>
               </w:rPr>
-              <w:instrText xml:space="preserve"> PAGEREF _Toc55872673 \h </w:instrText>
+              <w:instrText xml:space="preserve"> PAGEREF _Toc55901234 \h </w:instrText>
             </w:r>
             <w:r>
               <w:rPr>
@@ -3467,7 +3467,7 @@
               <w:lang w:eastAsia="zh-CN"/>
             </w:rPr>
           </w:pPr>
-          <w:hyperlink w:anchor="_Toc55872674" w:history="1">
+          <w:hyperlink w:anchor="_Toc55901235" w:history="1">
             <w:r>
               <w:rPr>
                 <w:rStyle w:val="Hipervnculo"/>
@@ -3495,7 +3495,7 @@
                 <w:noProof/>
                 <w:webHidden/>
               </w:rPr>
-              <w:instrText xml:space="preserve"> PAGEREF _Toc55872674 \h </w:instrText>
+              <w:instrText xml:space="preserve"> PAGEREF _Toc55901235 \h </w:instrText>
             </w:r>
             <w:r>
               <w:rPr>
@@ -3538,7 +3538,7 @@
               <w:lang w:eastAsia="zh-CN"/>
             </w:rPr>
           </w:pPr>
-          <w:hyperlink w:anchor="_Toc55872675" w:history="1">
+          <w:hyperlink w:anchor="_Toc55901236" w:history="1">
             <w:r>
               <w:rPr>
                 <w:rStyle w:val="Hipervnculo"/>
@@ -3566,7 +3566,7 @@
                 <w:noProof/>
                 <w:webHidden/>
               </w:rPr>
-              <w:instrText xml:space="preserve"> PAGEREF _Toc55872675 \h </w:instrText>
+              <w:instrText xml:space="preserve"> PAGEREF _Toc55901236 \h </w:instrText>
             </w:r>
             <w:r>
               <w:rPr>
@@ -3609,7 +3609,7 @@
               <w:lang w:eastAsia="zh-CN"/>
             </w:rPr>
           </w:pPr>
-          <w:hyperlink w:anchor="_Toc55872676" w:history="1">
+          <w:hyperlink w:anchor="_Toc55901237" w:history="1">
             <w:r>
               <w:rPr>
                 <w:rStyle w:val="Hipervnculo"/>
@@ -3637,7 +3637,7 @@
                 <w:noProof/>
                 <w:webHidden/>
               </w:rPr>
-              <w:instrText xml:space="preserve"> PAGEREF _Toc55872676 \h </w:instrText>
+              <w:instrText xml:space="preserve"> PAGEREF _Toc55901237 \h </w:instrText>
             </w:r>
             <w:r>
               <w:rPr>
@@ -3680,7 +3680,7 @@
               <w:lang w:eastAsia="zh-CN"/>
             </w:rPr>
           </w:pPr>
-          <w:hyperlink w:anchor="_Toc55872677" w:history="1">
+          <w:hyperlink w:anchor="_Toc55901238" w:history="1">
             <w:r>
               <w:rPr>
                 <w:rStyle w:val="Hipervnculo"/>
@@ -3710,7 +3710,7 @@
                 <w:noProof/>
                 <w:webHidden/>
               </w:rPr>
-              <w:instrText xml:space="preserve"> PAGEREF _Toc55872677 \h </w:instrText>
+              <w:instrText xml:space="preserve"> PAGEREF _Toc55901238 \h </w:instrText>
             </w:r>
             <w:r>
               <w:rPr>
@@ -3753,7 +3753,7 @@
               <w:lang w:eastAsia="zh-CN"/>
             </w:rPr>
           </w:pPr>
-          <w:hyperlink w:anchor="_Toc55872678" w:history="1">
+          <w:hyperlink w:anchor="_Toc55901239" w:history="1">
             <w:r>
               <w:rPr>
                 <w:rStyle w:val="Hipervnculo"/>
@@ -3791,7 +3791,7 @@
                 <w:noProof/>
                 <w:webHidden/>
               </w:rPr>
-              <w:instrText xml:space="preserve"> PAGEREF _Toc55872678 \h </w:instrText>
+              <w:instrText xml:space="preserve"> PAGEREF _Toc55901239 \h </w:instrText>
             </w:r>
             <w:r>
               <w:rPr>
@@ -3811,7 +3811,7 @@
                 <w:noProof/>
                 <w:webHidden/>
               </w:rPr>
-              <w:t>6</w:t>
+              <w:t>7</w:t>
             </w:r>
             <w:r>
               <w:rPr>
@@ -3834,7 +3834,7 @@
               <w:lang w:eastAsia="zh-CN"/>
             </w:rPr>
           </w:pPr>
-          <w:hyperlink w:anchor="_Toc55872679" w:history="1">
+          <w:hyperlink w:anchor="_Toc55901240" w:history="1">
             <w:r>
               <w:rPr>
                 <w:rStyle w:val="Hipervnculo"/>
@@ -3862,7 +3862,7 @@
                 <w:noProof/>
                 <w:webHidden/>
               </w:rPr>
-              <w:instrText xml:space="preserve"> PAGEREF _Toc55872679 \h </w:instrText>
+              <w:instrText xml:space="preserve"> PAGEREF _Toc55901240 \h </w:instrText>
             </w:r>
             <w:r>
               <w:rPr>
@@ -3905,7 +3905,7 @@
               <w:lang w:eastAsia="zh-CN"/>
             </w:rPr>
           </w:pPr>
-          <w:hyperlink w:anchor="_Toc55872680" w:history="1">
+          <w:hyperlink w:anchor="_Toc55901241" w:history="1">
             <w:r>
               <w:rPr>
                 <w:rStyle w:val="Hipervnculo"/>
@@ -3933,7 +3933,7 @@
                 <w:noProof/>
                 <w:webHidden/>
               </w:rPr>
-              <w:instrText xml:space="preserve"> PAGEREF _Toc55872680 \h </w:instrText>
+              <w:instrText xml:space="preserve"> PAGEREF _Toc55901241 \h </w:instrText>
             </w:r>
             <w:r>
               <w:rPr>
@@ -3976,7 +3976,7 @@
               <w:lang w:eastAsia="zh-CN"/>
             </w:rPr>
           </w:pPr>
-          <w:hyperlink w:anchor="_Toc55872681" w:history="1">
+          <w:hyperlink w:anchor="_Toc55901242" w:history="1">
             <w:r>
               <w:rPr>
                 <w:rStyle w:val="Hipervnculo"/>
@@ -4014,7 +4014,7 @@
                 <w:noProof/>
                 <w:webHidden/>
               </w:rPr>
-              <w:instrText xml:space="preserve"> PAGEREF _Toc55872681 \h </w:instrText>
+              <w:instrText xml:space="preserve"> PAGEREF _Toc55901242 \h </w:instrText>
             </w:r>
             <w:r>
               <w:rPr>
@@ -4057,7 +4057,7 @@
               <w:lang w:eastAsia="zh-CN"/>
             </w:rPr>
           </w:pPr>
-          <w:hyperlink w:anchor="_Toc55872682" w:history="1">
+          <w:hyperlink w:anchor="_Toc55901243" w:history="1">
             <w:r>
               <w:rPr>
                 <w:rStyle w:val="Hipervnculo"/>
@@ -4095,7 +4095,7 @@
                 <w:noProof/>
                 <w:webHidden/>
               </w:rPr>
-              <w:instrText xml:space="preserve"> PAGEREF _Toc55872682 \h </w:instrText>
+              <w:instrText xml:space="preserve"> PAGEREF _Toc55901243 \h </w:instrText>
             </w:r>
             <w:r>
               <w:rPr>
@@ -4138,7 +4138,7 @@
               <w:lang w:eastAsia="zh-CN"/>
             </w:rPr>
           </w:pPr>
-          <w:hyperlink w:anchor="_Toc55872683" w:history="1">
+          <w:hyperlink w:anchor="_Toc55901244" w:history="1">
             <w:r>
               <w:rPr>
                 <w:rStyle w:val="Hipervnculo"/>
@@ -4166,7 +4166,7 @@
                 <w:noProof/>
                 <w:webHidden/>
               </w:rPr>
-              <w:instrText xml:space="preserve"> PAGEREF _Toc55872683 \h </w:instrText>
+              <w:instrText xml:space="preserve"> PAGEREF _Toc55901244 \h </w:instrText>
             </w:r>
             <w:r>
               <w:rPr>
@@ -4209,7 +4209,7 @@
               <w:lang w:eastAsia="zh-CN"/>
             </w:rPr>
           </w:pPr>
-          <w:hyperlink w:anchor="_Toc55872684" w:history="1">
+          <w:hyperlink w:anchor="_Toc55901245" w:history="1">
             <w:r>
               <w:rPr>
                 <w:rStyle w:val="Hipervnculo"/>
@@ -4237,7 +4237,7 @@
                 <w:noProof/>
                 <w:webHidden/>
               </w:rPr>
-              <w:instrText xml:space="preserve"> PAGEREF _Toc55872684 \h </w:instrText>
+              <w:instrText xml:space="preserve"> PAGEREF _Toc55901245 \h </w:instrText>
             </w:r>
             <w:r>
               <w:rPr>
@@ -4280,7 +4280,7 @@
               <w:lang w:eastAsia="zh-CN"/>
             </w:rPr>
           </w:pPr>
-          <w:hyperlink w:anchor="_Toc55872685" w:history="1">
+          <w:hyperlink w:anchor="_Toc55901246" w:history="1">
             <w:r>
               <w:rPr>
                 <w:rStyle w:val="Hipervnculo"/>
@@ -4308,7 +4308,7 @@
                 <w:noProof/>
                 <w:webHidden/>
               </w:rPr>
-              <w:instrText xml:space="preserve"> PAGEREF _Toc55872685 \h </w:instrText>
+              <w:instrText xml:space="preserve"> PAGEREF _Toc55901246 \h </w:instrText>
             </w:r>
             <w:r>
               <w:rPr>
@@ -4351,7 +4351,7 @@
               <w:lang w:eastAsia="zh-CN"/>
             </w:rPr>
           </w:pPr>
-          <w:hyperlink w:anchor="_Toc55872686" w:history="1">
+          <w:hyperlink w:anchor="_Toc55901247" w:history="1">
             <w:r>
               <w:rPr>
                 <w:rStyle w:val="Hipervnculo"/>
@@ -4379,7 +4379,7 @@
                 <w:noProof/>
                 <w:webHidden/>
               </w:rPr>
-              <w:instrText xml:space="preserve"> PAGEREF _Toc55872686 \h </w:instrText>
+              <w:instrText xml:space="preserve"> PAGEREF _Toc55901247 \h </w:instrText>
             </w:r>
             <w:r>
               <w:rPr>
@@ -4422,7 +4422,7 @@
               <w:lang w:eastAsia="zh-CN"/>
             </w:rPr>
           </w:pPr>
-          <w:hyperlink w:anchor="_Toc55872687" w:history="1">
+          <w:hyperlink w:anchor="_Toc55901248" w:history="1">
             <w:r>
               <w:rPr>
                 <w:rStyle w:val="Hipervnculo"/>
@@ -4452,7 +4452,7 @@
                 <w:noProof/>
                 <w:webHidden/>
               </w:rPr>
-              <w:instrText xml:space="preserve"> PAGEREF _Toc55872687 \h </w:instrText>
+              <w:instrText xml:space="preserve"> PAGEREF _Toc55901248 \h </w:instrText>
             </w:r>
             <w:r>
               <w:rPr>
@@ -4495,7 +4495,7 @@
               <w:lang w:eastAsia="zh-CN"/>
             </w:rPr>
           </w:pPr>
-          <w:hyperlink w:anchor="_Toc55872688" w:history="1">
+          <w:hyperlink w:anchor="_Toc55901249" w:history="1">
             <w:r>
               <w:rPr>
                 <w:rStyle w:val="Hipervnculo"/>
@@ -4525,7 +4525,7 @@
                 <w:noProof/>
                 <w:webHidden/>
               </w:rPr>
-              <w:instrText xml:space="preserve"> PAGEREF _Toc55872688 \h </w:instrText>
+              <w:instrText xml:space="preserve"> PAGEREF _Toc55901249 \h </w:instrText>
             </w:r>
             <w:r>
               <w:rPr>
@@ -4568,7 +4568,7 @@
               <w:lang w:eastAsia="zh-CN"/>
             </w:rPr>
           </w:pPr>
-          <w:hyperlink w:anchor="_Toc55872689" w:history="1">
+          <w:hyperlink w:anchor="_Toc55901250" w:history="1">
             <w:r>
               <w:rPr>
                 <w:rStyle w:val="Hipervnculo"/>
@@ -4598,7 +4598,7 @@
                 <w:noProof/>
                 <w:webHidden/>
               </w:rPr>
-              <w:instrText xml:space="preserve"> PAGEREF _Toc55872689 \h </w:instrText>
+              <w:instrText xml:space="preserve"> PAGEREF _Toc55901250 \h </w:instrText>
             </w:r>
             <w:r>
               <w:rPr>
@@ -4641,15 +4641,17 @@
               <w:lang w:eastAsia="zh-CN"/>
             </w:rPr>
           </w:pPr>
-          <w:hyperlink w:anchor="_Toc55872690" w:history="1">
+          <w:hyperlink w:anchor="_Toc55901251" w:history="1">
             <w:r>
               <w:rPr>
                 <w:rStyle w:val="Hipervnculo"/>
                 <w:rFonts w:ascii="Times New Roman" w:hAnsi="Times New Roman" w:cs="Times New Roman"/>
-                <w:noProof/>
-                <w:lang w:val="en-US"/>
-              </w:rPr>
-              <w:t>Código programa31:</w:t>
+                <w:b/>
+                <w:bCs/>
+                <w:noProof/>
+                <w:color w:val="023160" w:themeColor="hyperlink" w:themeShade="80"/>
+              </w:rPr>
+              <w:t>Programa31.c</w:t>
             </w:r>
             <w:r>
               <w:rPr>
@@ -4670,7 +4672,7 @@
                 <w:noProof/>
                 <w:webHidden/>
               </w:rPr>
-              <w:instrText xml:space="preserve"> PAGEREF _Toc55872690 \h </w:instrText>
+              <w:instrText xml:space="preserve"> PAGEREF _Toc55901251 \h </w:instrText>
             </w:r>
             <w:r>
               <w:rPr>
@@ -4713,14 +4715,14 @@
               <w:lang w:eastAsia="zh-CN"/>
             </w:rPr>
           </w:pPr>
-          <w:hyperlink w:anchor="_Toc55872691" w:history="1">
+          <w:hyperlink w:anchor="_Toc55901252" w:history="1">
             <w:r>
               <w:rPr>
                 <w:rStyle w:val="Hipervnculo"/>
                 <w:rFonts w:ascii="Times New Roman" w:hAnsi="Times New Roman" w:cs="Times New Roman"/>
                 <w:noProof/>
               </w:rPr>
-              <w:t>Explicación código:</w:t>
+              <w:t>Código programa31:</w:t>
             </w:r>
             <w:r>
               <w:rPr>
@@ -4741,7 +4743,7 @@
                 <w:noProof/>
                 <w:webHidden/>
               </w:rPr>
-              <w:instrText xml:space="preserve"> PAGEREF _Toc55872691 \h </w:instrText>
+              <w:instrText xml:space="preserve"> PAGEREF _Toc55901252 \h </w:instrText>
             </w:r>
             <w:r>
               <w:rPr>
@@ -4784,15 +4786,14 @@
               <w:lang w:eastAsia="zh-CN"/>
             </w:rPr>
           </w:pPr>
-          <w:hyperlink w:anchor="_Toc55872692" w:history="1">
+          <w:hyperlink w:anchor="_Toc55901253" w:history="1">
             <w:r>
               <w:rPr>
                 <w:rStyle w:val="Hipervnculo"/>
                 <w:rFonts w:ascii="Times New Roman" w:hAnsi="Times New Roman" w:cs="Times New Roman"/>
                 <w:noProof/>
-                <w:lang w:val="en-US"/>
-              </w:rPr>
-              <w:t>Ejecución:</w:t>
+              </w:rPr>
+              <w:t>Explicación código:</w:t>
             </w:r>
             <w:r>
               <w:rPr>
@@ -4813,7 +4814,7 @@
                 <w:noProof/>
                 <w:webHidden/>
               </w:rPr>
-              <w:instrText xml:space="preserve"> PAGEREF _Toc55872692 \h </w:instrText>
+              <w:instrText xml:space="preserve"> PAGEREF _Toc55901253 \h </w:instrText>
             </w:r>
             <w:r>
               <w:rPr>
@@ -4833,7 +4834,7 @@
                 <w:noProof/>
                 <w:webHidden/>
               </w:rPr>
-              <w:t>11</w:t>
+              <w:t>10</w:t>
             </w:r>
             <w:r>
               <w:rPr>
@@ -4856,15 +4857,14 @@
               <w:lang w:eastAsia="zh-CN"/>
             </w:rPr>
           </w:pPr>
-          <w:hyperlink w:anchor="_Toc55872693" w:history="1">
+          <w:hyperlink w:anchor="_Toc55901254" w:history="1">
             <w:r>
               <w:rPr>
                 <w:rStyle w:val="Hipervnculo"/>
                 <w:rFonts w:ascii="Times New Roman" w:hAnsi="Times New Roman" w:cs="Times New Roman"/>
                 <w:noProof/>
-                <w:lang w:val="en-US"/>
-              </w:rPr>
-              <w:t>Código del programa32.</w:t>
+              </w:rPr>
+              <w:t>Ejecución:</w:t>
             </w:r>
             <w:r>
               <w:rPr>
@@ -4885,7 +4885,7 @@
                 <w:noProof/>
                 <w:webHidden/>
               </w:rPr>
-              <w:instrText xml:space="preserve"> PAGEREF _Toc55872693 \h </w:instrText>
+              <w:instrText xml:space="preserve"> PAGEREF _Toc55901254 \h </w:instrText>
             </w:r>
             <w:r>
               <w:rPr>
@@ -4905,7 +4905,7 @@
                 <w:noProof/>
                 <w:webHidden/>
               </w:rPr>
-              <w:t>12</w:t>
+              <w:t>11</w:t>
             </w:r>
             <w:r>
               <w:rPr>
@@ -4928,14 +4928,17 @@
               <w:lang w:eastAsia="zh-CN"/>
             </w:rPr>
           </w:pPr>
-          <w:hyperlink w:anchor="_Toc55872694" w:history="1">
+          <w:hyperlink w:anchor="_Toc55901255" w:history="1">
             <w:r>
               <w:rPr>
                 <w:rStyle w:val="Hipervnculo"/>
                 <w:rFonts w:ascii="Times New Roman" w:hAnsi="Times New Roman" w:cs="Times New Roman"/>
-                <w:noProof/>
-              </w:rPr>
-              <w:t>Explicación código:</w:t>
+                <w:b/>
+                <w:bCs/>
+                <w:noProof/>
+                <w:color w:val="023160" w:themeColor="hyperlink" w:themeShade="80"/>
+              </w:rPr>
+              <w:t>Programa32.c</w:t>
             </w:r>
             <w:r>
               <w:rPr>
@@ -4956,7 +4959,7 @@
                 <w:noProof/>
                 <w:webHidden/>
               </w:rPr>
-              <w:instrText xml:space="preserve"> PAGEREF _Toc55872694 \h </w:instrText>
+              <w:instrText xml:space="preserve"> PAGEREF _Toc55901255 \h </w:instrText>
             </w:r>
             <w:r>
               <w:rPr>
@@ -4976,7 +4979,7 @@
                 <w:noProof/>
                 <w:webHidden/>
               </w:rPr>
-              <w:t>13</w:t>
+              <w:t>12</w:t>
             </w:r>
             <w:r>
               <w:rPr>
@@ -4999,14 +5002,14 @@
               <w:lang w:eastAsia="zh-CN"/>
             </w:rPr>
           </w:pPr>
-          <w:hyperlink w:anchor="_Toc55872695" w:history="1">
+          <w:hyperlink w:anchor="_Toc55901256" w:history="1">
             <w:r>
               <w:rPr>
                 <w:rStyle w:val="Hipervnculo"/>
                 <w:rFonts w:ascii="Times New Roman" w:hAnsi="Times New Roman" w:cs="Times New Roman"/>
                 <w:noProof/>
               </w:rPr>
-              <w:t>Ejecución:</w:t>
+              <w:t>Código del programa32.</w:t>
             </w:r>
             <w:r>
               <w:rPr>
@@ -5027,7 +5030,7 @@
                 <w:noProof/>
                 <w:webHidden/>
               </w:rPr>
-              <w:instrText xml:space="preserve"> PAGEREF _Toc55872695 \h </w:instrText>
+              <w:instrText xml:space="preserve"> PAGEREF _Toc55901256 \h </w:instrText>
             </w:r>
             <w:r>
               <w:rPr>
@@ -5047,7 +5050,7 @@
                 <w:noProof/>
                 <w:webHidden/>
               </w:rPr>
-              <w:t>13</w:t>
+              <w:t>12</w:t>
             </w:r>
             <w:r>
               <w:rPr>
@@ -5070,15 +5073,14 @@
               <w:lang w:eastAsia="zh-CN"/>
             </w:rPr>
           </w:pPr>
-          <w:hyperlink w:anchor="_Toc55872696" w:history="1">
+          <w:hyperlink w:anchor="_Toc55901257" w:history="1">
             <w:r>
               <w:rPr>
                 <w:rStyle w:val="Hipervnculo"/>
                 <w:rFonts w:ascii="Times New Roman" w:hAnsi="Times New Roman" w:cs="Times New Roman"/>
                 <w:noProof/>
-                <w:lang w:val="en-US"/>
-              </w:rPr>
-              <w:t>Código:</w:t>
+              </w:rPr>
+              <w:t>Explicación código:</w:t>
             </w:r>
             <w:r>
               <w:rPr>
@@ -5099,7 +5101,7 @@
                 <w:noProof/>
                 <w:webHidden/>
               </w:rPr>
-              <w:instrText xml:space="preserve"> PAGEREF _Toc55872696 \h </w:instrText>
+              <w:instrText xml:space="preserve"> PAGEREF _Toc55901257 \h </w:instrText>
             </w:r>
             <w:r>
               <w:rPr>
@@ -5119,7 +5121,7 @@
                 <w:noProof/>
                 <w:webHidden/>
               </w:rPr>
-              <w:t>14</w:t>
+              <w:t>13</w:t>
             </w:r>
             <w:r>
               <w:rPr>
@@ -5142,14 +5144,14 @@
               <w:lang w:eastAsia="zh-CN"/>
             </w:rPr>
           </w:pPr>
-          <w:hyperlink w:anchor="_Toc55872697" w:history="1">
+          <w:hyperlink w:anchor="_Toc55901258" w:history="1">
             <w:r>
               <w:rPr>
                 <w:rStyle w:val="Hipervnculo"/>
                 <w:rFonts w:ascii="Times New Roman" w:hAnsi="Times New Roman" w:cs="Times New Roman"/>
                 <w:noProof/>
               </w:rPr>
-              <w:t>Explicación código:</w:t>
+              <w:t>Ejecución:</w:t>
             </w:r>
             <w:r>
               <w:rPr>
@@ -5170,7 +5172,7 @@
                 <w:noProof/>
                 <w:webHidden/>
               </w:rPr>
-              <w:instrText xml:space="preserve"> PAGEREF _Toc55872697 \h </w:instrText>
+              <w:instrText xml:space="preserve"> PAGEREF _Toc55901258 \h </w:instrText>
             </w:r>
             <w:r>
               <w:rPr>
@@ -5190,7 +5192,7 @@
                 <w:noProof/>
                 <w:webHidden/>
               </w:rPr>
-              <w:t>15</w:t>
+              <w:t>13</w:t>
             </w:r>
             <w:r>
               <w:rPr>
@@ -5213,11 +5215,227 @@
               <w:lang w:eastAsia="zh-CN"/>
             </w:rPr>
           </w:pPr>
-          <w:hyperlink w:anchor="_Toc55872698" w:history="1">
+          <w:hyperlink w:anchor="_Toc55901259" w:history="1">
             <w:r>
               <w:rPr>
                 <w:rStyle w:val="Hipervnculo"/>
                 <w:rFonts w:ascii="Times New Roman" w:hAnsi="Times New Roman" w:cs="Times New Roman"/>
+                <w:b/>
+                <w:bCs/>
+                <w:noProof/>
+                <w:color w:val="023160" w:themeColor="hyperlink" w:themeShade="80"/>
+              </w:rPr>
+              <w:t>Programa33.c</w:t>
+            </w:r>
+            <w:r>
+              <w:rPr>
+                <w:noProof/>
+                <w:webHidden/>
+              </w:rPr>
+              <w:tab/>
+            </w:r>
+            <w:r>
+              <w:rPr>
+                <w:noProof/>
+                <w:webHidden/>
+              </w:rPr>
+              <w:fldChar w:fldCharType="begin"/>
+            </w:r>
+            <w:r>
+              <w:rPr>
+                <w:noProof/>
+                <w:webHidden/>
+              </w:rPr>
+              <w:instrText xml:space="preserve"> PAGEREF _Toc55901259 \h </w:instrText>
+            </w:r>
+            <w:r>
+              <w:rPr>
+                <w:noProof/>
+                <w:webHidden/>
+              </w:rPr>
+            </w:r>
+            <w:r>
+              <w:rPr>
+                <w:noProof/>
+                <w:webHidden/>
+              </w:rPr>
+              <w:fldChar w:fldCharType="separate"/>
+            </w:r>
+            <w:r>
+              <w:rPr>
+                <w:noProof/>
+                <w:webHidden/>
+              </w:rPr>
+              <w:t>14</w:t>
+            </w:r>
+            <w:r>
+              <w:rPr>
+                <w:noProof/>
+                <w:webHidden/>
+              </w:rPr>
+              <w:fldChar w:fldCharType="end"/>
+            </w:r>
+          </w:hyperlink>
+        </w:p>
+        <w:p>
+          <w:pPr>
+            <w:pStyle w:val="TDC2"/>
+            <w:tabs>
+              <w:tab w:val="right" w:leader="dot" w:pos="8828"/>
+            </w:tabs>
+            <w:rPr>
+              <w:rFonts w:eastAsiaTheme="minorEastAsia"/>
+              <w:noProof/>
+              <w:lang w:eastAsia="zh-CN"/>
+            </w:rPr>
+          </w:pPr>
+          <w:hyperlink w:anchor="_Toc55901260" w:history="1">
+            <w:r>
+              <w:rPr>
+                <w:rStyle w:val="Hipervnculo"/>
+                <w:rFonts w:ascii="Times New Roman" w:hAnsi="Times New Roman" w:cs="Times New Roman"/>
+                <w:noProof/>
+              </w:rPr>
+              <w:t>Código:</w:t>
+            </w:r>
+            <w:r>
+              <w:rPr>
+                <w:noProof/>
+                <w:webHidden/>
+              </w:rPr>
+              <w:tab/>
+            </w:r>
+            <w:r>
+              <w:rPr>
+                <w:noProof/>
+                <w:webHidden/>
+              </w:rPr>
+              <w:fldChar w:fldCharType="begin"/>
+            </w:r>
+            <w:r>
+              <w:rPr>
+                <w:noProof/>
+                <w:webHidden/>
+              </w:rPr>
+              <w:instrText xml:space="preserve"> PAGEREF _Toc55901260 \h </w:instrText>
+            </w:r>
+            <w:r>
+              <w:rPr>
+                <w:noProof/>
+                <w:webHidden/>
+              </w:rPr>
+            </w:r>
+            <w:r>
+              <w:rPr>
+                <w:noProof/>
+                <w:webHidden/>
+              </w:rPr>
+              <w:fldChar w:fldCharType="separate"/>
+            </w:r>
+            <w:r>
+              <w:rPr>
+                <w:noProof/>
+                <w:webHidden/>
+              </w:rPr>
+              <w:t>14</w:t>
+            </w:r>
+            <w:r>
+              <w:rPr>
+                <w:noProof/>
+                <w:webHidden/>
+              </w:rPr>
+              <w:fldChar w:fldCharType="end"/>
+            </w:r>
+          </w:hyperlink>
+        </w:p>
+        <w:p>
+          <w:pPr>
+            <w:pStyle w:val="TDC2"/>
+            <w:tabs>
+              <w:tab w:val="right" w:leader="dot" w:pos="8828"/>
+            </w:tabs>
+            <w:rPr>
+              <w:rFonts w:eastAsiaTheme="minorEastAsia"/>
+              <w:noProof/>
+              <w:lang w:eastAsia="zh-CN"/>
+            </w:rPr>
+          </w:pPr>
+          <w:hyperlink w:anchor="_Toc55901261" w:history="1">
+            <w:r>
+              <w:rPr>
+                <w:rStyle w:val="Hipervnculo"/>
+                <w:rFonts w:ascii="Times New Roman" w:hAnsi="Times New Roman" w:cs="Times New Roman"/>
+                <w:noProof/>
+              </w:rPr>
+              <w:t>Explicación código:</w:t>
+            </w:r>
+            <w:r>
+              <w:rPr>
+                <w:noProof/>
+                <w:webHidden/>
+              </w:rPr>
+              <w:tab/>
+            </w:r>
+            <w:r>
+              <w:rPr>
+                <w:noProof/>
+                <w:webHidden/>
+              </w:rPr>
+              <w:fldChar w:fldCharType="begin"/>
+            </w:r>
+            <w:r>
+              <w:rPr>
+                <w:noProof/>
+                <w:webHidden/>
+              </w:rPr>
+              <w:instrText xml:space="preserve"> PAGEREF _Toc55901261 \h </w:instrText>
+            </w:r>
+            <w:r>
+              <w:rPr>
+                <w:noProof/>
+                <w:webHidden/>
+              </w:rPr>
+            </w:r>
+            <w:r>
+              <w:rPr>
+                <w:noProof/>
+                <w:webHidden/>
+              </w:rPr>
+              <w:fldChar w:fldCharType="separate"/>
+            </w:r>
+            <w:r>
+              <w:rPr>
+                <w:noProof/>
+                <w:webHidden/>
+              </w:rPr>
+              <w:t>15</w:t>
+            </w:r>
+            <w:r>
+              <w:rPr>
+                <w:noProof/>
+                <w:webHidden/>
+              </w:rPr>
+              <w:fldChar w:fldCharType="end"/>
+            </w:r>
+          </w:hyperlink>
+        </w:p>
+        <w:p>
+          <w:pPr>
+            <w:pStyle w:val="TDC2"/>
+            <w:tabs>
+              <w:tab w:val="right" w:leader="dot" w:pos="8828"/>
+            </w:tabs>
+            <w:rPr>
+              <w:rFonts w:eastAsiaTheme="minorEastAsia"/>
+              <w:noProof/>
+              <w:lang w:eastAsia="zh-CN"/>
+            </w:rPr>
+          </w:pPr>
+          <w:hyperlink w:anchor="_Toc55901262" w:history="1">
+            <w:r>
+              <w:rPr>
+                <w:rStyle w:val="Hipervnculo"/>
+                <w:rFonts w:ascii="Times New Roman" w:hAnsi="Times New Roman" w:cs="Times New Roman"/>
                 <w:noProof/>
               </w:rPr>
               <w:t>Ejecución:</w:t>
@@ -5241,7 +5459,7 @@
                 <w:noProof/>
                 <w:webHidden/>
               </w:rPr>
-              <w:instrText xml:space="preserve"> PAGEREF _Toc55872698 \h </w:instrText>
+              <w:instrText xml:space="preserve"> PAGEREF _Toc55901262 \h </w:instrText>
             </w:r>
             <w:r>
               <w:rPr>
@@ -5284,7 +5502,7 @@
               <w:lang w:eastAsia="zh-CN"/>
             </w:rPr>
           </w:pPr>
-          <w:hyperlink w:anchor="_Toc55872699" w:history="1">
+          <w:hyperlink w:anchor="_Toc55901263" w:history="1">
             <w:r>
               <w:rPr>
                 <w:rStyle w:val="Hipervnculo"/>
@@ -5312,7 +5530,7 @@
                 <w:noProof/>
                 <w:webHidden/>
               </w:rPr>
-              <w:instrText xml:space="preserve"> PAGEREF _Toc55872699 \h </w:instrText>
+              <w:instrText xml:space="preserve"> PAGEREF _Toc55901263 \h </w:instrText>
             </w:r>
             <w:r>
               <w:rPr>
@@ -5355,7 +5573,7 @@
               <w:lang w:eastAsia="zh-CN"/>
             </w:rPr>
           </w:pPr>
-          <w:hyperlink w:anchor="_Toc55872700" w:history="1">
+          <w:hyperlink w:anchor="_Toc55901264" w:history="1">
             <w:r>
               <w:rPr>
                 <w:rStyle w:val="Hipervnculo"/>
@@ -5383,7 +5601,7 @@
                 <w:noProof/>
                 <w:webHidden/>
               </w:rPr>
-              <w:instrText xml:space="preserve"> PAGEREF _Toc55872700 \h </w:instrText>
+              <w:instrText xml:space="preserve"> PAGEREF _Toc55901264 \h </w:instrText>
             </w:r>
             <w:r>
               <w:rPr>
@@ -5403,7 +5621,7 @@
                 <w:noProof/>
                 <w:webHidden/>
               </w:rPr>
-              <w:t>15</w:t>
+              <w:t>16</w:t>
             </w:r>
             <w:r>
               <w:rPr>
@@ -5426,7 +5644,7 @@
               <w:lang w:eastAsia="zh-CN"/>
             </w:rPr>
           </w:pPr>
-          <w:hyperlink w:anchor="_Toc55872701" w:history="1">
+          <w:hyperlink w:anchor="_Toc55901265" w:history="1">
             <w:r>
               <w:rPr>
                 <w:rStyle w:val="Hipervnculo"/>
@@ -5454,7 +5672,7 @@
                 <w:noProof/>
                 <w:webHidden/>
               </w:rPr>
-              <w:instrText xml:space="preserve"> PAGEREF _Toc55872701 \h </w:instrText>
+              <w:instrText xml:space="preserve"> PAGEREF _Toc55901265 \h </w:instrText>
             </w:r>
             <w:r>
               <w:rPr>
@@ -5497,7 +5715,7 @@
               <w:lang w:eastAsia="zh-CN"/>
             </w:rPr>
           </w:pPr>
-          <w:hyperlink w:anchor="_Toc55872702" w:history="1">
+          <w:hyperlink w:anchor="_Toc55901266" w:history="1">
             <w:r>
               <w:rPr>
                 <w:rStyle w:val="Hipervnculo"/>
@@ -5527,7 +5745,7 @@
                 <w:noProof/>
                 <w:webHidden/>
               </w:rPr>
-              <w:instrText xml:space="preserve"> PAGEREF _Toc55872702 \h </w:instrText>
+              <w:instrText xml:space="preserve"> PAGEREF _Toc55901266 \h </w:instrText>
             </w:r>
             <w:r>
               <w:rPr>
@@ -5570,7 +5788,7 @@
               <w:lang w:eastAsia="zh-CN"/>
             </w:rPr>
           </w:pPr>
-          <w:hyperlink w:anchor="_Toc55872703" w:history="1">
+          <w:hyperlink w:anchor="_Toc55901267" w:history="1">
             <w:r>
               <w:rPr>
                 <w:rStyle w:val="Hipervnculo"/>
@@ -5600,7 +5818,7 @@
                 <w:noProof/>
                 <w:webHidden/>
               </w:rPr>
-              <w:instrText xml:space="preserve"> PAGEREF _Toc55872703 \h </w:instrText>
+              <w:instrText xml:space="preserve"> PAGEREF _Toc55901267 \h </w:instrText>
             </w:r>
             <w:r>
               <w:rPr>
@@ -5643,7 +5861,7 @@
               <w:lang w:eastAsia="zh-CN"/>
             </w:rPr>
           </w:pPr>
-          <w:hyperlink w:anchor="_Toc55872704" w:history="1">
+          <w:hyperlink w:anchor="_Toc55901268" w:history="1">
             <w:r>
               <w:rPr>
                 <w:rStyle w:val="Hipervnculo"/>
@@ -5673,7 +5891,7 @@
                 <w:noProof/>
                 <w:webHidden/>
               </w:rPr>
-              <w:instrText xml:space="preserve"> PAGEREF _Toc55872704 \h </w:instrText>
+              <w:instrText xml:space="preserve"> PAGEREF _Toc55901268 \h </w:instrText>
             </w:r>
             <w:r>
               <w:rPr>
@@ -5716,7 +5934,7 @@
               <w:lang w:eastAsia="zh-CN"/>
             </w:rPr>
           </w:pPr>
-          <w:hyperlink w:anchor="_Toc55872705" w:history="1">
+          <w:hyperlink w:anchor="_Toc55901269" w:history="1">
             <w:r>
               <w:rPr>
                 <w:rStyle w:val="Hipervnculo"/>
@@ -5746,7 +5964,7 @@
                 <w:noProof/>
                 <w:webHidden/>
               </w:rPr>
-              <w:instrText xml:space="preserve"> PAGEREF _Toc55872705 \h </w:instrText>
+              <w:instrText xml:space="preserve"> PAGEREF _Toc55901269 \h </w:instrText>
             </w:r>
             <w:r>
               <w:rPr>
@@ -5789,7 +6007,7 @@
               <w:lang w:eastAsia="zh-CN"/>
             </w:rPr>
           </w:pPr>
-          <w:hyperlink w:anchor="_Toc55872706" w:history="1">
+          <w:hyperlink w:anchor="_Toc55901270" w:history="1">
             <w:r>
               <w:rPr>
                 <w:rStyle w:val="Hipervnculo"/>
@@ -5820,7 +6038,7 @@
                 <w:noProof/>
                 <w:webHidden/>
               </w:rPr>
-              <w:instrText xml:space="preserve"> PAGEREF _Toc55872706 \h </w:instrText>
+              <w:instrText xml:space="preserve"> PAGEREF _Toc55901270 \h </w:instrText>
             </w:r>
             <w:r>
               <w:rPr>
@@ -5863,7 +6081,7 @@
               <w:lang w:eastAsia="zh-CN"/>
             </w:rPr>
           </w:pPr>
-          <w:hyperlink w:anchor="_Toc55872707" w:history="1">
+          <w:hyperlink w:anchor="_Toc55901271" w:history="1">
             <w:r>
               <w:rPr>
                 <w:rStyle w:val="Hipervnculo"/>
@@ -5892,7 +6110,7 @@
                 <w:noProof/>
                 <w:webHidden/>
               </w:rPr>
-              <w:instrText xml:space="preserve"> PAGEREF _Toc55872707 \h </w:instrText>
+              <w:instrText xml:space="preserve"> PAGEREF _Toc55901271 \h </w:instrText>
             </w:r>
             <w:r>
               <w:rPr>
@@ -6112,33 +6330,6 @@
           <w:szCs w:val="32"/>
         </w:rPr>
       </w:pPr>
-    </w:p>
-    <w:p>
-      <w:pPr>
-        <w:rPr>
-          <w:rFonts w:ascii="Times New Roman" w:hAnsi="Times New Roman" w:cs="Times New Roman"/>
-          <w:sz w:val="32"/>
-          <w:szCs w:val="32"/>
-        </w:rPr>
-      </w:pPr>
-    </w:p>
-    <w:p>
-      <w:pPr>
-        <w:rPr>
-          <w:rFonts w:ascii="Times New Roman" w:hAnsi="Times New Roman" w:cs="Times New Roman"/>
-          <w:sz w:val="32"/>
-          <w:szCs w:val="32"/>
-        </w:rPr>
-      </w:pPr>
-    </w:p>
-    <w:p>
-      <w:pPr>
-        <w:rPr>
-          <w:rFonts w:ascii="Times New Roman" w:hAnsi="Times New Roman" w:cs="Times New Roman"/>
-          <w:sz w:val="32"/>
-          <w:szCs w:val="32"/>
-        </w:rPr>
-      </w:pPr>
       <w:r>
         <w:rPr>
           <w:rFonts w:ascii="Times New Roman" w:hAnsi="Times New Roman" w:cs="Times New Roman"/>
@@ -6185,7 +6376,7 @@
         </w:rPr>
         <w:fldChar w:fldCharType="separate"/>
       </w:r>
-      <w:hyperlink w:anchor="_Toc55872708" w:history="1">
+      <w:hyperlink w:anchor="_Toc55901272" w:history="1">
         <w:r>
           <w:rPr>
             <w:rStyle w:val="Hipervnculo"/>
@@ -6212,7 +6403,7 @@
             <w:noProof/>
             <w:webHidden/>
           </w:rPr>
-          <w:instrText xml:space="preserve"> PAGEREF _Toc55872708 \h </w:instrText>
+          <w:instrText xml:space="preserve"> PAGEREF _Toc55901272 \h </w:instrText>
         </w:r>
         <w:r>
           <w:rPr>
@@ -6255,7 +6446,7 @@
           <w:lang w:eastAsia="zh-CN"/>
         </w:rPr>
       </w:pPr>
-      <w:hyperlink r:id="rId11" w:anchor="_Toc55872709" w:history="1">
+      <w:hyperlink r:id="rId11" w:anchor="_Toc55901273" w:history="1">
         <w:r>
           <w:rPr>
             <w:rStyle w:val="Hipervnculo"/>
@@ -6282,7 +6473,7 @@
             <w:noProof/>
             <w:webHidden/>
           </w:rPr>
-          <w:instrText xml:space="preserve"> PAGEREF _Toc55872709 \h </w:instrText>
+          <w:instrText xml:space="preserve"> PAGEREF _Toc55901273 \h </w:instrText>
         </w:r>
         <w:r>
           <w:rPr>
@@ -6325,7 +6516,7 @@
           <w:lang w:eastAsia="zh-CN"/>
         </w:rPr>
       </w:pPr>
-      <w:hyperlink w:anchor="_Toc55872710" w:history="1">
+      <w:hyperlink w:anchor="_Toc55901274" w:history="1">
         <w:r>
           <w:rPr>
             <w:rStyle w:val="Hipervnculo"/>
@@ -6352,7 +6543,7 @@
             <w:noProof/>
             <w:webHidden/>
           </w:rPr>
-          <w:instrText xml:space="preserve"> PAGEREF _Toc55872710 \h </w:instrText>
+          <w:instrText xml:space="preserve"> PAGEREF _Toc55901274 \h </w:instrText>
         </w:r>
         <w:r>
           <w:rPr>
@@ -6395,7 +6586,7 @@
           <w:lang w:eastAsia="zh-CN"/>
         </w:rPr>
       </w:pPr>
-      <w:hyperlink w:anchor="_Toc55872711" w:history="1">
+      <w:hyperlink w:anchor="_Toc55901275" w:history="1">
         <w:r>
           <w:rPr>
             <w:rStyle w:val="Hipervnculo"/>
@@ -6422,7 +6613,7 @@
             <w:noProof/>
             <w:webHidden/>
           </w:rPr>
-          <w:instrText xml:space="preserve"> PAGEREF _Toc55872711 \h </w:instrText>
+          <w:instrText xml:space="preserve"> PAGEREF _Toc55901275 \h </w:instrText>
         </w:r>
         <w:r>
           <w:rPr>
@@ -6465,7 +6656,7 @@
           <w:lang w:eastAsia="zh-CN"/>
         </w:rPr>
       </w:pPr>
-      <w:hyperlink w:anchor="_Toc55872712" w:history="1">
+      <w:hyperlink w:anchor="_Toc55901276" w:history="1">
         <w:r>
           <w:rPr>
             <w:rStyle w:val="Hipervnculo"/>
@@ -6492,7 +6683,7 @@
             <w:noProof/>
             <w:webHidden/>
           </w:rPr>
-          <w:instrText xml:space="preserve"> PAGEREF _Toc55872712 \h </w:instrText>
+          <w:instrText xml:space="preserve"> PAGEREF _Toc55901276 \h </w:instrText>
         </w:r>
         <w:r>
           <w:rPr>
@@ -6535,7 +6726,7 @@
           <w:lang w:eastAsia="zh-CN"/>
         </w:rPr>
       </w:pPr>
-      <w:hyperlink w:anchor="_Toc55872713" w:history="1">
+      <w:hyperlink w:anchor="_Toc55901277" w:history="1">
         <w:r>
           <w:rPr>
             <w:rStyle w:val="Hipervnculo"/>
@@ -6562,7 +6753,7 @@
             <w:noProof/>
             <w:webHidden/>
           </w:rPr>
-          <w:instrText xml:space="preserve"> PAGEREF _Toc55872713 \h </w:instrText>
+          <w:instrText xml:space="preserve"> PAGEREF _Toc55901277 \h </w:instrText>
         </w:r>
         <w:r>
           <w:rPr>
@@ -6605,7 +6796,7 @@
           <w:lang w:eastAsia="zh-CN"/>
         </w:rPr>
       </w:pPr>
-      <w:hyperlink w:anchor="_Toc55872714" w:history="1">
+      <w:hyperlink w:anchor="_Toc55901278" w:history="1">
         <w:r>
           <w:rPr>
             <w:rStyle w:val="Hipervnculo"/>
@@ -6632,7 +6823,7 @@
             <w:noProof/>
             <w:webHidden/>
           </w:rPr>
-          <w:instrText xml:space="preserve"> PAGEREF _Toc55872714 \h </w:instrText>
+          <w:instrText xml:space="preserve"> PAGEREF _Toc55901278 \h </w:instrText>
         </w:r>
         <w:r>
           <w:rPr>
@@ -6675,7 +6866,7 @@
           <w:lang w:eastAsia="zh-CN"/>
         </w:rPr>
       </w:pPr>
-      <w:hyperlink w:anchor="_Toc55872715" w:history="1">
+      <w:hyperlink w:anchor="_Toc55901279" w:history="1">
         <w:r>
           <w:rPr>
             <w:rStyle w:val="Hipervnculo"/>
@@ -6702,7 +6893,7 @@
             <w:noProof/>
             <w:webHidden/>
           </w:rPr>
-          <w:instrText xml:space="preserve"> PAGEREF _Toc55872715 \h </w:instrText>
+          <w:instrText xml:space="preserve"> PAGEREF _Toc55901279 \h </w:instrText>
         </w:r>
         <w:r>
           <w:rPr>
@@ -6745,7 +6936,7 @@
           <w:lang w:eastAsia="zh-CN"/>
         </w:rPr>
       </w:pPr>
-      <w:hyperlink w:anchor="_Toc55872716" w:history="1">
+      <w:hyperlink w:anchor="_Toc55901280" w:history="1">
         <w:r>
           <w:rPr>
             <w:rStyle w:val="Hipervnculo"/>
@@ -6772,7 +6963,7 @@
             <w:noProof/>
             <w:webHidden/>
           </w:rPr>
-          <w:instrText xml:space="preserve"> PAGEREF _Toc55872716 \h </w:instrText>
+          <w:instrText xml:space="preserve"> PAGEREF _Toc55901280 \h </w:instrText>
         </w:r>
         <w:r>
           <w:rPr>
@@ -6815,7 +7006,7 @@
           <w:lang w:eastAsia="zh-CN"/>
         </w:rPr>
       </w:pPr>
-      <w:hyperlink w:anchor="_Toc55872717" w:history="1">
+      <w:hyperlink w:anchor="_Toc55901281" w:history="1">
         <w:r>
           <w:rPr>
             <w:rStyle w:val="Hipervnculo"/>
@@ -6842,7 +7033,7 @@
             <w:noProof/>
             <w:webHidden/>
           </w:rPr>
-          <w:instrText xml:space="preserve"> PAGEREF _Toc55872717 \h </w:instrText>
+          <w:instrText xml:space="preserve"> PAGEREF _Toc55901281 \h </w:instrText>
         </w:r>
         <w:r>
           <w:rPr>
@@ -6885,7 +7076,7 @@
           <w:lang w:eastAsia="zh-CN"/>
         </w:rPr>
       </w:pPr>
-      <w:hyperlink w:anchor="_Toc55872718" w:history="1">
+      <w:hyperlink w:anchor="_Toc55901282" w:history="1">
         <w:r>
           <w:rPr>
             <w:rStyle w:val="Hipervnculo"/>
@@ -6912,7 +7103,7 @@
             <w:noProof/>
             <w:webHidden/>
           </w:rPr>
-          <w:instrText xml:space="preserve"> PAGEREF _Toc55872718 \h </w:instrText>
+          <w:instrText xml:space="preserve"> PAGEREF _Toc55901282 \h </w:instrText>
         </w:r>
         <w:r>
           <w:rPr>
@@ -7185,7 +7376,7 @@
           <w:bCs/>
         </w:rPr>
       </w:pPr>
-      <w:bookmarkStart w:id="2" w:name="_Toc55872663"/>
+      <w:bookmarkStart w:id="2" w:name="_Toc55901224"/>
       <w:r>
         <w:rPr>
           <w:rFonts w:ascii="Times New Roman" w:hAnsi="Times New Roman" w:cs="Times New Roman"/>
@@ -7224,7 +7415,7 @@
           <w:bCs/>
         </w:rPr>
       </w:pPr>
-      <w:bookmarkStart w:id="3" w:name="_Toc55872664"/>
+      <w:bookmarkStart w:id="3" w:name="_Toc55901225"/>
       <w:r>
         <w:rPr>
           <w:rFonts w:ascii="Times New Roman" w:hAnsi="Times New Roman" w:cs="Times New Roman"/>
@@ -7361,7 +7552,7 @@
           <w:szCs w:val="28"/>
         </w:rPr>
       </w:pPr>
-      <w:bookmarkStart w:id="4" w:name="_Toc55872665"/>
+      <w:bookmarkStart w:id="4" w:name="_Toc55901226"/>
       <w:r>
         <w:rPr>
           <w:rFonts w:ascii="Times New Roman" w:hAnsi="Times New Roman" w:cs="Times New Roman"/>
@@ -7409,7 +7600,7 @@
           <w:szCs w:val="28"/>
         </w:rPr>
       </w:pPr>
-      <w:bookmarkStart w:id="5" w:name="_Toc55872666"/>
+      <w:bookmarkStart w:id="5" w:name="_Toc55901227"/>
       <w:r>
         <w:rPr>
           <w:rFonts w:ascii="Times New Roman" w:hAnsi="Times New Roman" w:cs="Times New Roman"/>
@@ -7457,7 +7648,7 @@
           <w:szCs w:val="28"/>
         </w:rPr>
       </w:pPr>
-      <w:bookmarkStart w:id="6" w:name="_Toc55872667"/>
+      <w:bookmarkStart w:id="6" w:name="_Toc55901228"/>
       <w:proofErr w:type="spellStart"/>
       <w:r>
         <w:rPr>
@@ -7537,7 +7728,7 @@
           <w:szCs w:val="28"/>
         </w:rPr>
       </w:pPr>
-      <w:bookmarkStart w:id="7" w:name="_Toc55872668"/>
+      <w:bookmarkStart w:id="7" w:name="_Toc55901229"/>
       <w:proofErr w:type="spellStart"/>
       <w:r>
         <w:rPr>
@@ -7613,7 +7804,7 @@
           <w:szCs w:val="28"/>
         </w:rPr>
       </w:pPr>
-      <w:bookmarkStart w:id="8" w:name="_Toc55872669"/>
+      <w:bookmarkStart w:id="8" w:name="_Toc55901230"/>
       <w:r>
         <w:rPr>
           <w:rFonts w:ascii="Times New Roman" w:hAnsi="Times New Roman" w:cs="Times New Roman"/>
@@ -7677,7 +7868,7 @@
           <w:szCs w:val="28"/>
         </w:rPr>
       </w:pPr>
-      <w:bookmarkStart w:id="9" w:name="_Toc55872670"/>
+      <w:bookmarkStart w:id="9" w:name="_Toc55901231"/>
       <w:r>
         <w:rPr>
           <w:rFonts w:ascii="Times New Roman" w:hAnsi="Times New Roman" w:cs="Times New Roman"/>
@@ -7845,7 +8036,7 @@
           <w:bCs/>
         </w:rPr>
       </w:pPr>
-      <w:bookmarkStart w:id="10" w:name="_Toc55872671"/>
+      <w:bookmarkStart w:id="10" w:name="_Toc55901232"/>
       <w:r>
         <w:rPr>
           <w:rFonts w:ascii="Times New Roman" w:hAnsi="Times New Roman" w:cs="Times New Roman"/>
@@ -7883,7 +8074,7 @@
           <w:szCs w:val="28"/>
         </w:rPr>
       </w:pPr>
-      <w:bookmarkStart w:id="11" w:name="_Toc55872672"/>
+      <w:bookmarkStart w:id="11" w:name="_Toc55901233"/>
       <w:r>
         <w:rPr>
           <w:rFonts w:ascii="Times New Roman" w:hAnsi="Times New Roman" w:cs="Times New Roman"/>
@@ -8026,7 +8217,7 @@
           <w:rFonts w:ascii="Times New Roman" w:hAnsi="Times New Roman" w:cs="Times New Roman"/>
         </w:rPr>
       </w:pPr>
-      <w:bookmarkStart w:id="12" w:name="_Toc55872673"/>
+      <w:bookmarkStart w:id="12" w:name="_Toc55901234"/>
       <w:r>
         <w:rPr>
           <w:rFonts w:ascii="Times New Roman" w:hAnsi="Times New Roman" w:cs="Times New Roman"/>
@@ -8135,7 +8326,7 @@
           <w:rFonts w:ascii="Times New Roman" w:hAnsi="Times New Roman" w:cs="Times New Roman"/>
         </w:rPr>
       </w:pPr>
-      <w:bookmarkStart w:id="13" w:name="_Toc55872674"/>
+      <w:bookmarkStart w:id="13" w:name="_Toc55901235"/>
       <w:r>
         <w:rPr>
           <w:rFonts w:ascii="Times New Roman" w:hAnsi="Times New Roman" w:cs="Times New Roman"/>
@@ -8247,7 +8438,7 @@
           <w:rFonts w:ascii="Times New Roman" w:hAnsi="Times New Roman" w:cs="Times New Roman"/>
         </w:rPr>
       </w:pPr>
-      <w:bookmarkStart w:id="14" w:name="_Toc55872675"/>
+      <w:bookmarkStart w:id="14" w:name="_Toc55901236"/>
       <w:r>
         <w:rPr>
           <w:rFonts w:ascii="Times New Roman" w:hAnsi="Times New Roman" w:cs="Times New Roman"/>
@@ -8372,7 +8563,7 @@
           <w:rFonts w:ascii="Times New Roman" w:hAnsi="Times New Roman" w:cs="Times New Roman"/>
         </w:rPr>
       </w:pPr>
-      <w:bookmarkStart w:id="15" w:name="_Toc55872676"/>
+      <w:bookmarkStart w:id="15" w:name="_Toc55901237"/>
       <w:r>
         <w:rPr>
           <w:rFonts w:ascii="Times New Roman" w:hAnsi="Times New Roman" w:cs="Times New Roman"/>
@@ -8484,7 +8675,7 @@
           <w:szCs w:val="28"/>
         </w:rPr>
       </w:pPr>
-      <w:bookmarkStart w:id="16" w:name="_Toc55872677"/>
+      <w:bookmarkStart w:id="16" w:name="_Toc55901238"/>
       <w:r>
         <w:rPr>
           <w:rFonts w:ascii="Times New Roman" w:hAnsi="Times New Roman" w:cs="Times New Roman"/>
@@ -8744,7 +8935,7 @@
           <w:szCs w:val="28"/>
         </w:rPr>
       </w:pPr>
-      <w:bookmarkStart w:id="17" w:name="_Toc55872678"/>
+      <w:bookmarkStart w:id="17" w:name="_Toc55901239"/>
       <w:r>
         <w:rPr>
           <w:rFonts w:ascii="Times New Roman" w:hAnsi="Times New Roman" w:cs="Times New Roman"/>
@@ -8863,7 +9054,7 @@
           <w:rFonts w:ascii="Times New Roman" w:hAnsi="Times New Roman" w:cs="Times New Roman"/>
         </w:rPr>
       </w:pPr>
-      <w:bookmarkStart w:id="18" w:name="_Toc55872679"/>
+      <w:bookmarkStart w:id="18" w:name="_Toc55901240"/>
       <w:r>
         <w:rPr>
           <w:rFonts w:ascii="Times New Roman" w:hAnsi="Times New Roman" w:cs="Times New Roman"/>
@@ -8925,7 +9116,7 @@
           <w:rFonts w:ascii="Times New Roman" w:hAnsi="Times New Roman" w:cs="Times New Roman"/>
         </w:rPr>
       </w:pPr>
-      <w:bookmarkStart w:id="19" w:name="_Toc55872680"/>
+      <w:bookmarkStart w:id="19" w:name="_Toc55901241"/>
       <w:r>
         <w:rPr>
           <w:rFonts w:ascii="Times New Roman" w:hAnsi="Times New Roman" w:cs="Times New Roman"/>
@@ -8988,7 +9179,7 @@
           <w:u w:val="single"/>
         </w:rPr>
       </w:pPr>
-      <w:bookmarkStart w:id="20" w:name="_Toc55872681"/>
+      <w:bookmarkStart w:id="20" w:name="_Toc55901242"/>
       <w:r>
         <w:rPr>
           <w:rFonts w:ascii="Times New Roman" w:hAnsi="Times New Roman" w:cs="Times New Roman"/>
@@ -9176,7 +9367,7 @@
           <w:u w:val="single"/>
         </w:rPr>
       </w:pPr>
-      <w:bookmarkStart w:id="21" w:name="_Toc55872682"/>
+      <w:bookmarkStart w:id="21" w:name="_Toc55901243"/>
       <w:r>
         <w:rPr>
           <w:rFonts w:ascii="Times New Roman" w:hAnsi="Times New Roman" w:cs="Times New Roman"/>
@@ -9281,7 +9472,7 @@
           <w:rFonts w:ascii="Times New Roman" w:hAnsi="Times New Roman" w:cs="Times New Roman"/>
         </w:rPr>
       </w:pPr>
-      <w:bookmarkStart w:id="22" w:name="_Toc55872683"/>
+      <w:bookmarkStart w:id="22" w:name="_Toc55901244"/>
       <w:r>
         <w:rPr>
           <w:rFonts w:ascii="Times New Roman" w:hAnsi="Times New Roman" w:cs="Times New Roman"/>
@@ -9322,7 +9513,7 @@
           <w:rFonts w:ascii="Times New Roman" w:hAnsi="Times New Roman" w:cs="Times New Roman"/>
         </w:rPr>
       </w:pPr>
-      <w:bookmarkStart w:id="23" w:name="_Toc55872684"/>
+      <w:bookmarkStart w:id="23" w:name="_Toc55901245"/>
       <w:r>
         <w:rPr>
           <w:rFonts w:ascii="Times New Roman" w:hAnsi="Times New Roman" w:cs="Times New Roman"/>
@@ -9369,7 +9560,7 @@
           <w:rFonts w:ascii="Times New Roman" w:hAnsi="Times New Roman" w:cs="Times New Roman"/>
         </w:rPr>
       </w:pPr>
-      <w:bookmarkStart w:id="24" w:name="_Toc55872685"/>
+      <w:bookmarkStart w:id="24" w:name="_Toc55901246"/>
       <w:r>
         <w:rPr>
           <w:rFonts w:ascii="Times New Roman" w:hAnsi="Times New Roman" w:cs="Times New Roman"/>
@@ -9416,7 +9607,7 @@
           <w:rFonts w:ascii="Times New Roman" w:hAnsi="Times New Roman" w:cs="Times New Roman"/>
         </w:rPr>
       </w:pPr>
-      <w:bookmarkStart w:id="25" w:name="_Toc55872686"/>
+      <w:bookmarkStart w:id="25" w:name="_Toc55901247"/>
       <w:proofErr w:type="spellStart"/>
       <w:r>
         <w:rPr>
@@ -9451,21 +9642,7 @@
         <w:rPr>
           <w:rFonts w:ascii="Times New Roman" w:hAnsi="Times New Roman" w:cs="Times New Roman"/>
         </w:rPr>
-        <w:t xml:space="preserve"> proceso está muerto, se ha </w:t>
-      </w:r>
-      <w:proofErr w:type="gramStart"/>
-      <w:r>
-        <w:rPr>
-          <w:rFonts w:ascii="Times New Roman" w:hAnsi="Times New Roman" w:cs="Times New Roman"/>
-        </w:rPr>
-        <w:t>detenido</w:t>
-      </w:r>
-      <w:proofErr w:type="gramEnd"/>
-      <w:r>
-        <w:rPr>
-          <w:rFonts w:ascii="Times New Roman" w:hAnsi="Times New Roman" w:cs="Times New Roman"/>
-        </w:rPr>
-        <w:t xml:space="preserve"> pero todavía tiene una entrada en la tabla de procesos.</w:t>
+        <w:t xml:space="preserve"> proceso está muerto, se ha detenido pero todavía tiene una entrada en la tabla de procesos.</w:t>
       </w:r>
     </w:p>
     <w:p>
@@ -9489,7 +9666,7 @@
           <w:u w:val="single"/>
         </w:rPr>
       </w:pPr>
-      <w:bookmarkStart w:id="26" w:name="_Toc55872687"/>
+      <w:bookmarkStart w:id="26" w:name="_Toc55901248"/>
       <w:r>
         <w:rPr>
           <w:rFonts w:ascii="Times New Roman" w:hAnsi="Times New Roman" w:cs="Times New Roman"/>
@@ -9658,7 +9835,7 @@
           <w:u w:val="single"/>
         </w:rPr>
       </w:pPr>
-      <w:bookmarkStart w:id="27" w:name="_Toc55872688"/>
+      <w:bookmarkStart w:id="27" w:name="_Toc55901249"/>
       <w:r>
         <w:rPr>
           <w:rFonts w:ascii="Times New Roman" w:hAnsi="Times New Roman" w:cs="Times New Roman"/>
@@ -9946,21 +10123,7 @@
         <w:rPr>
           <w:rFonts w:ascii="Times New Roman" w:hAnsi="Times New Roman" w:cs="Times New Roman"/>
         </w:rPr>
-        <w:t xml:space="preserve">A </w:t>
-      </w:r>
-      <w:proofErr w:type="gramStart"/>
-      <w:r>
-        <w:rPr>
-          <w:rFonts w:ascii="Times New Roman" w:hAnsi="Times New Roman" w:cs="Times New Roman"/>
-        </w:rPr>
-        <w:t>continuación</w:t>
-      </w:r>
-      <w:proofErr w:type="gramEnd"/>
-      <w:r>
-        <w:rPr>
-          <w:rFonts w:ascii="Times New Roman" w:hAnsi="Times New Roman" w:cs="Times New Roman"/>
-        </w:rPr>
-        <w:t xml:space="preserve"> presentamos un ejemplo básico, en donde se muestran los puntos anteriores.</w:t>
+        <w:t>A continuación presentamos un ejemplo básico, en donde se muestran los puntos anteriores.</w:t>
       </w:r>
       <w:r>
         <w:rPr>
@@ -10051,7 +10214,7 @@
           <w:rFonts w:ascii="Times New Roman" w:hAnsi="Times New Roman" w:cs="Times New Roman"/>
         </w:rPr>
       </w:pPr>
-      <w:bookmarkStart w:id="28" w:name="_Toc55872708"/>
+      <w:bookmarkStart w:id="28" w:name="_Toc55901272"/>
       <w:r>
         <w:t xml:space="preserve">Ilustración </w:t>
       </w:r>
@@ -10252,7 +10415,7 @@
                                 <w:noProof/>
                               </w:rPr>
                             </w:pPr>
-                            <w:bookmarkStart w:id="29" w:name="_Toc55872709"/>
+                            <w:bookmarkStart w:id="29" w:name="_Toc55901273"/>
                             <w:r>
                               <w:t xml:space="preserve">Ilustración </w:t>
                             </w:r>
@@ -10310,7 +10473,7 @@
                           <w:noProof/>
                         </w:rPr>
                       </w:pPr>
-                      <w:bookmarkStart w:id="30" w:name="_Toc55872709"/>
+                      <w:bookmarkStart w:id="30" w:name="_Toc55901273"/>
                       <w:r>
                         <w:t xml:space="preserve">Ilustración </w:t>
                       </w:r>
@@ -10718,7 +10881,7 @@
           <w:rFonts w:ascii="Times New Roman" w:hAnsi="Times New Roman" w:cs="Times New Roman"/>
         </w:rPr>
       </w:pPr>
-      <w:bookmarkStart w:id="31" w:name="_Toc55872710"/>
+      <w:bookmarkStart w:id="31" w:name="_Toc55901274"/>
       <w:r>
         <w:t xml:space="preserve">Ilustración </w:t>
       </w:r>
@@ -10870,21 +11033,7 @@
         <w:rPr>
           <w:rFonts w:ascii="Times New Roman" w:hAnsi="Times New Roman" w:cs="Times New Roman"/>
         </w:rPr>
-        <w:t xml:space="preserve"> () no se verán </w:t>
-      </w:r>
-      <w:proofErr w:type="gramStart"/>
-      <w:r>
-        <w:rPr>
-          <w:rFonts w:ascii="Times New Roman" w:hAnsi="Times New Roman" w:cs="Times New Roman"/>
-        </w:rPr>
-        <w:t>afectados</w:t>
-      </w:r>
-      <w:proofErr w:type="gramEnd"/>
-      <w:r>
-        <w:rPr>
-          <w:rFonts w:ascii="Times New Roman" w:hAnsi="Times New Roman" w:cs="Times New Roman"/>
-        </w:rPr>
-        <w:t xml:space="preserve"> aunque tengan nombres de variables </w:t>
+        <w:t xml:space="preserve"> () no se verán afectados aunque tengan nombres de variables </w:t>
       </w:r>
       <w:r>
         <w:rPr>
@@ -11213,7 +11362,7 @@
           <w:bCs/>
         </w:rPr>
       </w:pPr>
-      <w:bookmarkStart w:id="32" w:name="_Toc55872689"/>
+      <w:bookmarkStart w:id="32" w:name="_Toc55901250"/>
       <w:r>
         <w:rPr>
           <w:rFonts w:ascii="Times New Roman" w:hAnsi="Times New Roman" w:cs="Times New Roman"/>
@@ -11337,13 +11486,13 @@
         <mc:AlternateContent>
           <mc:Choice Requires="wps">
             <w:drawing>
-              <wp:anchor distT="0" distB="0" distL="114300" distR="114300" simplePos="0" relativeHeight="251676672" behindDoc="1" locked="0" layoutInCell="1" allowOverlap="1" wp14:anchorId="026F37C8" wp14:editId="71D94CA3">
+              <wp:anchor distT="0" distB="0" distL="114300" distR="114300" simplePos="0" relativeHeight="251676672" behindDoc="1" locked="0" layoutInCell="1" allowOverlap="1" wp14:anchorId="026F37C8" wp14:editId="5BF2A665">
                 <wp:simplePos x="0" y="0"/>
                 <wp:positionH relativeFrom="margin">
-                  <wp:posOffset>-59055</wp:posOffset>
+                  <wp:posOffset>-49530</wp:posOffset>
                 </wp:positionH>
                 <wp:positionV relativeFrom="paragraph">
-                  <wp:posOffset>129845</wp:posOffset>
+                  <wp:posOffset>158115</wp:posOffset>
                 </wp:positionV>
                 <wp:extent cx="1657985" cy="252095"/>
                 <wp:effectExtent l="0" t="0" r="0" b="0"/>
@@ -11409,7 +11558,7 @@
           </mc:Choice>
           <mc:Fallback>
             <w:pict>
-              <v:roundrect w14:anchorId="43F8E16E" id="Rectángulo: esquinas redondeadas 9" o:spid="_x0000_s1026" style="position:absolute;margin-left:-4.65pt;margin-top:10.2pt;width:130.55pt;height:19.85pt;z-index:-251639808;visibility:visible;mso-wrap-style:square;mso-width-percent:0;mso-height-percent:0;mso-wrap-distance-left:9pt;mso-wrap-distance-top:0;mso-wrap-distance-right:9pt;mso-wrap-distance-bottom:0;mso-position-horizontal:absolute;mso-position-horizontal-relative:margin;mso-position-vertical:absolute;mso-position-vertical-relative:text;mso-width-percent:0;mso-height-percent:0;mso-width-relative:margin;mso-height-relative:margin;v-text-anchor:middle" arcsize="7543f" o:gfxdata="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" fillcolor="#d8d8d8 [2732]" stroked="f" strokeweight="1pt">
+              <v:roundrect w14:anchorId="1D7BC0AA" id="Rectángulo: esquinas redondeadas 9" o:spid="_x0000_s1026" style="position:absolute;margin-left:-3.9pt;margin-top:12.45pt;width:130.55pt;height:19.85pt;z-index:-251639808;visibility:visible;mso-wrap-style:square;mso-width-percent:0;mso-height-percent:0;mso-wrap-distance-left:9pt;mso-wrap-distance-top:0;mso-wrap-distance-right:9pt;mso-wrap-distance-bottom:0;mso-position-horizontal:absolute;mso-position-horizontal-relative:margin;mso-position-vertical:absolute;mso-position-vertical-relative:text;mso-width-percent:0;mso-height-percent:0;mso-width-relative:margin;mso-height-relative:margin;v-text-anchor:middle" arcsize="7543f" o:gfxdata="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" fillcolor="#d8d8d8 [2732]" stroked="f" strokeweight="1pt">
                 <v:stroke joinstyle="miter"/>
                 <w10:wrap anchorx="margin"/>
               </v:roundrect>
@@ -11420,29 +11569,39 @@
     </w:p>
     <w:p>
       <w:pPr>
-        <w:tabs>
-          <w:tab w:val="left" w:pos="915"/>
-        </w:tabs>
-        <w:jc w:val="both"/>
+        <w:pStyle w:val="Ttulo2"/>
         <w:rPr>
           <w:rFonts w:ascii="Times New Roman" w:hAnsi="Times New Roman" w:cs="Times New Roman"/>
           <w:b/>
           <w:bCs/>
-          <w:color w:val="808080" w:themeColor="background1" w:themeShade="80"/>
+          <w:color w:val="767171" w:themeColor="background2" w:themeShade="80"/>
           <w:sz w:val="24"/>
           <w:szCs w:val="24"/>
         </w:rPr>
       </w:pPr>
+      <w:bookmarkStart w:id="33" w:name="_Toc55901251"/>
       <w:r>
         <w:rPr>
           <w:rFonts w:ascii="Times New Roman" w:hAnsi="Times New Roman" w:cs="Times New Roman"/>
           <w:b/>
           <w:bCs/>
-          <w:color w:val="808080" w:themeColor="background1" w:themeShade="80"/>
+          <w:color w:val="767171" w:themeColor="background2" w:themeShade="80"/>
           <w:sz w:val="24"/>
           <w:szCs w:val="24"/>
         </w:rPr>
-        <w:t xml:space="preserve">Programa31.c </w:t>
+        <w:t>Programa31.c</w:t>
+      </w:r>
+      <w:bookmarkEnd w:id="33"/>
+      <w:r>
+        <w:rPr>
+          <w:rFonts w:ascii="Times New Roman" w:hAnsi="Times New Roman" w:cs="Times New Roman"/>
+          <w:b/>
+          <w:bCs/>
+          <w:color w:val="767171" w:themeColor="background2" w:themeShade="80"/>
+          <w:sz w:val="24"/>
+          <w:szCs w:val="24"/>
+        </w:rPr>
+        <w:t xml:space="preserve"> </w:t>
       </w:r>
     </w:p>
     <w:p>
@@ -11509,7 +11668,7 @@
           <w:rFonts w:ascii="Times New Roman" w:hAnsi="Times New Roman" w:cs="Times New Roman"/>
         </w:rPr>
       </w:pPr>
-      <w:bookmarkStart w:id="33" w:name="_Toc55872690"/>
+      <w:bookmarkStart w:id="34" w:name="_Toc55901252"/>
       <w:r>
         <w:rPr>
           <w:rFonts w:ascii="Times New Roman" w:hAnsi="Times New Roman" w:cs="Times New Roman"/>
@@ -11528,7 +11687,7 @@
         </w:rPr>
         <w:t>:</w:t>
       </w:r>
-      <w:bookmarkEnd w:id="33"/>
+      <w:bookmarkEnd w:id="34"/>
     </w:p>
     <w:p/>
     <w:p>
@@ -11545,21 +11704,7 @@
         <w:rPr>
           <w:rFonts w:ascii="Times New Roman" w:hAnsi="Times New Roman" w:cs="Times New Roman"/>
         </w:rPr>
-        <w:t xml:space="preserve">A </w:t>
-      </w:r>
-      <w:proofErr w:type="gramStart"/>
-      <w:r>
-        <w:rPr>
-          <w:rFonts w:ascii="Times New Roman" w:hAnsi="Times New Roman" w:cs="Times New Roman"/>
-        </w:rPr>
-        <w:t>continuación</w:t>
-      </w:r>
-      <w:proofErr w:type="gramEnd"/>
-      <w:r>
-        <w:rPr>
-          <w:rFonts w:ascii="Times New Roman" w:hAnsi="Times New Roman" w:cs="Times New Roman"/>
-        </w:rPr>
-        <w:t xml:space="preserve"> podemos apreciar una ilustración con absolutamente todo el código desplegado y en la parte inferior a la imagen usted puede encontrar la explicación del mismo de manera totalmente detallada.</w:t>
+        <w:t>A continuación podemos apreciar una ilustración con absolutamente todo el código desplegado y en la parte inferior a la imagen usted puede encontrar la explicación del mismo de manera totalmente detallada.</w:t>
       </w:r>
     </w:p>
     <w:p>
@@ -11640,7 +11785,7 @@
       <w:r>
         <w:tab/>
       </w:r>
-      <w:bookmarkStart w:id="34" w:name="_Toc55872711"/>
+      <w:bookmarkStart w:id="35" w:name="_Toc55901275"/>
       <w:r>
         <w:t xml:space="preserve">Ilustración </w:t>
       </w:r>
@@ -11668,7 +11813,7 @@
       <w:r>
         <w:t xml:space="preserve"> Código de la práctica 31.c</w:t>
       </w:r>
-      <w:bookmarkEnd w:id="34"/>
+      <w:bookmarkEnd w:id="35"/>
     </w:p>
     <w:p>
       <w:pPr>
@@ -11677,14 +11822,14 @@
           <w:rFonts w:ascii="Times New Roman" w:hAnsi="Times New Roman" w:cs="Times New Roman"/>
         </w:rPr>
       </w:pPr>
-      <w:bookmarkStart w:id="35" w:name="_Toc55872691"/>
+      <w:bookmarkStart w:id="36" w:name="_Toc55901253"/>
       <w:r>
         <w:rPr>
           <w:rFonts w:ascii="Times New Roman" w:hAnsi="Times New Roman" w:cs="Times New Roman"/>
         </w:rPr>
         <w:t>Explicación código:</w:t>
       </w:r>
-      <w:bookmarkEnd w:id="35"/>
+      <w:bookmarkEnd w:id="36"/>
     </w:p>
     <w:p>
       <w:pPr>
@@ -11771,7 +11916,7 @@
           <w:rFonts w:ascii="Times New Roman" w:hAnsi="Times New Roman" w:cs="Times New Roman"/>
         </w:rPr>
       </w:pPr>
-      <w:bookmarkStart w:id="36" w:name="_Toc55872692"/>
+      <w:bookmarkStart w:id="37" w:name="_Toc55901254"/>
       <w:r>
         <w:rPr>
           <w:rFonts w:ascii="Times New Roman" w:hAnsi="Times New Roman" w:cs="Times New Roman"/>
@@ -11779,7 +11924,7 @@
         <w:lastRenderedPageBreak/>
         <w:t>Ejecución:</w:t>
       </w:r>
-      <w:bookmarkEnd w:id="36"/>
+      <w:bookmarkEnd w:id="37"/>
     </w:p>
     <w:p/>
     <w:p>
@@ -11923,7 +12068,7 @@
           <w:rFonts w:ascii="Times New Roman" w:hAnsi="Times New Roman" w:cs="Times New Roman"/>
         </w:rPr>
       </w:pPr>
-      <w:bookmarkStart w:id="37" w:name="_Toc55872712"/>
+      <w:bookmarkStart w:id="38" w:name="_Toc55901276"/>
       <w:r>
         <w:t xml:space="preserve">Ilustración </w:t>
       </w:r>
@@ -11951,7 +12096,7 @@
       <w:r>
         <w:t xml:space="preserve"> Ejecución del Programa31.c</w:t>
       </w:r>
-      <w:bookmarkEnd w:id="37"/>
+      <w:bookmarkEnd w:id="38"/>
     </w:p>
     <w:p>
       <w:pPr>
@@ -12436,29 +12581,39 @@
     </w:p>
     <w:p>
       <w:pPr>
-        <w:tabs>
-          <w:tab w:val="left" w:pos="915"/>
-        </w:tabs>
-        <w:jc w:val="both"/>
+        <w:pStyle w:val="Ttulo2"/>
         <w:rPr>
           <w:rFonts w:ascii="Times New Roman" w:hAnsi="Times New Roman" w:cs="Times New Roman"/>
           <w:b/>
           <w:bCs/>
-          <w:color w:val="808080" w:themeColor="background1" w:themeShade="80"/>
+          <w:color w:val="767171" w:themeColor="background2" w:themeShade="80"/>
           <w:sz w:val="24"/>
           <w:szCs w:val="24"/>
         </w:rPr>
       </w:pPr>
+      <w:bookmarkStart w:id="39" w:name="_Toc55901255"/>
       <w:r>
         <w:rPr>
           <w:rFonts w:ascii="Times New Roman" w:hAnsi="Times New Roman" w:cs="Times New Roman"/>
           <w:b/>
           <w:bCs/>
-          <w:color w:val="808080" w:themeColor="background1" w:themeShade="80"/>
+          <w:color w:val="767171" w:themeColor="background2" w:themeShade="80"/>
           <w:sz w:val="24"/>
           <w:szCs w:val="24"/>
         </w:rPr>
-        <w:t xml:space="preserve">Programa32.c </w:t>
+        <w:t>Programa32.c</w:t>
+      </w:r>
+      <w:bookmarkEnd w:id="39"/>
+      <w:r>
+        <w:rPr>
+          <w:rFonts w:ascii="Times New Roman" w:hAnsi="Times New Roman" w:cs="Times New Roman"/>
+          <w:b/>
+          <w:bCs/>
+          <w:color w:val="767171" w:themeColor="background2" w:themeShade="80"/>
+          <w:sz w:val="24"/>
+          <w:szCs w:val="24"/>
+        </w:rPr>
+        <w:t xml:space="preserve"> </w:t>
       </w:r>
     </w:p>
     <w:p>
@@ -12520,7 +12675,7 @@
           <w:rFonts w:ascii="Times New Roman" w:hAnsi="Times New Roman" w:cs="Times New Roman"/>
         </w:rPr>
       </w:pPr>
-      <w:bookmarkStart w:id="38" w:name="_Toc55872693"/>
+      <w:bookmarkStart w:id="40" w:name="_Toc55901256"/>
       <w:r>
         <w:rPr>
           <w:rFonts w:ascii="Times New Roman" w:hAnsi="Times New Roman" w:cs="Times New Roman"/>
@@ -12539,7 +12694,7 @@
         </w:rPr>
         <w:t>.</w:t>
       </w:r>
-      <w:bookmarkEnd w:id="38"/>
+      <w:bookmarkEnd w:id="40"/>
     </w:p>
     <w:p/>
     <w:p>
@@ -12636,7 +12791,7 @@
           <w:rFonts w:ascii="Times New Roman" w:hAnsi="Times New Roman" w:cs="Times New Roman"/>
         </w:rPr>
       </w:pPr>
-      <w:bookmarkStart w:id="39" w:name="_Toc55872713"/>
+      <w:bookmarkStart w:id="41" w:name="_Toc55901277"/>
       <w:r>
         <w:t xml:space="preserve">Ilustración </w:t>
       </w:r>
@@ -12664,7 +12819,7 @@
       <w:r>
         <w:t xml:space="preserve"> Código del programa 32.c</w:t>
       </w:r>
-      <w:bookmarkEnd w:id="39"/>
+      <w:bookmarkEnd w:id="41"/>
     </w:p>
     <w:p>
       <w:pPr>
@@ -12673,7 +12828,7 @@
           <w:rFonts w:ascii="Times New Roman" w:hAnsi="Times New Roman" w:cs="Times New Roman"/>
         </w:rPr>
       </w:pPr>
-      <w:bookmarkStart w:id="40" w:name="_Toc55872694"/>
+      <w:bookmarkStart w:id="42" w:name="_Toc55901257"/>
       <w:r>
         <w:rPr>
           <w:rFonts w:ascii="Times New Roman" w:hAnsi="Times New Roman" w:cs="Times New Roman"/>
@@ -12681,7 +12836,7 @@
         <w:lastRenderedPageBreak/>
         <w:t>Explicación código:</w:t>
       </w:r>
-      <w:bookmarkEnd w:id="40"/>
+      <w:bookmarkEnd w:id="42"/>
     </w:p>
     <w:p>
       <w:pPr>
@@ -12741,14 +12896,14 @@
           <w:rFonts w:ascii="Times New Roman" w:hAnsi="Times New Roman" w:cs="Times New Roman"/>
         </w:rPr>
       </w:pPr>
-      <w:bookmarkStart w:id="41" w:name="_Toc55872695"/>
+      <w:bookmarkStart w:id="43" w:name="_Toc55901258"/>
       <w:r>
         <w:rPr>
           <w:rFonts w:ascii="Times New Roman" w:hAnsi="Times New Roman" w:cs="Times New Roman"/>
         </w:rPr>
         <w:t>Ejecución:</w:t>
       </w:r>
-      <w:bookmarkEnd w:id="41"/>
+      <w:bookmarkEnd w:id="43"/>
     </w:p>
     <w:p/>
     <w:p>
@@ -12882,7 +13037,7 @@
           <w:rFonts w:ascii="Times New Roman" w:hAnsi="Times New Roman" w:cs="Times New Roman"/>
         </w:rPr>
       </w:pPr>
-      <w:bookmarkStart w:id="42" w:name="_Toc55872714"/>
+      <w:bookmarkStart w:id="44" w:name="_Toc55901278"/>
       <w:r>
         <w:t xml:space="preserve">Ilustración </w:t>
       </w:r>
@@ -12910,7 +13065,7 @@
       <w:r>
         <w:t xml:space="preserve"> Ejecución Progrma32.c</w:t>
       </w:r>
-      <w:bookmarkEnd w:id="42"/>
+      <w:bookmarkEnd w:id="44"/>
     </w:p>
     <w:p>
       <w:pPr>
@@ -13296,30 +13451,29 @@
     </w:p>
     <w:p>
       <w:pPr>
-        <w:tabs>
-          <w:tab w:val="left" w:pos="915"/>
-        </w:tabs>
-        <w:jc w:val="both"/>
+        <w:pStyle w:val="Ttulo2"/>
         <w:rPr>
           <w:rFonts w:ascii="Times New Roman" w:hAnsi="Times New Roman" w:cs="Times New Roman"/>
           <w:b/>
           <w:bCs/>
-          <w:color w:val="808080" w:themeColor="background1" w:themeShade="80"/>
+          <w:color w:val="767171" w:themeColor="background2" w:themeShade="80"/>
           <w:sz w:val="24"/>
           <w:szCs w:val="24"/>
         </w:rPr>
       </w:pPr>
+      <w:bookmarkStart w:id="45" w:name="_Toc55901259"/>
       <w:r>
         <w:rPr>
           <w:rFonts w:ascii="Times New Roman" w:hAnsi="Times New Roman" w:cs="Times New Roman"/>
           <w:b/>
           <w:bCs/>
-          <w:color w:val="808080" w:themeColor="background1" w:themeShade="80"/>
+          <w:color w:val="767171" w:themeColor="background2" w:themeShade="80"/>
           <w:sz w:val="24"/>
           <w:szCs w:val="24"/>
         </w:rPr>
         <w:t>Programa33.c</w:t>
       </w:r>
+      <w:bookmarkEnd w:id="45"/>
     </w:p>
     <w:p>
       <w:pPr>
@@ -13370,14 +13524,14 @@
           <w:rFonts w:ascii="Times New Roman" w:hAnsi="Times New Roman" w:cs="Times New Roman"/>
         </w:rPr>
       </w:pPr>
-      <w:bookmarkStart w:id="43" w:name="_Toc55872696"/>
+      <w:bookmarkStart w:id="46" w:name="_Toc55901260"/>
       <w:r>
         <w:rPr>
           <w:rFonts w:ascii="Times New Roman" w:hAnsi="Times New Roman" w:cs="Times New Roman"/>
         </w:rPr>
         <w:t>Código:</w:t>
       </w:r>
-      <w:bookmarkEnd w:id="43"/>
+      <w:bookmarkEnd w:id="46"/>
     </w:p>
     <w:p/>
     <w:p>
@@ -13476,7 +13630,7 @@
           <w:rFonts w:ascii="Times New Roman" w:hAnsi="Times New Roman" w:cs="Times New Roman"/>
         </w:rPr>
       </w:pPr>
-      <w:bookmarkStart w:id="44" w:name="_Toc55872715"/>
+      <w:bookmarkStart w:id="47" w:name="_Toc55901279"/>
       <w:r>
         <w:t xml:space="preserve">Ilustración </w:t>
       </w:r>
@@ -13504,7 +13658,7 @@
       <w:r>
         <w:t xml:space="preserve"> Código del programa 33.c</w:t>
       </w:r>
-      <w:bookmarkEnd w:id="44"/>
+      <w:bookmarkEnd w:id="47"/>
     </w:p>
     <w:p>
       <w:pPr>
@@ -13524,7 +13678,7 @@
           <w:rFonts w:ascii="Times New Roman" w:hAnsi="Times New Roman" w:cs="Times New Roman"/>
         </w:rPr>
       </w:pPr>
-      <w:bookmarkStart w:id="45" w:name="_Toc55872697"/>
+      <w:bookmarkStart w:id="48" w:name="_Toc55901261"/>
       <w:r>
         <w:rPr>
           <w:rFonts w:ascii="Times New Roman" w:hAnsi="Times New Roman" w:cs="Times New Roman"/>
@@ -13532,7 +13686,7 @@
         <w:lastRenderedPageBreak/>
         <w:t>Explicación código:</w:t>
       </w:r>
-      <w:bookmarkEnd w:id="45"/>
+      <w:bookmarkEnd w:id="48"/>
     </w:p>
     <w:p>
       <w:pPr>
@@ -13603,14 +13757,14 @@
           <w:rFonts w:ascii="Times New Roman" w:hAnsi="Times New Roman" w:cs="Times New Roman"/>
         </w:rPr>
       </w:pPr>
-      <w:bookmarkStart w:id="46" w:name="_Toc55872698"/>
+      <w:bookmarkStart w:id="49" w:name="_Toc55901262"/>
       <w:r>
         <w:rPr>
           <w:rFonts w:ascii="Times New Roman" w:hAnsi="Times New Roman" w:cs="Times New Roman"/>
         </w:rPr>
         <w:t>Ejecución:</w:t>
       </w:r>
-      <w:bookmarkEnd w:id="46"/>
+      <w:bookmarkEnd w:id="49"/>
     </w:p>
     <w:p>
       <w:pPr>
@@ -13619,7 +13773,7 @@
           <w:rFonts w:ascii="Times New Roman" w:hAnsi="Times New Roman" w:cs="Times New Roman"/>
         </w:rPr>
       </w:pPr>
-      <w:bookmarkStart w:id="47" w:name="_Toc55872699"/>
+      <w:bookmarkStart w:id="50" w:name="_Toc55901263"/>
       <w:r>
         <w:rPr>
           <w:rFonts w:ascii="Times New Roman" w:hAnsi="Times New Roman" w:cs="Times New Roman"/>
@@ -13632,7 +13786,7 @@
         </w:rPr>
         <w:t>.</w:t>
       </w:r>
-      <w:bookmarkEnd w:id="47"/>
+      <w:bookmarkEnd w:id="50"/>
     </w:p>
     <w:p/>
     <w:p>
@@ -13724,7 +13878,7 @@
           <w:rFonts w:ascii="Times New Roman" w:hAnsi="Times New Roman" w:cs="Times New Roman"/>
         </w:rPr>
       </w:pPr>
-      <w:bookmarkStart w:id="48" w:name="_Toc55872716"/>
+      <w:bookmarkStart w:id="51" w:name="_Toc55901280"/>
       <w:r>
         <w:t xml:space="preserve">Ilustración </w:t>
       </w:r>
@@ -13758,7 +13912,7 @@
       <w:r>
         <w:t xml:space="preserve"> Programa33.c</w:t>
       </w:r>
-      <w:bookmarkEnd w:id="48"/>
+      <w:bookmarkEnd w:id="51"/>
     </w:p>
     <w:p>
       <w:pPr>
@@ -13807,7 +13961,7 @@
           <w:rFonts w:ascii="Times New Roman" w:hAnsi="Times New Roman" w:cs="Times New Roman"/>
         </w:rPr>
       </w:pPr>
-      <w:bookmarkStart w:id="49" w:name="_Toc55872700"/>
+      <w:bookmarkStart w:id="52" w:name="_Toc55901264"/>
       <w:r>
         <w:rPr>
           <w:rFonts w:ascii="Times New Roman" w:hAnsi="Times New Roman" w:cs="Times New Roman"/>
@@ -13821,7 +13975,7 @@
         </w:rPr>
         <w:t>.</w:t>
       </w:r>
-      <w:bookmarkEnd w:id="49"/>
+      <w:bookmarkEnd w:id="52"/>
     </w:p>
     <w:p/>
     <w:p>
@@ -13835,21 +13989,7 @@
         <w:rPr>
           <w:rFonts w:ascii="Times New Roman" w:hAnsi="Times New Roman" w:cs="Times New Roman"/>
         </w:rPr>
-        <w:t xml:space="preserve">Ahora </w:t>
-      </w:r>
-      <w:proofErr w:type="gramStart"/>
-      <w:r>
-        <w:rPr>
-          <w:rFonts w:ascii="Times New Roman" w:hAnsi="Times New Roman" w:cs="Times New Roman"/>
-        </w:rPr>
-        <w:t>bien</w:t>
-      </w:r>
-      <w:proofErr w:type="gramEnd"/>
-      <w:r>
-        <w:rPr>
-          <w:rFonts w:ascii="Times New Roman" w:hAnsi="Times New Roman" w:cs="Times New Roman"/>
-        </w:rPr>
-        <w:t xml:space="preserve"> procedemos ejecutar el programa dentro de nuestra terminal de Ubuntu, y simplemente ejecutamos el programa; ahora bien es </w:t>
+        <w:t xml:space="preserve">Ahora bien procedemos ejecutar el programa dentro de nuestra terminal de Ubuntu, y simplemente ejecutamos el programa; ahora bien es </w:t>
       </w:r>
       <w:proofErr w:type="spellStart"/>
       <w:r>
@@ -13950,7 +14090,7 @@
           <w:rFonts w:ascii="Times New Roman" w:hAnsi="Times New Roman" w:cs="Times New Roman"/>
         </w:rPr>
       </w:pPr>
-      <w:bookmarkStart w:id="50" w:name="_Toc55872717"/>
+      <w:bookmarkStart w:id="53" w:name="_Toc55901281"/>
       <w:r>
         <w:t xml:space="preserve">Ilustración </w:t>
       </w:r>
@@ -13978,7 +14118,7 @@
       <w:r>
         <w:t xml:space="preserve"> Ejecución Programa33.c</w:t>
       </w:r>
-      <w:bookmarkEnd w:id="50"/>
+      <w:bookmarkEnd w:id="53"/>
     </w:p>
     <w:p>
       <w:pPr>
@@ -13987,7 +14127,7 @@
           <w:rFonts w:ascii="Times New Roman" w:hAnsi="Times New Roman" w:cs="Times New Roman"/>
         </w:rPr>
       </w:pPr>
-      <w:bookmarkStart w:id="51" w:name="_Toc55872701"/>
+      <w:bookmarkStart w:id="54" w:name="_Toc55901265"/>
       <w:r>
         <w:rPr>
           <w:rFonts w:ascii="Times New Roman" w:hAnsi="Times New Roman" w:cs="Times New Roman"/>
@@ -14000,7 +14140,7 @@
         </w:rPr>
         <w:t>.</w:t>
       </w:r>
-      <w:bookmarkEnd w:id="51"/>
+      <w:bookmarkEnd w:id="54"/>
     </w:p>
     <w:p/>
     <w:p>
@@ -14106,7 +14246,7 @@
         <w:pStyle w:val="Descripcin"/>
         <w:jc w:val="center"/>
       </w:pPr>
-      <w:bookmarkStart w:id="52" w:name="_Toc55872718"/>
+      <w:bookmarkStart w:id="55" w:name="_Toc55901282"/>
       <w:r>
         <w:t xml:space="preserve">Ilustración </w:t>
       </w:r>
@@ -14134,7 +14274,7 @@
       <w:r>
         <w:t xml:space="preserve"> Documentos después de la ejecución del Programa33.c</w:t>
       </w:r>
-      <w:bookmarkEnd w:id="52"/>
+      <w:bookmarkEnd w:id="55"/>
     </w:p>
     <w:p>
       <w:pPr>
@@ -14175,7 +14315,7 @@
           <w:bCs/>
         </w:rPr>
       </w:pPr>
-      <w:bookmarkStart w:id="53" w:name="_Toc55872702"/>
+      <w:bookmarkStart w:id="56" w:name="_Toc55901266"/>
       <w:r>
         <w:rPr>
           <w:rFonts w:ascii="Times New Roman" w:hAnsi="Times New Roman" w:cs="Times New Roman"/>
@@ -14185,7 +14325,7 @@
         <w:lastRenderedPageBreak/>
         <w:t>Conclusiones.</w:t>
       </w:r>
-      <w:bookmarkEnd w:id="53"/>
+      <w:bookmarkEnd w:id="56"/>
     </w:p>
     <w:p>
       <w:pPr>
@@ -14203,7 +14343,7 @@
           <w:bCs/>
         </w:rPr>
       </w:pPr>
-      <w:bookmarkStart w:id="54" w:name="_Toc55872703"/>
+      <w:bookmarkStart w:id="57" w:name="_Toc55901267"/>
       <w:r>
         <w:rPr>
           <w:rFonts w:ascii="Times New Roman" w:hAnsi="Times New Roman" w:cs="Times New Roman"/>
@@ -14212,7 +14352,7 @@
         </w:rPr>
         <w:t>Chavarría Vázquez Luis Enrique.</w:t>
       </w:r>
-      <w:bookmarkEnd w:id="54"/>
+      <w:bookmarkEnd w:id="57"/>
     </w:p>
     <w:p/>
     <w:p>
@@ -14344,7 +14484,7 @@
           <w:bCs/>
         </w:rPr>
       </w:pPr>
-      <w:bookmarkStart w:id="55" w:name="_Toc55872704"/>
+      <w:bookmarkStart w:id="58" w:name="_Toc55901268"/>
       <w:r>
         <w:rPr>
           <w:rFonts w:ascii="Times New Roman" w:hAnsi="Times New Roman" w:cs="Times New Roman"/>
@@ -14362,7 +14502,7 @@
         </w:rPr>
         <w:t>a Ulises.</w:t>
       </w:r>
-      <w:bookmarkEnd w:id="55"/>
+      <w:bookmarkEnd w:id="58"/>
     </w:p>
     <w:p>
       <w:pPr>
@@ -14387,7 +14527,7 @@
           <w:bCs/>
         </w:rPr>
       </w:pPr>
-      <w:bookmarkStart w:id="56" w:name="_Toc55872705"/>
+      <w:bookmarkStart w:id="59" w:name="_Toc55901269"/>
       <w:r>
         <w:rPr>
           <w:rFonts w:ascii="Times New Roman" w:hAnsi="Times New Roman" w:cs="Times New Roman"/>
@@ -14396,7 +14536,7 @@
         </w:rPr>
         <w:t>Machorro Vences Ricardo Alberto.</w:t>
       </w:r>
-      <w:bookmarkEnd w:id="56"/>
+      <w:bookmarkEnd w:id="59"/>
     </w:p>
     <w:p>
       <w:pPr>
@@ -14574,7 +14714,7 @@
           <w:lang w:val="es-ES"/>
         </w:rPr>
       </w:pPr>
-      <w:bookmarkStart w:id="57" w:name="_Toc55872706"/>
+      <w:bookmarkStart w:id="60" w:name="_Toc55901270"/>
       <w:r>
         <w:rPr>
           <w:rFonts w:ascii="Times New Roman" w:hAnsi="Times New Roman" w:cs="Times New Roman"/>
@@ -14593,7 +14733,7 @@
         </w:rPr>
         <w:t>.</w:t>
       </w:r>
-      <w:bookmarkEnd w:id="57"/>
+      <w:bookmarkEnd w:id="60"/>
     </w:p>
     <w:p>
       <w:pPr>
@@ -14734,7 +14874,7 @@
         </w:rPr>
       </w:pPr>
     </w:p>
-    <w:bookmarkStart w:id="58" w:name="_Toc55872707" w:displacedByCustomXml="next"/>
+    <w:bookmarkStart w:id="61" w:name="_Toc55901271" w:displacedByCustomXml="next"/>
     <w:sdt>
       <w:sdtPr>
         <w:rPr>
@@ -14770,7 +14910,7 @@
             </w:rPr>
             <w:t>Bibliografía</w:t>
           </w:r>
-          <w:bookmarkEnd w:id="58"/>
+          <w:bookmarkEnd w:id="61"/>
         </w:p>
         <w:sdt>
           <w:sdtPr>

</xml_diff>

<commit_message>
Cambios en la 5
</commit_message>
<xml_diff>
--- a/PRACTICAS/Práctica 3_unidad2/Práctica3 2.0.docx
+++ b/PRACTICAS/Práctica 3_unidad2/Práctica3 2.0.docx
@@ -385,9 +385,9 @@
       <w:bookmarkStart w:id="0" w:name="_Hlk53212406"/>
       <w:bookmarkEnd w:id="0"/>
     </w:p>
-    <w:p>
-      <w:bookmarkStart w:id="1" w:name="_Hlk52421379"/>
-      <w:bookmarkEnd w:id="1"/>
+    <w:bookmarkStart w:id="1" w:name="_Hlk52421379"/>
+    <w:bookmarkEnd w:id="1"/>
+    <w:p>
       <w:r>
         <w:rPr>
           <w:noProof/>
@@ -9642,7 +9642,21 @@
         <w:rPr>
           <w:rFonts w:ascii="Times New Roman" w:hAnsi="Times New Roman" w:cs="Times New Roman"/>
         </w:rPr>
-        <w:t xml:space="preserve"> proceso está muerto, se ha detenido pero todavía tiene una entrada en la tabla de procesos.</w:t>
+        <w:t xml:space="preserve"> proceso está muerto, se ha </w:t>
+      </w:r>
+      <w:proofErr w:type="gramStart"/>
+      <w:r>
+        <w:rPr>
+          <w:rFonts w:ascii="Times New Roman" w:hAnsi="Times New Roman" w:cs="Times New Roman"/>
+        </w:rPr>
+        <w:t>detenido</w:t>
+      </w:r>
+      <w:proofErr w:type="gramEnd"/>
+      <w:r>
+        <w:rPr>
+          <w:rFonts w:ascii="Times New Roman" w:hAnsi="Times New Roman" w:cs="Times New Roman"/>
+        </w:rPr>
+        <w:t xml:space="preserve"> pero todavía tiene una entrada en la tabla de procesos.</w:t>
       </w:r>
     </w:p>
     <w:p>
@@ -10123,7 +10137,21 @@
         <w:rPr>
           <w:rFonts w:ascii="Times New Roman" w:hAnsi="Times New Roman" w:cs="Times New Roman"/>
         </w:rPr>
-        <w:t>A continuación presentamos un ejemplo básico, en donde se muestran los puntos anteriores.</w:t>
+        <w:t xml:space="preserve">A </w:t>
+      </w:r>
+      <w:proofErr w:type="gramStart"/>
+      <w:r>
+        <w:rPr>
+          <w:rFonts w:ascii="Times New Roman" w:hAnsi="Times New Roman" w:cs="Times New Roman"/>
+        </w:rPr>
+        <w:t>continuación</w:t>
+      </w:r>
+      <w:proofErr w:type="gramEnd"/>
+      <w:r>
+        <w:rPr>
+          <w:rFonts w:ascii="Times New Roman" w:hAnsi="Times New Roman" w:cs="Times New Roman"/>
+        </w:rPr>
+        <w:t xml:space="preserve"> presentamos un ejemplo básico, en donde se muestran los puntos anteriores.</w:t>
       </w:r>
       <w:r>
         <w:rPr>
@@ -10218,27 +10246,14 @@
       <w:r>
         <w:t xml:space="preserve">Ilustración </w:t>
       </w:r>
-      <w:r>
-        <w:fldChar w:fldCharType="begin"/>
-      </w:r>
-      <w:r>
-        <w:instrText xml:space="preserve"> SEQ Ilustración \* ARABIC </w:instrText>
-      </w:r>
-      <w:r>
-        <w:fldChar w:fldCharType="separate"/>
-      </w:r>
-      <w:r>
-        <w:rPr>
-          <w:noProof/>
-        </w:rPr>
-        <w:t>1</w:t>
-      </w:r>
-      <w:r>
-        <w:rPr>
-          <w:noProof/>
-        </w:rPr>
-        <w:fldChar w:fldCharType="end"/>
-      </w:r>
+      <w:fldSimple w:instr=" SEQ Ilustración \* ARABIC ">
+        <w:r>
+          <w:rPr>
+            <w:noProof/>
+          </w:rPr>
+          <w:t>1</w:t>
+        </w:r>
+      </w:fldSimple>
       <w:r>
         <w:t xml:space="preserve"> Código de ejemplo para </w:t>
       </w:r>
@@ -10419,27 +10434,14 @@
                             <w:r>
                               <w:t xml:space="preserve">Ilustración </w:t>
                             </w:r>
-                            <w:r>
-                              <w:fldChar w:fldCharType="begin"/>
-                            </w:r>
-                            <w:r>
-                              <w:instrText xml:space="preserve"> SEQ Ilustración \* ARABIC </w:instrText>
-                            </w:r>
-                            <w:r>
-                              <w:fldChar w:fldCharType="separate"/>
-                            </w:r>
-                            <w:r>
-                              <w:rPr>
-                                <w:noProof/>
-                              </w:rPr>
-                              <w:t>2</w:t>
-                            </w:r>
-                            <w:r>
-                              <w:rPr>
-                                <w:noProof/>
-                              </w:rPr>
-                              <w:fldChar w:fldCharType="end"/>
-                            </w:r>
+                            <w:fldSimple w:instr=" SEQ Ilustración \* ARABIC ">
+                              <w:r>
+                                <w:rPr>
+                                  <w:noProof/>
+                                </w:rPr>
+                                <w:t>2</w:t>
+                              </w:r>
+                            </w:fldSimple>
                             <w:r>
                               <w:t xml:space="preserve"> diagrama ejemplo para explicar el código superior.</w:t>
                             </w:r>
@@ -10881,38 +10883,25 @@
           <w:rFonts w:ascii="Times New Roman" w:hAnsi="Times New Roman" w:cs="Times New Roman"/>
         </w:rPr>
       </w:pPr>
-      <w:bookmarkStart w:id="31" w:name="_Toc55901274"/>
+      <w:bookmarkStart w:id="30" w:name="_Toc55901274"/>
       <w:r>
         <w:t xml:space="preserve">Ilustración </w:t>
       </w:r>
-      <w:r>
-        <w:fldChar w:fldCharType="begin"/>
-      </w:r>
-      <w:r>
-        <w:instrText xml:space="preserve"> SEQ Ilustración \* ARABIC </w:instrText>
-      </w:r>
-      <w:r>
-        <w:fldChar w:fldCharType="separate"/>
-      </w:r>
-      <w:r>
-        <w:rPr>
-          <w:noProof/>
-        </w:rPr>
-        <w:t>3</w:t>
-      </w:r>
-      <w:r>
-        <w:rPr>
-          <w:noProof/>
-        </w:rPr>
-        <w:fldChar w:fldCharType="end"/>
-      </w:r>
+      <w:fldSimple w:instr=" SEQ Ilustración \* ARABIC ">
+        <w:r>
+          <w:rPr>
+            <w:noProof/>
+          </w:rPr>
+          <w:t>3</w:t>
+        </w:r>
+      </w:fldSimple>
       <w:r>
         <w:t xml:space="preserve"> D</w:t>
       </w:r>
       <w:r>
         <w:t>iagrama ejemplo para explicar el código superior.</w:t>
       </w:r>
-      <w:bookmarkEnd w:id="31"/>
+      <w:bookmarkEnd w:id="30"/>
     </w:p>
     <w:p>
       <w:pPr>
@@ -11033,7 +11022,21 @@
         <w:rPr>
           <w:rFonts w:ascii="Times New Roman" w:hAnsi="Times New Roman" w:cs="Times New Roman"/>
         </w:rPr>
-        <w:t xml:space="preserve"> () no se verán afectados aunque tengan nombres de variables </w:t>
+        <w:t xml:space="preserve"> () no se verán </w:t>
+      </w:r>
+      <w:proofErr w:type="gramStart"/>
+      <w:r>
+        <w:rPr>
+          <w:rFonts w:ascii="Times New Roman" w:hAnsi="Times New Roman" w:cs="Times New Roman"/>
+        </w:rPr>
+        <w:t>afectados</w:t>
+      </w:r>
+      <w:proofErr w:type="gramEnd"/>
+      <w:r>
+        <w:rPr>
+          <w:rFonts w:ascii="Times New Roman" w:hAnsi="Times New Roman" w:cs="Times New Roman"/>
+        </w:rPr>
+        <w:t xml:space="preserve"> aunque tengan nombres de variables </w:t>
       </w:r>
       <w:r>
         <w:rPr>
@@ -11362,7 +11365,7 @@
           <w:bCs/>
         </w:rPr>
       </w:pPr>
-      <w:bookmarkStart w:id="32" w:name="_Toc55901250"/>
+      <w:bookmarkStart w:id="31" w:name="_Toc55901250"/>
       <w:r>
         <w:rPr>
           <w:rFonts w:ascii="Times New Roman" w:hAnsi="Times New Roman" w:cs="Times New Roman"/>
@@ -11380,7 +11383,7 @@
         </w:rPr>
         <w:t>.</w:t>
       </w:r>
-      <w:bookmarkEnd w:id="32"/>
+      <w:bookmarkEnd w:id="31"/>
     </w:p>
     <w:p>
       <w:r>
@@ -11579,7 +11582,7 @@
           <w:szCs w:val="24"/>
         </w:rPr>
       </w:pPr>
-      <w:bookmarkStart w:id="33" w:name="_Toc55901251"/>
+      <w:bookmarkStart w:id="32" w:name="_Toc55901251"/>
       <w:r>
         <w:rPr>
           <w:rFonts w:ascii="Times New Roman" w:hAnsi="Times New Roman" w:cs="Times New Roman"/>
@@ -11591,7 +11594,7 @@
         </w:rPr>
         <w:t>Programa31.c</w:t>
       </w:r>
-      <w:bookmarkEnd w:id="33"/>
+      <w:bookmarkEnd w:id="32"/>
       <w:r>
         <w:rPr>
           <w:rFonts w:ascii="Times New Roman" w:hAnsi="Times New Roman" w:cs="Times New Roman"/>
@@ -11668,7 +11671,7 @@
           <w:rFonts w:ascii="Times New Roman" w:hAnsi="Times New Roman" w:cs="Times New Roman"/>
         </w:rPr>
       </w:pPr>
-      <w:bookmarkStart w:id="34" w:name="_Toc55901252"/>
+      <w:bookmarkStart w:id="33" w:name="_Toc55901252"/>
       <w:r>
         <w:rPr>
           <w:rFonts w:ascii="Times New Roman" w:hAnsi="Times New Roman" w:cs="Times New Roman"/>
@@ -11687,7 +11690,7 @@
         </w:rPr>
         <w:t>:</w:t>
       </w:r>
-      <w:bookmarkEnd w:id="34"/>
+      <w:bookmarkEnd w:id="33"/>
     </w:p>
     <w:p/>
     <w:p>
@@ -11704,7 +11707,21 @@
         <w:rPr>
           <w:rFonts w:ascii="Times New Roman" w:hAnsi="Times New Roman" w:cs="Times New Roman"/>
         </w:rPr>
-        <w:t>A continuación podemos apreciar una ilustración con absolutamente todo el código desplegado y en la parte inferior a la imagen usted puede encontrar la explicación del mismo de manera totalmente detallada.</w:t>
+        <w:t xml:space="preserve">A </w:t>
+      </w:r>
+      <w:proofErr w:type="gramStart"/>
+      <w:r>
+        <w:rPr>
+          <w:rFonts w:ascii="Times New Roman" w:hAnsi="Times New Roman" w:cs="Times New Roman"/>
+        </w:rPr>
+        <w:t>continuación</w:t>
+      </w:r>
+      <w:proofErr w:type="gramEnd"/>
+      <w:r>
+        <w:rPr>
+          <w:rFonts w:ascii="Times New Roman" w:hAnsi="Times New Roman" w:cs="Times New Roman"/>
+        </w:rPr>
+        <w:t xml:space="preserve"> podemos apreciar una ilustración con absolutamente todo el código desplegado y en la parte inferior a la imagen usted puede encontrar la explicación del mismo de manera totalmente detallada.</w:t>
       </w:r>
     </w:p>
     <w:p>
@@ -11785,51 +11802,38 @@
       <w:r>
         <w:tab/>
       </w:r>
-      <w:bookmarkStart w:id="35" w:name="_Toc55901275"/>
+      <w:bookmarkStart w:id="34" w:name="_Toc55901275"/>
       <w:r>
         <w:t xml:space="preserve">Ilustración </w:t>
       </w:r>
-      <w:r>
-        <w:fldChar w:fldCharType="begin"/>
-      </w:r>
-      <w:r>
-        <w:instrText xml:space="preserve"> SEQ Ilustración \* ARABIC </w:instrText>
-      </w:r>
-      <w:r>
-        <w:fldChar w:fldCharType="separate"/>
-      </w:r>
-      <w:r>
-        <w:rPr>
-          <w:noProof/>
-        </w:rPr>
-        <w:t>4</w:t>
-      </w:r>
-      <w:r>
-        <w:rPr>
-          <w:noProof/>
-        </w:rPr>
-        <w:fldChar w:fldCharType="end"/>
-      </w:r>
+      <w:fldSimple w:instr=" SEQ Ilustración \* ARABIC ">
+        <w:r>
+          <w:rPr>
+            <w:noProof/>
+          </w:rPr>
+          <w:t>4</w:t>
+        </w:r>
+      </w:fldSimple>
       <w:r>
         <w:t xml:space="preserve"> Código de la práctica 31.c</w:t>
       </w:r>
+      <w:bookmarkEnd w:id="34"/>
+    </w:p>
+    <w:p>
+      <w:pPr>
+        <w:pStyle w:val="Ttulo2"/>
+        <w:rPr>
+          <w:rFonts w:ascii="Times New Roman" w:hAnsi="Times New Roman" w:cs="Times New Roman"/>
+        </w:rPr>
+      </w:pPr>
+      <w:bookmarkStart w:id="35" w:name="_Toc55901253"/>
+      <w:r>
+        <w:rPr>
+          <w:rFonts w:ascii="Times New Roman" w:hAnsi="Times New Roman" w:cs="Times New Roman"/>
+        </w:rPr>
+        <w:t>Explicación código:</w:t>
+      </w:r>
       <w:bookmarkEnd w:id="35"/>
-    </w:p>
-    <w:p>
-      <w:pPr>
-        <w:pStyle w:val="Ttulo2"/>
-        <w:rPr>
-          <w:rFonts w:ascii="Times New Roman" w:hAnsi="Times New Roman" w:cs="Times New Roman"/>
-        </w:rPr>
-      </w:pPr>
-      <w:bookmarkStart w:id="36" w:name="_Toc55901253"/>
-      <w:r>
-        <w:rPr>
-          <w:rFonts w:ascii="Times New Roman" w:hAnsi="Times New Roman" w:cs="Times New Roman"/>
-        </w:rPr>
-        <w:t>Explicación código:</w:t>
-      </w:r>
-      <w:bookmarkEnd w:id="36"/>
     </w:p>
     <w:p>
       <w:pPr>
@@ -11916,7 +11920,7 @@
           <w:rFonts w:ascii="Times New Roman" w:hAnsi="Times New Roman" w:cs="Times New Roman"/>
         </w:rPr>
       </w:pPr>
-      <w:bookmarkStart w:id="37" w:name="_Toc55901254"/>
+      <w:bookmarkStart w:id="36" w:name="_Toc55901254"/>
       <w:r>
         <w:rPr>
           <w:rFonts w:ascii="Times New Roman" w:hAnsi="Times New Roman" w:cs="Times New Roman"/>
@@ -11924,7 +11928,7 @@
         <w:lastRenderedPageBreak/>
         <w:t>Ejecución:</w:t>
       </w:r>
-      <w:bookmarkEnd w:id="37"/>
+      <w:bookmarkEnd w:id="36"/>
     </w:p>
     <w:p/>
     <w:p>
@@ -12068,35 +12072,22 @@
           <w:rFonts w:ascii="Times New Roman" w:hAnsi="Times New Roman" w:cs="Times New Roman"/>
         </w:rPr>
       </w:pPr>
-      <w:bookmarkStart w:id="38" w:name="_Toc55901276"/>
+      <w:bookmarkStart w:id="37" w:name="_Toc55901276"/>
       <w:r>
         <w:t xml:space="preserve">Ilustración </w:t>
       </w:r>
-      <w:r>
-        <w:fldChar w:fldCharType="begin"/>
-      </w:r>
-      <w:r>
-        <w:instrText xml:space="preserve"> SEQ Ilustración \* ARABIC </w:instrText>
-      </w:r>
-      <w:r>
-        <w:fldChar w:fldCharType="separate"/>
-      </w:r>
-      <w:r>
-        <w:rPr>
-          <w:noProof/>
-        </w:rPr>
-        <w:t>5</w:t>
-      </w:r>
-      <w:r>
-        <w:rPr>
-          <w:noProof/>
-        </w:rPr>
-        <w:fldChar w:fldCharType="end"/>
-      </w:r>
+      <w:fldSimple w:instr=" SEQ Ilustración \* ARABIC ">
+        <w:r>
+          <w:rPr>
+            <w:noProof/>
+          </w:rPr>
+          <w:t>5</w:t>
+        </w:r>
+      </w:fldSimple>
       <w:r>
         <w:t xml:space="preserve"> Ejecución del Programa31.c</w:t>
       </w:r>
-      <w:bookmarkEnd w:id="38"/>
+      <w:bookmarkEnd w:id="37"/>
     </w:p>
     <w:p>
       <w:pPr>
@@ -12591,7 +12582,7 @@
           <w:szCs w:val="24"/>
         </w:rPr>
       </w:pPr>
-      <w:bookmarkStart w:id="39" w:name="_Toc55901255"/>
+      <w:bookmarkStart w:id="38" w:name="_Toc55901255"/>
       <w:r>
         <w:rPr>
           <w:rFonts w:ascii="Times New Roman" w:hAnsi="Times New Roman" w:cs="Times New Roman"/>
@@ -12603,7 +12594,7 @@
         </w:rPr>
         <w:t>Programa32.c</w:t>
       </w:r>
-      <w:bookmarkEnd w:id="39"/>
+      <w:bookmarkEnd w:id="38"/>
       <w:r>
         <w:rPr>
           <w:rFonts w:ascii="Times New Roman" w:hAnsi="Times New Roman" w:cs="Times New Roman"/>
@@ -12675,7 +12666,7 @@
           <w:rFonts w:ascii="Times New Roman" w:hAnsi="Times New Roman" w:cs="Times New Roman"/>
         </w:rPr>
       </w:pPr>
-      <w:bookmarkStart w:id="40" w:name="_Toc55901256"/>
+      <w:bookmarkStart w:id="39" w:name="_Toc55901256"/>
       <w:r>
         <w:rPr>
           <w:rFonts w:ascii="Times New Roman" w:hAnsi="Times New Roman" w:cs="Times New Roman"/>
@@ -12694,7 +12685,7 @@
         </w:rPr>
         <w:t>.</w:t>
       </w:r>
-      <w:bookmarkEnd w:id="40"/>
+      <w:bookmarkEnd w:id="39"/>
     </w:p>
     <w:p/>
     <w:p>
@@ -12791,35 +12782,22 @@
           <w:rFonts w:ascii="Times New Roman" w:hAnsi="Times New Roman" w:cs="Times New Roman"/>
         </w:rPr>
       </w:pPr>
-      <w:bookmarkStart w:id="41" w:name="_Toc55901277"/>
+      <w:bookmarkStart w:id="40" w:name="_Toc55901277"/>
       <w:r>
         <w:t xml:space="preserve">Ilustración </w:t>
       </w:r>
-      <w:r>
-        <w:fldChar w:fldCharType="begin"/>
-      </w:r>
-      <w:r>
-        <w:instrText xml:space="preserve"> SEQ Ilustración \* ARABIC </w:instrText>
-      </w:r>
-      <w:r>
-        <w:fldChar w:fldCharType="separate"/>
-      </w:r>
-      <w:r>
-        <w:rPr>
-          <w:noProof/>
-        </w:rPr>
-        <w:t>6</w:t>
-      </w:r>
-      <w:r>
-        <w:rPr>
-          <w:noProof/>
-        </w:rPr>
-        <w:fldChar w:fldCharType="end"/>
-      </w:r>
+      <w:fldSimple w:instr=" SEQ Ilustración \* ARABIC ">
+        <w:r>
+          <w:rPr>
+            <w:noProof/>
+          </w:rPr>
+          <w:t>6</w:t>
+        </w:r>
+      </w:fldSimple>
       <w:r>
         <w:t xml:space="preserve"> Código del programa 32.c</w:t>
       </w:r>
-      <w:bookmarkEnd w:id="41"/>
+      <w:bookmarkEnd w:id="40"/>
     </w:p>
     <w:p>
       <w:pPr>
@@ -12828,7 +12806,7 @@
           <w:rFonts w:ascii="Times New Roman" w:hAnsi="Times New Roman" w:cs="Times New Roman"/>
         </w:rPr>
       </w:pPr>
-      <w:bookmarkStart w:id="42" w:name="_Toc55901257"/>
+      <w:bookmarkStart w:id="41" w:name="_Toc55901257"/>
       <w:r>
         <w:rPr>
           <w:rFonts w:ascii="Times New Roman" w:hAnsi="Times New Roman" w:cs="Times New Roman"/>
@@ -12836,74 +12814,74 @@
         <w:lastRenderedPageBreak/>
         <w:t>Explicación código:</w:t>
       </w:r>
+      <w:bookmarkEnd w:id="41"/>
+    </w:p>
+    <w:p>
+      <w:pPr>
+        <w:tabs>
+          <w:tab w:val="left" w:pos="915"/>
+        </w:tabs>
+        <w:jc w:val="both"/>
+        <w:rPr>
+          <w:rFonts w:ascii="Times New Roman" w:hAnsi="Times New Roman" w:cs="Times New Roman"/>
+        </w:rPr>
+      </w:pPr>
+    </w:p>
+    <w:p>
+      <w:pPr>
+        <w:tabs>
+          <w:tab w:val="left" w:pos="915"/>
+        </w:tabs>
+        <w:jc w:val="both"/>
+        <w:rPr>
+          <w:rFonts w:ascii="Times New Roman" w:hAnsi="Times New Roman" w:cs="Times New Roman"/>
+        </w:rPr>
+      </w:pPr>
+      <w:r>
+        <w:rPr>
+          <w:rFonts w:ascii="Times New Roman" w:hAnsi="Times New Roman" w:cs="Times New Roman"/>
+        </w:rPr>
+        <w:t xml:space="preserve">Como se puede ver se emplea una creación anidada de diferente procesos hijos controlados por for que mandan como mensaje identificador el número de hijos que tienen, el número del mismo proceso al que pertenece (esto es si su padre tiene más de un hijo), su identificador de proceso y el identificador de su padre. El resultado se ve en la Ilustración </w:t>
+      </w:r>
+      <w:r>
+        <w:rPr>
+          <w:rFonts w:ascii="Times New Roman" w:hAnsi="Times New Roman" w:cs="Times New Roman"/>
+        </w:rPr>
+        <w:t>7</w:t>
+      </w:r>
+      <w:r>
+        <w:rPr>
+          <w:rFonts w:ascii="Times New Roman" w:hAnsi="Times New Roman" w:cs="Times New Roman"/>
+        </w:rPr>
+        <w:t xml:space="preserve"> donde comienza el padre con un solo hijo enviando el mensaje, luego el padre con tres hijos, para luego cada uno de los tres hijos mostrar su menaje y el de sus dos hijos respectivamente en orden.</w:t>
+      </w:r>
+    </w:p>
+    <w:p>
+      <w:pPr>
+        <w:tabs>
+          <w:tab w:val="left" w:pos="915"/>
+        </w:tabs>
+        <w:jc w:val="both"/>
+        <w:rPr>
+          <w:rFonts w:ascii="Times New Roman" w:hAnsi="Times New Roman" w:cs="Times New Roman"/>
+        </w:rPr>
+      </w:pPr>
+    </w:p>
+    <w:p>
+      <w:pPr>
+        <w:pStyle w:val="Ttulo2"/>
+        <w:rPr>
+          <w:rFonts w:ascii="Times New Roman" w:hAnsi="Times New Roman" w:cs="Times New Roman"/>
+        </w:rPr>
+      </w:pPr>
+      <w:bookmarkStart w:id="42" w:name="_Toc55901258"/>
+      <w:r>
+        <w:rPr>
+          <w:rFonts w:ascii="Times New Roman" w:hAnsi="Times New Roman" w:cs="Times New Roman"/>
+        </w:rPr>
+        <w:t>Ejecución:</w:t>
+      </w:r>
       <w:bookmarkEnd w:id="42"/>
-    </w:p>
-    <w:p>
-      <w:pPr>
-        <w:tabs>
-          <w:tab w:val="left" w:pos="915"/>
-        </w:tabs>
-        <w:jc w:val="both"/>
-        <w:rPr>
-          <w:rFonts w:ascii="Times New Roman" w:hAnsi="Times New Roman" w:cs="Times New Roman"/>
-        </w:rPr>
-      </w:pPr>
-    </w:p>
-    <w:p>
-      <w:pPr>
-        <w:tabs>
-          <w:tab w:val="left" w:pos="915"/>
-        </w:tabs>
-        <w:jc w:val="both"/>
-        <w:rPr>
-          <w:rFonts w:ascii="Times New Roman" w:hAnsi="Times New Roman" w:cs="Times New Roman"/>
-        </w:rPr>
-      </w:pPr>
-      <w:r>
-        <w:rPr>
-          <w:rFonts w:ascii="Times New Roman" w:hAnsi="Times New Roman" w:cs="Times New Roman"/>
-        </w:rPr>
-        <w:t xml:space="preserve">Como se puede ver se emplea una creación anidada de diferente procesos hijos controlados por for que mandan como mensaje identificador el número de hijos que tienen, el número del mismo proceso al que pertenece (esto es si su padre tiene más de un hijo), su identificador de proceso y el identificador de su padre. El resultado se ve en la Ilustración </w:t>
-      </w:r>
-      <w:r>
-        <w:rPr>
-          <w:rFonts w:ascii="Times New Roman" w:hAnsi="Times New Roman" w:cs="Times New Roman"/>
-        </w:rPr>
-        <w:t>7</w:t>
-      </w:r>
-      <w:r>
-        <w:rPr>
-          <w:rFonts w:ascii="Times New Roman" w:hAnsi="Times New Roman" w:cs="Times New Roman"/>
-        </w:rPr>
-        <w:t xml:space="preserve"> donde comienza el padre con un solo hijo enviando el mensaje, luego el padre con tres hijos, para luego cada uno de los tres hijos mostrar su menaje y el de sus dos hijos respectivamente en orden.</w:t>
-      </w:r>
-    </w:p>
-    <w:p>
-      <w:pPr>
-        <w:tabs>
-          <w:tab w:val="left" w:pos="915"/>
-        </w:tabs>
-        <w:jc w:val="both"/>
-        <w:rPr>
-          <w:rFonts w:ascii="Times New Roman" w:hAnsi="Times New Roman" w:cs="Times New Roman"/>
-        </w:rPr>
-      </w:pPr>
-    </w:p>
-    <w:p>
-      <w:pPr>
-        <w:pStyle w:val="Ttulo2"/>
-        <w:rPr>
-          <w:rFonts w:ascii="Times New Roman" w:hAnsi="Times New Roman" w:cs="Times New Roman"/>
-        </w:rPr>
-      </w:pPr>
-      <w:bookmarkStart w:id="43" w:name="_Toc55901258"/>
-      <w:r>
-        <w:rPr>
-          <w:rFonts w:ascii="Times New Roman" w:hAnsi="Times New Roman" w:cs="Times New Roman"/>
-        </w:rPr>
-        <w:t>Ejecución:</w:t>
-      </w:r>
-      <w:bookmarkEnd w:id="43"/>
     </w:p>
     <w:p/>
     <w:p>
@@ -13037,35 +13015,22 @@
           <w:rFonts w:ascii="Times New Roman" w:hAnsi="Times New Roman" w:cs="Times New Roman"/>
         </w:rPr>
       </w:pPr>
-      <w:bookmarkStart w:id="44" w:name="_Toc55901278"/>
+      <w:bookmarkStart w:id="43" w:name="_Toc55901278"/>
       <w:r>
         <w:t xml:space="preserve">Ilustración </w:t>
       </w:r>
-      <w:r>
-        <w:fldChar w:fldCharType="begin"/>
-      </w:r>
-      <w:r>
-        <w:instrText xml:space="preserve"> SEQ Ilustración \* ARABIC </w:instrText>
-      </w:r>
-      <w:r>
-        <w:fldChar w:fldCharType="separate"/>
-      </w:r>
-      <w:r>
-        <w:rPr>
-          <w:noProof/>
-        </w:rPr>
-        <w:t>7</w:t>
-      </w:r>
-      <w:r>
-        <w:rPr>
-          <w:noProof/>
-        </w:rPr>
-        <w:fldChar w:fldCharType="end"/>
-      </w:r>
+      <w:fldSimple w:instr=" SEQ Ilustración \* ARABIC ">
+        <w:r>
+          <w:rPr>
+            <w:noProof/>
+          </w:rPr>
+          <w:t>7</w:t>
+        </w:r>
+      </w:fldSimple>
       <w:r>
         <w:t xml:space="preserve"> Ejecución Progrma32.c</w:t>
       </w:r>
-      <w:bookmarkEnd w:id="44"/>
+      <w:bookmarkEnd w:id="43"/>
     </w:p>
     <w:p>
       <w:pPr>
@@ -13461,7 +13426,7 @@
           <w:szCs w:val="24"/>
         </w:rPr>
       </w:pPr>
-      <w:bookmarkStart w:id="45" w:name="_Toc55901259"/>
+      <w:bookmarkStart w:id="44" w:name="_Toc55901259"/>
       <w:r>
         <w:rPr>
           <w:rFonts w:ascii="Times New Roman" w:hAnsi="Times New Roman" w:cs="Times New Roman"/>
@@ -13473,65 +13438,65 @@
         </w:rPr>
         <w:t>Programa33.c</w:t>
       </w:r>
+      <w:bookmarkEnd w:id="44"/>
+    </w:p>
+    <w:p>
+      <w:pPr>
+        <w:tabs>
+          <w:tab w:val="left" w:pos="915"/>
+        </w:tabs>
+        <w:jc w:val="both"/>
+        <w:rPr>
+          <w:rFonts w:ascii="Times New Roman" w:hAnsi="Times New Roman" w:cs="Times New Roman"/>
+        </w:rPr>
+      </w:pPr>
+    </w:p>
+    <w:p>
+      <w:pPr>
+        <w:tabs>
+          <w:tab w:val="left" w:pos="915"/>
+        </w:tabs>
+        <w:jc w:val="both"/>
+        <w:rPr>
+          <w:rFonts w:ascii="Times New Roman" w:hAnsi="Times New Roman" w:cs="Times New Roman"/>
+          <w:color w:val="808080" w:themeColor="background1" w:themeShade="80"/>
+        </w:rPr>
+      </w:pPr>
+      <w:r>
+        <w:rPr>
+          <w:rFonts w:ascii="Times New Roman" w:hAnsi="Times New Roman" w:cs="Times New Roman"/>
+          <w:color w:val="808080" w:themeColor="background1" w:themeShade="80"/>
+        </w:rPr>
+        <w:t>Realice un programa que cree cinco procesos. Cada uno de estos procesos escribirá en un archivo sólo una palabra de la siguiente oración: “Hola esta es mi práctica uno”. El proceso padre se encargará de escribir la última palabra (uno).</w:t>
+      </w:r>
+    </w:p>
+    <w:p>
+      <w:pPr>
+        <w:tabs>
+          <w:tab w:val="left" w:pos="915"/>
+        </w:tabs>
+        <w:spacing w:line="360" w:lineRule="auto"/>
+        <w:jc w:val="both"/>
+        <w:rPr>
+          <w:rFonts w:ascii="Times New Roman" w:hAnsi="Times New Roman" w:cs="Times New Roman"/>
+        </w:rPr>
+      </w:pPr>
+    </w:p>
+    <w:p>
+      <w:pPr>
+        <w:pStyle w:val="Ttulo2"/>
+        <w:rPr>
+          <w:rFonts w:ascii="Times New Roman" w:hAnsi="Times New Roman" w:cs="Times New Roman"/>
+        </w:rPr>
+      </w:pPr>
+      <w:bookmarkStart w:id="45" w:name="_Toc55901260"/>
+      <w:r>
+        <w:rPr>
+          <w:rFonts w:ascii="Times New Roman" w:hAnsi="Times New Roman" w:cs="Times New Roman"/>
+        </w:rPr>
+        <w:t>Código:</w:t>
+      </w:r>
       <w:bookmarkEnd w:id="45"/>
-    </w:p>
-    <w:p>
-      <w:pPr>
-        <w:tabs>
-          <w:tab w:val="left" w:pos="915"/>
-        </w:tabs>
-        <w:jc w:val="both"/>
-        <w:rPr>
-          <w:rFonts w:ascii="Times New Roman" w:hAnsi="Times New Roman" w:cs="Times New Roman"/>
-        </w:rPr>
-      </w:pPr>
-    </w:p>
-    <w:p>
-      <w:pPr>
-        <w:tabs>
-          <w:tab w:val="left" w:pos="915"/>
-        </w:tabs>
-        <w:jc w:val="both"/>
-        <w:rPr>
-          <w:rFonts w:ascii="Times New Roman" w:hAnsi="Times New Roman" w:cs="Times New Roman"/>
-          <w:color w:val="808080" w:themeColor="background1" w:themeShade="80"/>
-        </w:rPr>
-      </w:pPr>
-      <w:r>
-        <w:rPr>
-          <w:rFonts w:ascii="Times New Roman" w:hAnsi="Times New Roman" w:cs="Times New Roman"/>
-          <w:color w:val="808080" w:themeColor="background1" w:themeShade="80"/>
-        </w:rPr>
-        <w:t>Realice un programa que cree cinco procesos. Cada uno de estos procesos escribirá en un archivo sólo una palabra de la siguiente oración: “Hola esta es mi práctica uno”. El proceso padre se encargará de escribir la última palabra (uno).</w:t>
-      </w:r>
-    </w:p>
-    <w:p>
-      <w:pPr>
-        <w:tabs>
-          <w:tab w:val="left" w:pos="915"/>
-        </w:tabs>
-        <w:spacing w:line="360" w:lineRule="auto"/>
-        <w:jc w:val="both"/>
-        <w:rPr>
-          <w:rFonts w:ascii="Times New Roman" w:hAnsi="Times New Roman" w:cs="Times New Roman"/>
-        </w:rPr>
-      </w:pPr>
-    </w:p>
-    <w:p>
-      <w:pPr>
-        <w:pStyle w:val="Ttulo2"/>
-        <w:rPr>
-          <w:rFonts w:ascii="Times New Roman" w:hAnsi="Times New Roman" w:cs="Times New Roman"/>
-        </w:rPr>
-      </w:pPr>
-      <w:bookmarkStart w:id="46" w:name="_Toc55901260"/>
-      <w:r>
-        <w:rPr>
-          <w:rFonts w:ascii="Times New Roman" w:hAnsi="Times New Roman" w:cs="Times New Roman"/>
-        </w:rPr>
-        <w:t>Código:</w:t>
-      </w:r>
-      <w:bookmarkEnd w:id="46"/>
     </w:p>
     <w:p/>
     <w:p>
@@ -13630,35 +13595,22 @@
           <w:rFonts w:ascii="Times New Roman" w:hAnsi="Times New Roman" w:cs="Times New Roman"/>
         </w:rPr>
       </w:pPr>
-      <w:bookmarkStart w:id="47" w:name="_Toc55901279"/>
+      <w:bookmarkStart w:id="46" w:name="_Toc55901279"/>
       <w:r>
         <w:t xml:space="preserve">Ilustración </w:t>
       </w:r>
-      <w:r>
-        <w:fldChar w:fldCharType="begin"/>
-      </w:r>
-      <w:r>
-        <w:instrText xml:space="preserve"> SEQ Ilustración \* ARABIC </w:instrText>
-      </w:r>
-      <w:r>
-        <w:fldChar w:fldCharType="separate"/>
-      </w:r>
-      <w:r>
-        <w:rPr>
-          <w:noProof/>
-        </w:rPr>
-        <w:t>8</w:t>
-      </w:r>
-      <w:r>
-        <w:rPr>
-          <w:noProof/>
-        </w:rPr>
-        <w:fldChar w:fldCharType="end"/>
-      </w:r>
+      <w:fldSimple w:instr=" SEQ Ilustración \* ARABIC ">
+        <w:r>
+          <w:rPr>
+            <w:noProof/>
+          </w:rPr>
+          <w:t>8</w:t>
+        </w:r>
+      </w:fldSimple>
       <w:r>
         <w:t xml:space="preserve"> Código del programa 33.c</w:t>
       </w:r>
-      <w:bookmarkEnd w:id="47"/>
+      <w:bookmarkEnd w:id="46"/>
     </w:p>
     <w:p>
       <w:pPr>
@@ -13678,7 +13630,7 @@
           <w:rFonts w:ascii="Times New Roman" w:hAnsi="Times New Roman" w:cs="Times New Roman"/>
         </w:rPr>
       </w:pPr>
-      <w:bookmarkStart w:id="48" w:name="_Toc55901261"/>
+      <w:bookmarkStart w:id="47" w:name="_Toc55901261"/>
       <w:r>
         <w:rPr>
           <w:rFonts w:ascii="Times New Roman" w:hAnsi="Times New Roman" w:cs="Times New Roman"/>
@@ -13686,107 +13638,107 @@
         <w:lastRenderedPageBreak/>
         <w:t>Explicación código:</w:t>
       </w:r>
+      <w:bookmarkEnd w:id="47"/>
+    </w:p>
+    <w:p>
+      <w:pPr>
+        <w:tabs>
+          <w:tab w:val="left" w:pos="915"/>
+        </w:tabs>
+        <w:jc w:val="both"/>
+        <w:rPr>
+          <w:rFonts w:ascii="Times New Roman" w:hAnsi="Times New Roman" w:cs="Times New Roman"/>
+        </w:rPr>
+      </w:pPr>
+    </w:p>
+    <w:p>
+      <w:pPr>
+        <w:tabs>
+          <w:tab w:val="left" w:pos="915"/>
+        </w:tabs>
+        <w:jc w:val="both"/>
+        <w:rPr>
+          <w:rFonts w:ascii="Times New Roman" w:hAnsi="Times New Roman" w:cs="Times New Roman"/>
+        </w:rPr>
+      </w:pPr>
+      <w:r>
+        <w:rPr>
+          <w:rFonts w:ascii="Times New Roman" w:hAnsi="Times New Roman" w:cs="Times New Roman"/>
+        </w:rPr>
+        <w:t xml:space="preserve">En el código solo se crea una array de longitud cinco con las primeras cinco palabras de la oración “Esta es mi practica uno”  y luego se hace un ciclo for que crea cinco proceso , esperando que cada uno le agregue a un archivo existente o no llamado practica 33.txt una de la letra del array declarado con ayuda del índice del ciclo for. Para que al final agregue el proceso principal la palabra “uno”. Esto se puede ver donde en la Ilustración </w:t>
+      </w:r>
+      <w:r>
+        <w:rPr>
+          <w:rFonts w:ascii="Times New Roman" w:hAnsi="Times New Roman" w:cs="Times New Roman"/>
+        </w:rPr>
+        <w:t>9</w:t>
+      </w:r>
+      <w:r>
+        <w:rPr>
+          <w:rFonts w:ascii="Times New Roman" w:hAnsi="Times New Roman" w:cs="Times New Roman"/>
+        </w:rPr>
+        <w:t xml:space="preserve"> antes no había tal documento, luego al ejecutar el código como se muestra en la Ilustración 10, se crea el documento con la frase completa como se ve en la Ilustración 11.  </w:t>
+      </w:r>
+    </w:p>
+    <w:p>
+      <w:pPr>
+        <w:tabs>
+          <w:tab w:val="left" w:pos="915"/>
+        </w:tabs>
+        <w:jc w:val="both"/>
+        <w:rPr>
+          <w:rFonts w:ascii="Times New Roman" w:hAnsi="Times New Roman" w:cs="Times New Roman"/>
+        </w:rPr>
+      </w:pPr>
+    </w:p>
+    <w:p>
+      <w:pPr>
+        <w:tabs>
+          <w:tab w:val="left" w:pos="915"/>
+        </w:tabs>
+        <w:jc w:val="both"/>
+        <w:rPr>
+          <w:rFonts w:ascii="Times New Roman" w:hAnsi="Times New Roman" w:cs="Times New Roman"/>
+        </w:rPr>
+      </w:pPr>
+    </w:p>
+    <w:p>
+      <w:pPr>
+        <w:pStyle w:val="Ttulo2"/>
+        <w:rPr>
+          <w:rFonts w:ascii="Times New Roman" w:hAnsi="Times New Roman" w:cs="Times New Roman"/>
+        </w:rPr>
+      </w:pPr>
+      <w:bookmarkStart w:id="48" w:name="_Toc55901262"/>
+      <w:r>
+        <w:rPr>
+          <w:rFonts w:ascii="Times New Roman" w:hAnsi="Times New Roman" w:cs="Times New Roman"/>
+        </w:rPr>
+        <w:t>Ejecución:</w:t>
+      </w:r>
       <w:bookmarkEnd w:id="48"/>
     </w:p>
     <w:p>
       <w:pPr>
-        <w:tabs>
-          <w:tab w:val="left" w:pos="915"/>
-        </w:tabs>
-        <w:jc w:val="both"/>
-        <w:rPr>
-          <w:rFonts w:ascii="Times New Roman" w:hAnsi="Times New Roman" w:cs="Times New Roman"/>
-        </w:rPr>
-      </w:pPr>
-    </w:p>
-    <w:p>
-      <w:pPr>
-        <w:tabs>
-          <w:tab w:val="left" w:pos="915"/>
-        </w:tabs>
-        <w:jc w:val="both"/>
-        <w:rPr>
-          <w:rFonts w:ascii="Times New Roman" w:hAnsi="Times New Roman" w:cs="Times New Roman"/>
-        </w:rPr>
-      </w:pPr>
-      <w:r>
-        <w:rPr>
-          <w:rFonts w:ascii="Times New Roman" w:hAnsi="Times New Roman" w:cs="Times New Roman"/>
-        </w:rPr>
-        <w:t xml:space="preserve">En el código solo se crea una array de longitud cinco con las primeras cinco palabras de la oración “Esta es mi practica uno”  y luego se hace un ciclo for que crea cinco proceso , esperando que cada uno le agregue a un archivo existente o no llamado practica 33.txt una de la letra del array declarado con ayuda del índice del ciclo for. Para que al final agregue el proceso principal la palabra “uno”. Esto se puede ver donde en la Ilustración </w:t>
-      </w:r>
-      <w:r>
-        <w:rPr>
-          <w:rFonts w:ascii="Times New Roman" w:hAnsi="Times New Roman" w:cs="Times New Roman"/>
-        </w:rPr>
-        <w:t>9</w:t>
-      </w:r>
-      <w:r>
-        <w:rPr>
-          <w:rFonts w:ascii="Times New Roman" w:hAnsi="Times New Roman" w:cs="Times New Roman"/>
-        </w:rPr>
-        <w:t xml:space="preserve"> antes no había tal documento, luego al ejecutar el código como se muestra en la Ilustración 10, se crea el documento con la frase completa como se ve en la Ilustración 11.  </w:t>
-      </w:r>
-    </w:p>
-    <w:p>
-      <w:pPr>
-        <w:tabs>
-          <w:tab w:val="left" w:pos="915"/>
-        </w:tabs>
-        <w:jc w:val="both"/>
-        <w:rPr>
-          <w:rFonts w:ascii="Times New Roman" w:hAnsi="Times New Roman" w:cs="Times New Roman"/>
-        </w:rPr>
-      </w:pPr>
-    </w:p>
-    <w:p>
-      <w:pPr>
-        <w:tabs>
-          <w:tab w:val="left" w:pos="915"/>
-        </w:tabs>
-        <w:jc w:val="both"/>
-        <w:rPr>
-          <w:rFonts w:ascii="Times New Roman" w:hAnsi="Times New Roman" w:cs="Times New Roman"/>
-        </w:rPr>
-      </w:pPr>
-    </w:p>
-    <w:p>
-      <w:pPr>
-        <w:pStyle w:val="Ttulo2"/>
-        <w:rPr>
-          <w:rFonts w:ascii="Times New Roman" w:hAnsi="Times New Roman" w:cs="Times New Roman"/>
-        </w:rPr>
-      </w:pPr>
-      <w:bookmarkStart w:id="49" w:name="_Toc55901262"/>
-      <w:r>
-        <w:rPr>
-          <w:rFonts w:ascii="Times New Roman" w:hAnsi="Times New Roman" w:cs="Times New Roman"/>
-        </w:rPr>
-        <w:t>Ejecución:</w:t>
+        <w:pStyle w:val="Ttulo3"/>
+        <w:rPr>
+          <w:rFonts w:ascii="Times New Roman" w:hAnsi="Times New Roman" w:cs="Times New Roman"/>
+        </w:rPr>
+      </w:pPr>
+      <w:bookmarkStart w:id="49" w:name="_Toc55901263"/>
+      <w:r>
+        <w:rPr>
+          <w:rFonts w:ascii="Times New Roman" w:hAnsi="Times New Roman" w:cs="Times New Roman"/>
+        </w:rPr>
+        <w:t>Antes de ejecutarse</w:t>
+      </w:r>
+      <w:r>
+        <w:rPr>
+          <w:rFonts w:ascii="Times New Roman" w:hAnsi="Times New Roman" w:cs="Times New Roman"/>
+        </w:rPr>
+        <w:t>.</w:t>
       </w:r>
       <w:bookmarkEnd w:id="49"/>
-    </w:p>
-    <w:p>
-      <w:pPr>
-        <w:pStyle w:val="Ttulo3"/>
-        <w:rPr>
-          <w:rFonts w:ascii="Times New Roman" w:hAnsi="Times New Roman" w:cs="Times New Roman"/>
-        </w:rPr>
-      </w:pPr>
-      <w:bookmarkStart w:id="50" w:name="_Toc55901263"/>
-      <w:r>
-        <w:rPr>
-          <w:rFonts w:ascii="Times New Roman" w:hAnsi="Times New Roman" w:cs="Times New Roman"/>
-        </w:rPr>
-        <w:t>Antes de ejecutarse</w:t>
-      </w:r>
-      <w:r>
-        <w:rPr>
-          <w:rFonts w:ascii="Times New Roman" w:hAnsi="Times New Roman" w:cs="Times New Roman"/>
-        </w:rPr>
-        <w:t>.</w:t>
-      </w:r>
-      <w:bookmarkEnd w:id="50"/>
     </w:p>
     <w:p/>
     <w:p>
@@ -13878,31 +13830,18 @@
           <w:rFonts w:ascii="Times New Roman" w:hAnsi="Times New Roman" w:cs="Times New Roman"/>
         </w:rPr>
       </w:pPr>
-      <w:bookmarkStart w:id="51" w:name="_Toc55901280"/>
+      <w:bookmarkStart w:id="50" w:name="_Toc55901280"/>
       <w:r>
         <w:t xml:space="preserve">Ilustración </w:t>
       </w:r>
-      <w:r>
-        <w:fldChar w:fldCharType="begin"/>
-      </w:r>
-      <w:r>
-        <w:instrText xml:space="preserve"> SEQ Ilustración \* ARABIC </w:instrText>
-      </w:r>
-      <w:r>
-        <w:fldChar w:fldCharType="separate"/>
-      </w:r>
-      <w:r>
-        <w:rPr>
-          <w:noProof/>
-        </w:rPr>
-        <w:t>9</w:t>
-      </w:r>
-      <w:r>
-        <w:rPr>
-          <w:noProof/>
-        </w:rPr>
-        <w:fldChar w:fldCharType="end"/>
-      </w:r>
+      <w:fldSimple w:instr=" SEQ Ilustración \* ARABIC ">
+        <w:r>
+          <w:rPr>
+            <w:noProof/>
+          </w:rPr>
+          <w:t>9</w:t>
+        </w:r>
+      </w:fldSimple>
       <w:r>
         <w:t xml:space="preserve"> Documentos</w:t>
       </w:r>
@@ -13912,7 +13851,7 @@
       <w:r>
         <w:t xml:space="preserve"> Programa33.c</w:t>
       </w:r>
-      <w:bookmarkEnd w:id="51"/>
+      <w:bookmarkEnd w:id="50"/>
     </w:p>
     <w:p>
       <w:pPr>
@@ -13961,7 +13900,7 @@
           <w:rFonts w:ascii="Times New Roman" w:hAnsi="Times New Roman" w:cs="Times New Roman"/>
         </w:rPr>
       </w:pPr>
-      <w:bookmarkStart w:id="52" w:name="_Toc55901264"/>
+      <w:bookmarkStart w:id="51" w:name="_Toc55901264"/>
       <w:r>
         <w:rPr>
           <w:rFonts w:ascii="Times New Roman" w:hAnsi="Times New Roman" w:cs="Times New Roman"/>
@@ -13975,7 +13914,7 @@
         </w:rPr>
         <w:t>.</w:t>
       </w:r>
-      <w:bookmarkEnd w:id="52"/>
+      <w:bookmarkEnd w:id="51"/>
     </w:p>
     <w:p/>
     <w:p>
@@ -13989,7 +13928,21 @@
         <w:rPr>
           <w:rFonts w:ascii="Times New Roman" w:hAnsi="Times New Roman" w:cs="Times New Roman"/>
         </w:rPr>
-        <w:t xml:space="preserve">Ahora bien procedemos ejecutar el programa dentro de nuestra terminal de Ubuntu, y simplemente ejecutamos el programa; ahora bien es </w:t>
+        <w:t xml:space="preserve">Ahora </w:t>
+      </w:r>
+      <w:proofErr w:type="gramStart"/>
+      <w:r>
+        <w:rPr>
+          <w:rFonts w:ascii="Times New Roman" w:hAnsi="Times New Roman" w:cs="Times New Roman"/>
+        </w:rPr>
+        <w:t>bien</w:t>
+      </w:r>
+      <w:proofErr w:type="gramEnd"/>
+      <w:r>
+        <w:rPr>
+          <w:rFonts w:ascii="Times New Roman" w:hAnsi="Times New Roman" w:cs="Times New Roman"/>
+        </w:rPr>
+        <w:t xml:space="preserve"> procedemos ejecutar el programa dentro de nuestra terminal de Ubuntu, y simplemente ejecutamos el programa; ahora bien es </w:t>
       </w:r>
       <w:proofErr w:type="spellStart"/>
       <w:r>
@@ -14090,57 +14043,44 @@
           <w:rFonts w:ascii="Times New Roman" w:hAnsi="Times New Roman" w:cs="Times New Roman"/>
         </w:rPr>
       </w:pPr>
-      <w:bookmarkStart w:id="53" w:name="_Toc55901281"/>
+      <w:bookmarkStart w:id="52" w:name="_Toc55901281"/>
       <w:r>
         <w:t xml:space="preserve">Ilustración </w:t>
       </w:r>
-      <w:r>
-        <w:fldChar w:fldCharType="begin"/>
-      </w:r>
-      <w:r>
-        <w:instrText xml:space="preserve"> SEQ Ilustración \* ARABIC </w:instrText>
-      </w:r>
-      <w:r>
-        <w:fldChar w:fldCharType="separate"/>
-      </w:r>
-      <w:r>
-        <w:rPr>
-          <w:noProof/>
-        </w:rPr>
-        <w:t>10</w:t>
-      </w:r>
-      <w:r>
-        <w:rPr>
-          <w:noProof/>
-        </w:rPr>
-        <w:fldChar w:fldCharType="end"/>
-      </w:r>
+      <w:fldSimple w:instr=" SEQ Ilustración \* ARABIC ">
+        <w:r>
+          <w:rPr>
+            <w:noProof/>
+          </w:rPr>
+          <w:t>10</w:t>
+        </w:r>
+      </w:fldSimple>
       <w:r>
         <w:t xml:space="preserve"> Ejecución Programa33.c</w:t>
       </w:r>
+      <w:bookmarkEnd w:id="52"/>
+    </w:p>
+    <w:p>
+      <w:pPr>
+        <w:pStyle w:val="Ttulo3"/>
+        <w:rPr>
+          <w:rFonts w:ascii="Times New Roman" w:hAnsi="Times New Roman" w:cs="Times New Roman"/>
+        </w:rPr>
+      </w:pPr>
+      <w:bookmarkStart w:id="53" w:name="_Toc55901265"/>
+      <w:r>
+        <w:rPr>
+          <w:rFonts w:ascii="Times New Roman" w:hAnsi="Times New Roman" w:cs="Times New Roman"/>
+        </w:rPr>
+        <w:t>Después de la ejecución</w:t>
+      </w:r>
+      <w:r>
+        <w:rPr>
+          <w:rFonts w:ascii="Times New Roman" w:hAnsi="Times New Roman" w:cs="Times New Roman"/>
+        </w:rPr>
+        <w:t>.</w:t>
+      </w:r>
       <w:bookmarkEnd w:id="53"/>
-    </w:p>
-    <w:p>
-      <w:pPr>
-        <w:pStyle w:val="Ttulo3"/>
-        <w:rPr>
-          <w:rFonts w:ascii="Times New Roman" w:hAnsi="Times New Roman" w:cs="Times New Roman"/>
-        </w:rPr>
-      </w:pPr>
-      <w:bookmarkStart w:id="54" w:name="_Toc55901265"/>
-      <w:r>
-        <w:rPr>
-          <w:rFonts w:ascii="Times New Roman" w:hAnsi="Times New Roman" w:cs="Times New Roman"/>
-        </w:rPr>
-        <w:t>Después de la ejecución</w:t>
-      </w:r>
-      <w:r>
-        <w:rPr>
-          <w:rFonts w:ascii="Times New Roman" w:hAnsi="Times New Roman" w:cs="Times New Roman"/>
-        </w:rPr>
-        <w:t>.</w:t>
-      </w:r>
-      <w:bookmarkEnd w:id="54"/>
     </w:p>
     <w:p/>
     <w:p>
@@ -14246,35 +14186,22 @@
         <w:pStyle w:val="Descripcin"/>
         <w:jc w:val="center"/>
       </w:pPr>
-      <w:bookmarkStart w:id="55" w:name="_Toc55901282"/>
+      <w:bookmarkStart w:id="54" w:name="_Toc55901282"/>
       <w:r>
         <w:t xml:space="preserve">Ilustración </w:t>
       </w:r>
-      <w:r>
-        <w:fldChar w:fldCharType="begin"/>
-      </w:r>
-      <w:r>
-        <w:instrText xml:space="preserve"> SEQ Ilustración \* ARABIC </w:instrText>
-      </w:r>
-      <w:r>
-        <w:fldChar w:fldCharType="separate"/>
-      </w:r>
-      <w:r>
-        <w:rPr>
-          <w:noProof/>
-        </w:rPr>
-        <w:t>11</w:t>
-      </w:r>
-      <w:r>
-        <w:rPr>
-          <w:noProof/>
-        </w:rPr>
-        <w:fldChar w:fldCharType="end"/>
-      </w:r>
+      <w:fldSimple w:instr=" SEQ Ilustración \* ARABIC ">
+        <w:r>
+          <w:rPr>
+            <w:noProof/>
+          </w:rPr>
+          <w:t>11</w:t>
+        </w:r>
+      </w:fldSimple>
       <w:r>
         <w:t xml:space="preserve"> Documentos después de la ejecución del Programa33.c</w:t>
       </w:r>
-      <w:bookmarkEnd w:id="55"/>
+      <w:bookmarkEnd w:id="54"/>
     </w:p>
     <w:p>
       <w:pPr>
@@ -14315,7 +14242,7 @@
           <w:bCs/>
         </w:rPr>
       </w:pPr>
-      <w:bookmarkStart w:id="56" w:name="_Toc55901266"/>
+      <w:bookmarkStart w:id="55" w:name="_Toc55901266"/>
       <w:r>
         <w:rPr>
           <w:rFonts w:ascii="Times New Roman" w:hAnsi="Times New Roman" w:cs="Times New Roman"/>
@@ -14325,7 +14252,7 @@
         <w:lastRenderedPageBreak/>
         <w:t>Conclusiones.</w:t>
       </w:r>
-      <w:bookmarkEnd w:id="56"/>
+      <w:bookmarkEnd w:id="55"/>
     </w:p>
     <w:p>
       <w:pPr>
@@ -14343,7 +14270,7 @@
           <w:bCs/>
         </w:rPr>
       </w:pPr>
-      <w:bookmarkStart w:id="57" w:name="_Toc55901267"/>
+      <w:bookmarkStart w:id="56" w:name="_Toc55901267"/>
       <w:r>
         <w:rPr>
           <w:rFonts w:ascii="Times New Roman" w:hAnsi="Times New Roman" w:cs="Times New Roman"/>
@@ -14352,7 +14279,7 @@
         </w:rPr>
         <w:t>Chavarría Vázquez Luis Enrique.</w:t>
       </w:r>
-      <w:bookmarkEnd w:id="57"/>
+      <w:bookmarkEnd w:id="56"/>
     </w:p>
     <w:p/>
     <w:p>
@@ -14484,7 +14411,7 @@
           <w:bCs/>
         </w:rPr>
       </w:pPr>
-      <w:bookmarkStart w:id="58" w:name="_Toc55901268"/>
+      <w:bookmarkStart w:id="57" w:name="_Toc55901268"/>
       <w:r>
         <w:rPr>
           <w:rFonts w:ascii="Times New Roman" w:hAnsi="Times New Roman" w:cs="Times New Roman"/>
@@ -14502,7 +14429,7 @@
         </w:rPr>
         <w:t>a Ulises.</w:t>
       </w:r>
-      <w:bookmarkEnd w:id="58"/>
+      <w:bookmarkEnd w:id="57"/>
     </w:p>
     <w:p>
       <w:pPr>
@@ -14527,7 +14454,7 @@
           <w:bCs/>
         </w:rPr>
       </w:pPr>
-      <w:bookmarkStart w:id="59" w:name="_Toc55901269"/>
+      <w:bookmarkStart w:id="58" w:name="_Toc55901269"/>
       <w:r>
         <w:rPr>
           <w:rFonts w:ascii="Times New Roman" w:hAnsi="Times New Roman" w:cs="Times New Roman"/>
@@ -14536,7 +14463,7 @@
         </w:rPr>
         <w:t>Machorro Vences Ricardo Alberto.</w:t>
       </w:r>
-      <w:bookmarkEnd w:id="59"/>
+      <w:bookmarkEnd w:id="58"/>
     </w:p>
     <w:p>
       <w:pPr>
@@ -14714,7 +14641,7 @@
           <w:lang w:val="es-ES"/>
         </w:rPr>
       </w:pPr>
-      <w:bookmarkStart w:id="60" w:name="_Toc55901270"/>
+      <w:bookmarkStart w:id="59" w:name="_Toc55901270"/>
       <w:r>
         <w:rPr>
           <w:rFonts w:ascii="Times New Roman" w:hAnsi="Times New Roman" w:cs="Times New Roman"/>
@@ -14733,7 +14660,7 @@
         </w:rPr>
         <w:t>.</w:t>
       </w:r>
-      <w:bookmarkEnd w:id="60"/>
+      <w:bookmarkEnd w:id="59"/>
     </w:p>
     <w:p>
       <w:pPr>
@@ -14874,7 +14801,7 @@
         </w:rPr>
       </w:pPr>
     </w:p>
-    <w:bookmarkStart w:id="61" w:name="_Toc55901271" w:displacedByCustomXml="next"/>
+    <w:bookmarkStart w:id="60" w:name="_Toc55901271" w:displacedByCustomXml="next"/>
     <w:sdt>
       <w:sdtPr>
         <w:rPr>
@@ -14910,7 +14837,7 @@
             </w:rPr>
             <w:t>Bibliografía</w:t>
           </w:r>
-          <w:bookmarkEnd w:id="61"/>
+          <w:bookmarkEnd w:id="60"/>
         </w:p>
         <w:sdt>
           <w:sdtPr>
@@ -15956,6 +15883,87 @@
     <w:pPr>
       <w:pStyle w:val="Piedepgina"/>
     </w:pPr>
+    <w:r>
+      <w:rPr>
+        <w:noProof/>
+      </w:rPr>
+      <mc:AlternateContent>
+        <mc:Choice Requires="wps">
+          <w:drawing>
+            <wp:anchor distT="0" distB="0" distL="114300" distR="114300" simplePos="0" relativeHeight="251664384" behindDoc="0" locked="0" layoutInCell="1" allowOverlap="1" wp14:anchorId="458C22DA" wp14:editId="0993A748">
+              <wp:simplePos x="0" y="0"/>
+              <wp:positionH relativeFrom="page">
+                <wp:posOffset>0</wp:posOffset>
+              </wp:positionH>
+              <wp:positionV relativeFrom="paragraph">
+                <wp:posOffset>504825</wp:posOffset>
+              </wp:positionV>
+              <wp:extent cx="7753350" cy="161925"/>
+              <wp:effectExtent l="0" t="0" r="19050" b="28575"/>
+              <wp:wrapNone/>
+              <wp:docPr id="23" name="Rectángulo 23"/>
+              <wp:cNvGraphicFramePr/>
+              <a:graphic xmlns:a="http://schemas.openxmlformats.org/drawingml/2006/main">
+                <a:graphicData uri="http://schemas.microsoft.com/office/word/2010/wordprocessingShape">
+                  <wps:wsp>
+                    <wps:cNvSpPr/>
+                    <wps:spPr>
+                      <a:xfrm>
+                        <a:off x="0" y="0"/>
+                        <a:ext cx="7753350" cy="161925"/>
+                      </a:xfrm>
+                      <a:prstGeom prst="rect">
+                        <a:avLst/>
+                      </a:prstGeom>
+                      <a:solidFill>
+                        <a:schemeClr val="accent5">
+                          <a:lumMod val="50000"/>
+                        </a:schemeClr>
+                      </a:solidFill>
+                    </wps:spPr>
+                    <wps:style>
+                      <a:lnRef idx="2">
+                        <a:schemeClr val="accent1">
+                          <a:shade val="50000"/>
+                        </a:schemeClr>
+                      </a:lnRef>
+                      <a:fillRef idx="1">
+                        <a:schemeClr val="accent1"/>
+                      </a:fillRef>
+                      <a:effectRef idx="0">
+                        <a:schemeClr val="accent1"/>
+                      </a:effectRef>
+                      <a:fontRef idx="minor">
+                        <a:schemeClr val="lt1"/>
+                      </a:fontRef>
+                    </wps:style>
+                    <wps:bodyPr rot="0" spcFirstLastPara="0" vertOverflow="overflow" horzOverflow="overflow" vert="horz" wrap="square" lIns="91440" tIns="45720" rIns="91440" bIns="45720" numCol="1" spcCol="0" rtlCol="0" fromWordArt="0" anchor="ctr" anchorCtr="0" forceAA="0" compatLnSpc="1">
+                      <a:prstTxWarp prst="textNoShape">
+                        <a:avLst/>
+                      </a:prstTxWarp>
+                      <a:noAutofit/>
+                    </wps:bodyPr>
+                  </wps:wsp>
+                </a:graphicData>
+              </a:graphic>
+              <wp14:sizeRelH relativeFrom="margin">
+                <wp14:pctWidth>0</wp14:pctWidth>
+              </wp14:sizeRelH>
+              <wp14:sizeRelV relativeFrom="margin">
+                <wp14:pctHeight>0</wp14:pctHeight>
+              </wp14:sizeRelV>
+            </wp:anchor>
+          </w:drawing>
+        </mc:Choice>
+        <mc:Fallback>
+          <w:pict>
+            <v:rect w14:anchorId="386CCE8B" id="Rectángulo 23" o:spid="_x0000_s1026" style="position:absolute;margin-left:0;margin-top:39.75pt;width:610.5pt;height:12.75pt;z-index:251664384;visibility:visible;mso-wrap-style:square;mso-width-percent:0;mso-height-percent:0;mso-wrap-distance-left:9pt;mso-wrap-distance-top:0;mso-wrap-distance-right:9pt;mso-wrap-distance-bottom:0;mso-position-horizontal:absolute;mso-position-horizontal-relative:page;mso-position-vertical:absolute;mso-position-vertical-relative:text;mso-width-percent:0;mso-height-percent:0;mso-width-relative:margin;mso-height-relative:margin;v-text-anchor:middle" o:gfxdata="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" fillcolor="#1f4d78 [1608]" strokecolor="#1f3763 [1604]" strokeweight="1pt">
+              <w10:wrap anchorx="page"/>
+            </v:rect>
+          </w:pict>
+        </mc:Fallback>
+      </mc:AlternateContent>
+    </w:r>
   </w:p>
 </w:ftr>
 </file>

</xml_diff>

<commit_message>
Cambios en la practica 5 teoria
</commit_message>
<xml_diff>
--- a/PRACTICAS/Práctica 3_unidad2/Práctica3 2.0.docx
+++ b/PRACTICAS/Práctica 3_unidad2/Práctica3 2.0.docx
@@ -7785,21 +7785,7 @@
         <w:rPr>
           <w:rFonts w:ascii="Times New Roman" w:hAnsi="Times New Roman" w:cs="Times New Roman"/>
         </w:rPr>
-        <w:t xml:space="preserve"> descriptores de archivo según lo especificado por </w:t>
-      </w:r>
-      <w:proofErr w:type="gramStart"/>
-      <w:r>
-        <w:rPr>
-          <w:rFonts w:ascii="Times New Roman" w:hAnsi="Times New Roman" w:cs="Times New Roman"/>
-        </w:rPr>
-        <w:t>cualquier redirecciones</w:t>
-      </w:r>
-      <w:proofErr w:type="gramEnd"/>
-      <w:r>
-        <w:rPr>
-          <w:rFonts w:ascii="Times New Roman" w:hAnsi="Times New Roman" w:cs="Times New Roman"/>
-        </w:rPr>
-        <w:t xml:space="preserve"> como parte del comando.</w:t>
+        <w:t xml:space="preserve"> descriptores de archivo según lo especificado por cualquier redirecciones como parte del comando.</w:t>
       </w:r>
     </w:p>
     <w:p>
@@ -8154,6 +8140,7 @@
           <w:id w:val="-846091224"/>
           <w:citation/>
         </w:sdtPr>
+        <w:sdtEndPr/>
         <w:sdtContent>
           <w:r>
             <w:rPr>
@@ -8287,6 +8274,7 @@
           <w:id w:val="-630400849"/>
           <w:citation/>
         </w:sdtPr>
+        <w:sdtEndPr/>
         <w:sdtContent>
           <w:r>
             <w:rPr>
@@ -8401,6 +8389,7 @@
           <w:id w:val="-1636171623"/>
           <w:citation/>
         </w:sdtPr>
+        <w:sdtEndPr/>
         <w:sdtContent>
           <w:r>
             <w:rPr>
@@ -8522,6 +8511,7 @@
           <w:id w:val="-2016760203"/>
           <w:citation/>
         </w:sdtPr>
+        <w:sdtEndPr/>
         <w:sdtContent>
           <w:r>
             <w:rPr>
@@ -8622,6 +8612,7 @@
           <w:id w:val="577872268"/>
           <w:citation/>
         </w:sdtPr>
+        <w:sdtEndPr/>
         <w:sdtContent>
           <w:r>
             <w:rPr>
@@ -8980,6 +8971,7 @@
           <w:id w:val="-316266807"/>
           <w:citation/>
         </w:sdtPr>
+        <w:sdtEndPr/>
         <w:sdtContent>
           <w:r>
             <w:rPr>
@@ -9234,6 +9226,7 @@
           <w:id w:val="1168826131"/>
           <w:citation/>
         </w:sdtPr>
+        <w:sdtEndPr/>
         <w:sdtContent>
           <w:r>
             <w:rPr>
@@ -9409,6 +9402,7 @@
           <w:id w:val="1547094072"/>
           <w:citation/>
         </w:sdtPr>
+        <w:sdtEndPr/>
         <w:sdtContent>
           <w:r>
             <w:rPr>
@@ -9617,7 +9611,6 @@
       </w:pPr>
       <w:bookmarkStart w:id="26" w:name="_Toc55901247"/>
       <w:proofErr w:type="spellStart"/>
-      <w:proofErr w:type="gramStart"/>
       <w:r>
         <w:rPr>
           <w:rFonts w:ascii="Times New Roman" w:hAnsi="Times New Roman" w:cs="Times New Roman"/>
@@ -9625,7 +9618,6 @@
         <w:t>Zombie</w:t>
       </w:r>
       <w:proofErr w:type="spellEnd"/>
-      <w:proofErr w:type="gramEnd"/>
       <w:r>
         <w:rPr>
           <w:rFonts w:ascii="Times New Roman" w:hAnsi="Times New Roman" w:cs="Times New Roman"/>
@@ -9802,6 +9794,7 @@
           <w:id w:val="1976480630"/>
           <w:citation/>
         </w:sdtPr>
+        <w:sdtEndPr/>
         <w:sdtContent>
           <w:r>
             <w:rPr>
@@ -9870,7 +9863,6 @@
         <w:t xml:space="preserve">Creación de procesos con </w:t>
       </w:r>
       <w:proofErr w:type="spellStart"/>
-      <w:proofErr w:type="gramStart"/>
       <w:r>
         <w:rPr>
           <w:rFonts w:ascii="Times New Roman" w:hAnsi="Times New Roman" w:cs="Times New Roman"/>
@@ -9890,18 +9882,7 @@
           <w:sz w:val="28"/>
           <w:szCs w:val="28"/>
         </w:rPr>
-        <w:t>(</w:t>
-      </w:r>
-      <w:proofErr w:type="gramEnd"/>
-      <w:r>
-        <w:rPr>
-          <w:rFonts w:ascii="Times New Roman" w:hAnsi="Times New Roman" w:cs="Times New Roman"/>
-          <w:b/>
-          <w:bCs/>
-          <w:sz w:val="28"/>
-          <w:szCs w:val="28"/>
-        </w:rPr>
-        <w:t>).</w:t>
+        <w:t>().</w:t>
       </w:r>
       <w:bookmarkEnd w:id="28"/>
     </w:p>
@@ -9957,7 +9938,6 @@
         <w:t xml:space="preserve"> () es crear un nuevo proceso, que se convierte en el proceso hijo de la persona que llama. Después de que se crea un nuevo proceso hijo, ambos procesos ejecutarán la siguiente instrucción después de la llamada al sistema </w:t>
       </w:r>
       <w:proofErr w:type="spellStart"/>
-      <w:proofErr w:type="gramStart"/>
       <w:r>
         <w:rPr>
           <w:rFonts w:ascii="Times New Roman" w:hAnsi="Times New Roman" w:cs="Times New Roman"/>
@@ -9969,14 +9949,7 @@
         <w:rPr>
           <w:rFonts w:ascii="Times New Roman" w:hAnsi="Times New Roman" w:cs="Times New Roman"/>
         </w:rPr>
-        <w:t>(</w:t>
-      </w:r>
-      <w:proofErr w:type="gramEnd"/>
-      <w:r>
-        <w:rPr>
-          <w:rFonts w:ascii="Times New Roman" w:hAnsi="Times New Roman" w:cs="Times New Roman"/>
-        </w:rPr>
-        <w:t>).</w:t>
+        <w:t>().</w:t>
       </w:r>
       <w:r>
         <w:rPr>
@@ -9992,6 +9965,7 @@
           <w:id w:val="-128939718"/>
           <w:citation/>
         </w:sdtPr>
+        <w:sdtEndPr/>
         <w:sdtContent>
           <w:r>
             <w:rPr>
@@ -10274,29 +10248,37 @@
       <w:r>
         <w:t xml:space="preserve">Ilustración </w:t>
       </w:r>
-      <w:fldSimple w:instr=" SEQ Ilustración \* ARABIC ">
-        <w:r>
-          <w:rPr>
-            <w:noProof/>
-          </w:rPr>
-          <w:t>1</w:t>
-        </w:r>
-      </w:fldSimple>
+      <w:r>
+        <w:fldChar w:fldCharType="begin"/>
+      </w:r>
+      <w:r>
+        <w:instrText xml:space="preserve"> SEQ Ilustración \* ARABIC </w:instrText>
+      </w:r>
+      <w:r>
+        <w:fldChar w:fldCharType="separate"/>
+      </w:r>
+      <w:r>
+        <w:rPr>
+          <w:noProof/>
+        </w:rPr>
+        <w:t>1</w:t>
+      </w:r>
+      <w:r>
+        <w:rPr>
+          <w:noProof/>
+        </w:rPr>
+        <w:fldChar w:fldCharType="end"/>
+      </w:r>
       <w:r>
         <w:t xml:space="preserve"> Código de ejemplo para </w:t>
       </w:r>
       <w:proofErr w:type="spellStart"/>
-      <w:proofErr w:type="gramStart"/>
       <w:r>
         <w:t>fork</w:t>
       </w:r>
       <w:proofErr w:type="spellEnd"/>
       <w:r>
-        <w:t>(</w:t>
-      </w:r>
-      <w:proofErr w:type="gramEnd"/>
-      <w:r>
-        <w:t>)</w:t>
+        <w:t>()</w:t>
       </w:r>
       <w:bookmarkEnd w:id="29"/>
     </w:p>
@@ -10329,7 +10311,6 @@
         <w:t xml:space="preserve"> </w:t>
       </w:r>
       <w:proofErr w:type="spellStart"/>
-      <w:proofErr w:type="gramStart"/>
       <w:r>
         <w:rPr>
           <w:rFonts w:ascii="Times New Roman" w:hAnsi="Times New Roman" w:cs="Times New Roman"/>
@@ -10341,14 +10322,7 @@
         <w:rPr>
           <w:rFonts w:ascii="Times New Roman" w:hAnsi="Times New Roman" w:cs="Times New Roman"/>
         </w:rPr>
-        <w:t>(</w:t>
-      </w:r>
-      <w:proofErr w:type="gramEnd"/>
-      <w:r>
-        <w:rPr>
-          <w:rFonts w:ascii="Times New Roman" w:hAnsi="Times New Roman" w:cs="Times New Roman"/>
-        </w:rPr>
-        <w:t>).</w:t>
+        <w:t>().</w:t>
       </w:r>
       <w:r>
         <w:rPr>
@@ -10364,6 +10338,7 @@
           <w:id w:val="-1712098820"/>
           <w:citation/>
         </w:sdtPr>
+        <w:sdtEndPr/>
         <w:sdtContent>
           <w:r>
             <w:rPr>
@@ -10474,14 +10449,27 @@
                             <w:r>
                               <w:t xml:space="preserve">Ilustración </w:t>
                             </w:r>
-                            <w:fldSimple w:instr=" SEQ Ilustración \* ARABIC ">
-                              <w:r>
-                                <w:rPr>
-                                  <w:noProof/>
-                                </w:rPr>
-                                <w:t>2</w:t>
-                              </w:r>
-                            </w:fldSimple>
+                            <w:r>
+                              <w:fldChar w:fldCharType="begin"/>
+                            </w:r>
+                            <w:r>
+                              <w:instrText xml:space="preserve"> SEQ Ilustración \* ARABIC </w:instrText>
+                            </w:r>
+                            <w:r>
+                              <w:fldChar w:fldCharType="separate"/>
+                            </w:r>
+                            <w:r>
+                              <w:rPr>
+                                <w:noProof/>
+                              </w:rPr>
+                              <w:t>2</w:t>
+                            </w:r>
+                            <w:r>
+                              <w:rPr>
+                                <w:noProof/>
+                              </w:rPr>
+                              <w:fldChar w:fldCharType="end"/>
+                            </w:r>
                             <w:r>
                               <w:t xml:space="preserve"> diagrama ejemplo para explicar el código superior.</w:t>
                             </w:r>
@@ -10519,14 +10507,27 @@
                       <w:r>
                         <w:t xml:space="preserve">Ilustración </w:t>
                       </w:r>
-                      <w:fldSimple w:instr=" SEQ Ilustración \* ARABIC ">
-                        <w:r>
-                          <w:rPr>
-                            <w:noProof/>
-                          </w:rPr>
-                          <w:t>2</w:t>
-                        </w:r>
-                      </w:fldSimple>
+                      <w:r>
+                        <w:fldChar w:fldCharType="begin"/>
+                      </w:r>
+                      <w:r>
+                        <w:instrText xml:space="preserve"> SEQ Ilustración \* ARABIC </w:instrText>
+                      </w:r>
+                      <w:r>
+                        <w:fldChar w:fldCharType="separate"/>
+                      </w:r>
+                      <w:r>
+                        <w:rPr>
+                          <w:noProof/>
+                        </w:rPr>
+                        <w:t>2</w:t>
+                      </w:r>
+                      <w:r>
+                        <w:rPr>
+                          <w:noProof/>
+                        </w:rPr>
+                        <w:fldChar w:fldCharType="end"/>
+                      </w:r>
                       <w:r>
                         <w:t xml:space="preserve"> diagrama ejemplo para explicar el código superior.</w:t>
                       </w:r>
@@ -10827,21 +10828,7 @@
         <w:rPr>
           <w:rFonts w:ascii="Times New Roman" w:hAnsi="Times New Roman" w:cs="Times New Roman"/>
         </w:rPr>
-        <w:t xml:space="preserve"> (</w:t>
-      </w:r>
-      <w:proofErr w:type="gramStart"/>
-      <w:r>
-        <w:rPr>
-          <w:rFonts w:ascii="Times New Roman" w:hAnsi="Times New Roman" w:cs="Times New Roman"/>
-        </w:rPr>
-        <w:t>) .</w:t>
-      </w:r>
-      <w:proofErr w:type="gramEnd"/>
-      <w:r>
-        <w:rPr>
-          <w:rFonts w:ascii="Times New Roman" w:hAnsi="Times New Roman" w:cs="Times New Roman"/>
-        </w:rPr>
-        <w:t xml:space="preserve"> En este caso, ambos procesos comenzarán su ejecución en la declaración de asignación como se muestra a continuación:</w:t>
+        <w:t xml:space="preserve"> () . En este caso, ambos procesos comenzarán su ejecución en la declaración de asignación como se muestra a continuación:</w:t>
       </w:r>
     </w:p>
     <w:p>
@@ -10928,14 +10915,27 @@
       <w:r>
         <w:t xml:space="preserve">Ilustración </w:t>
       </w:r>
-      <w:fldSimple w:instr=" SEQ Ilustración \* ARABIC ">
-        <w:r>
-          <w:rPr>
-            <w:noProof/>
-          </w:rPr>
-          <w:t>3</w:t>
-        </w:r>
-      </w:fldSimple>
+      <w:r>
+        <w:fldChar w:fldCharType="begin"/>
+      </w:r>
+      <w:r>
+        <w:instrText xml:space="preserve"> SEQ Ilustración \* ARABIC </w:instrText>
+      </w:r>
+      <w:r>
+        <w:fldChar w:fldCharType="separate"/>
+      </w:r>
+      <w:r>
+        <w:rPr>
+          <w:noProof/>
+        </w:rPr>
+        <w:t>3</w:t>
+      </w:r>
+      <w:r>
+        <w:rPr>
+          <w:noProof/>
+        </w:rPr>
+        <w:fldChar w:fldCharType="end"/>
+      </w:r>
       <w:r>
         <w:t xml:space="preserve"> D</w:t>
       </w:r>
@@ -10983,21 +10983,7 @@
         <w:rPr>
           <w:rFonts w:ascii="Times New Roman" w:hAnsi="Times New Roman" w:cs="Times New Roman"/>
         </w:rPr>
-        <w:t xml:space="preserve"> (</w:t>
-      </w:r>
-      <w:proofErr w:type="gramStart"/>
-      <w:r>
-        <w:rPr>
-          <w:rFonts w:ascii="Times New Roman" w:hAnsi="Times New Roman" w:cs="Times New Roman"/>
-        </w:rPr>
-        <w:t>) .</w:t>
-      </w:r>
-      <w:proofErr w:type="gramEnd"/>
-      <w:r>
-        <w:rPr>
-          <w:rFonts w:ascii="Times New Roman" w:hAnsi="Times New Roman" w:cs="Times New Roman"/>
-        </w:rPr>
-        <w:t xml:space="preserve"> Dado que ambos procesos tienen espacios de direcciones idénticos pero separados, esas variables inicializadas antes de la llamada a </w:t>
+        <w:t xml:space="preserve"> () . Dado que ambos procesos tienen espacios de direcciones idénticos pero separados, esas variables inicializadas antes de la llamada a </w:t>
       </w:r>
       <w:proofErr w:type="spellStart"/>
       <w:r>
@@ -11861,14 +11847,27 @@
       <w:r>
         <w:t xml:space="preserve">Ilustración </w:t>
       </w:r>
-      <w:fldSimple w:instr=" SEQ Ilustración \* ARABIC ">
-        <w:r>
-          <w:rPr>
-            <w:noProof/>
-          </w:rPr>
-          <w:t>4</w:t>
-        </w:r>
-      </w:fldSimple>
+      <w:r>
+        <w:fldChar w:fldCharType="begin"/>
+      </w:r>
+      <w:r>
+        <w:instrText xml:space="preserve"> SEQ Ilustración \* ARABIC </w:instrText>
+      </w:r>
+      <w:r>
+        <w:fldChar w:fldCharType="separate"/>
+      </w:r>
+      <w:r>
+        <w:rPr>
+          <w:noProof/>
+        </w:rPr>
+        <w:t>4</w:t>
+      </w:r>
+      <w:r>
+        <w:rPr>
+          <w:noProof/>
+        </w:rPr>
+        <w:fldChar w:fldCharType="end"/>
+      </w:r>
       <w:r>
         <w:t xml:space="preserve"> Código de la práctica 31.c</w:t>
       </w:r>
@@ -12131,14 +12130,27 @@
       <w:r>
         <w:t xml:space="preserve">Ilustración </w:t>
       </w:r>
-      <w:fldSimple w:instr=" SEQ Ilustración \* ARABIC ">
-        <w:r>
-          <w:rPr>
-            <w:noProof/>
-          </w:rPr>
-          <w:t>5</w:t>
-        </w:r>
-      </w:fldSimple>
+      <w:r>
+        <w:fldChar w:fldCharType="begin"/>
+      </w:r>
+      <w:r>
+        <w:instrText xml:space="preserve"> SEQ Ilustración \* ARABIC </w:instrText>
+      </w:r>
+      <w:r>
+        <w:fldChar w:fldCharType="separate"/>
+      </w:r>
+      <w:r>
+        <w:rPr>
+          <w:noProof/>
+        </w:rPr>
+        <w:t>5</w:t>
+      </w:r>
+      <w:r>
+        <w:rPr>
+          <w:noProof/>
+        </w:rPr>
+        <w:fldChar w:fldCharType="end"/>
+      </w:r>
       <w:r>
         <w:t xml:space="preserve"> Ejecución del Programa31.c</w:t>
       </w:r>
@@ -12841,14 +12853,27 @@
       <w:r>
         <w:t xml:space="preserve">Ilustración </w:t>
       </w:r>
-      <w:fldSimple w:instr=" SEQ Ilustración \* ARABIC ">
-        <w:r>
-          <w:rPr>
-            <w:noProof/>
-          </w:rPr>
-          <w:t>6</w:t>
-        </w:r>
-      </w:fldSimple>
+      <w:r>
+        <w:fldChar w:fldCharType="begin"/>
+      </w:r>
+      <w:r>
+        <w:instrText xml:space="preserve"> SEQ Ilustración \* ARABIC </w:instrText>
+      </w:r>
+      <w:r>
+        <w:fldChar w:fldCharType="separate"/>
+      </w:r>
+      <w:r>
+        <w:rPr>
+          <w:noProof/>
+        </w:rPr>
+        <w:t>6</w:t>
+      </w:r>
+      <w:r>
+        <w:rPr>
+          <w:noProof/>
+        </w:rPr>
+        <w:fldChar w:fldCharType="end"/>
+      </w:r>
       <w:r>
         <w:t xml:space="preserve"> Código del programa 32.c</w:t>
       </w:r>
@@ -13074,14 +13099,27 @@
       <w:r>
         <w:t xml:space="preserve">Ilustración </w:t>
       </w:r>
-      <w:fldSimple w:instr=" SEQ Ilustración \* ARABIC ">
-        <w:r>
-          <w:rPr>
-            <w:noProof/>
-          </w:rPr>
-          <w:t>7</w:t>
-        </w:r>
-      </w:fldSimple>
+      <w:r>
+        <w:fldChar w:fldCharType="begin"/>
+      </w:r>
+      <w:r>
+        <w:instrText xml:space="preserve"> SEQ Ilustración \* ARABIC </w:instrText>
+      </w:r>
+      <w:r>
+        <w:fldChar w:fldCharType="separate"/>
+      </w:r>
+      <w:r>
+        <w:rPr>
+          <w:noProof/>
+        </w:rPr>
+        <w:t>7</w:t>
+      </w:r>
+      <w:r>
+        <w:rPr>
+          <w:noProof/>
+        </w:rPr>
+        <w:fldChar w:fldCharType="end"/>
+      </w:r>
       <w:r>
         <w:t xml:space="preserve"> Ejecución Progrma32.c</w:t>
       </w:r>
@@ -13654,14 +13692,27 @@
       <w:r>
         <w:t xml:space="preserve">Ilustración </w:t>
       </w:r>
-      <w:fldSimple w:instr=" SEQ Ilustración \* ARABIC ">
-        <w:r>
-          <w:rPr>
-            <w:noProof/>
-          </w:rPr>
-          <w:t>8</w:t>
-        </w:r>
-      </w:fldSimple>
+      <w:r>
+        <w:fldChar w:fldCharType="begin"/>
+      </w:r>
+      <w:r>
+        <w:instrText xml:space="preserve"> SEQ Ilustración \* ARABIC </w:instrText>
+      </w:r>
+      <w:r>
+        <w:fldChar w:fldCharType="separate"/>
+      </w:r>
+      <w:r>
+        <w:rPr>
+          <w:noProof/>
+        </w:rPr>
+        <w:t>8</w:t>
+      </w:r>
+      <w:r>
+        <w:rPr>
+          <w:noProof/>
+        </w:rPr>
+        <w:fldChar w:fldCharType="end"/>
+      </w:r>
       <w:r>
         <w:t xml:space="preserve"> Código del programa 33.c</w:t>
       </w:r>
@@ -13720,21 +13771,7 @@
         <w:rPr>
           <w:rFonts w:ascii="Times New Roman" w:hAnsi="Times New Roman" w:cs="Times New Roman"/>
         </w:rPr>
-        <w:t xml:space="preserve">En el código solo se crea una array de longitud cinco con las primeras cinco palabras de la oración “Esta es mi practica </w:t>
-      </w:r>
-      <w:proofErr w:type="gramStart"/>
-      <w:r>
-        <w:rPr>
-          <w:rFonts w:ascii="Times New Roman" w:hAnsi="Times New Roman" w:cs="Times New Roman"/>
-        </w:rPr>
-        <w:t>uno”  y</w:t>
-      </w:r>
-      <w:proofErr w:type="gramEnd"/>
-      <w:r>
-        <w:rPr>
-          <w:rFonts w:ascii="Times New Roman" w:hAnsi="Times New Roman" w:cs="Times New Roman"/>
-        </w:rPr>
-        <w:t xml:space="preserve"> luego se hace un ciclo for que crea cinco proceso , esperando que cada uno le agregue a un archivo existente o no llamado practica 33.txt una de la letra del array declarado con ayuda del índice del ciclo for. Para que al final agregue el proceso principal la palabra “uno”. Esto se puede ver donde en la Ilustración </w:t>
+        <w:t xml:space="preserve">En el código solo se crea una array de longitud cinco con las primeras cinco palabras de la oración “Esta es mi practica uno”  y luego se hace un ciclo for que crea cinco proceso , esperando que cada uno le agregue a un archivo existente o no llamado practica 33.txt una de la letra del array declarado con ayuda del índice del ciclo for. Para que al final agregue el proceso principal la palabra “uno”. Esto se puede ver donde en la Ilustración </w:t>
       </w:r>
       <w:r>
         <w:rPr>
@@ -13903,14 +13940,27 @@
       <w:r>
         <w:t xml:space="preserve">Ilustración </w:t>
       </w:r>
-      <w:fldSimple w:instr=" SEQ Ilustración \* ARABIC ">
-        <w:r>
-          <w:rPr>
-            <w:noProof/>
-          </w:rPr>
-          <w:t>9</w:t>
-        </w:r>
-      </w:fldSimple>
+      <w:r>
+        <w:fldChar w:fldCharType="begin"/>
+      </w:r>
+      <w:r>
+        <w:instrText xml:space="preserve"> SEQ Ilustración \* ARABIC </w:instrText>
+      </w:r>
+      <w:r>
+        <w:fldChar w:fldCharType="separate"/>
+      </w:r>
+      <w:r>
+        <w:rPr>
+          <w:noProof/>
+        </w:rPr>
+        <w:t>9</w:t>
+      </w:r>
+      <w:r>
+        <w:rPr>
+          <w:noProof/>
+        </w:rPr>
+        <w:fldChar w:fldCharType="end"/>
+      </w:r>
       <w:r>
         <w:t xml:space="preserve"> Documentos</w:t>
       </w:r>
@@ -14116,14 +14166,27 @@
       <w:r>
         <w:t xml:space="preserve">Ilustración </w:t>
       </w:r>
-      <w:fldSimple w:instr=" SEQ Ilustración \* ARABIC ">
-        <w:r>
-          <w:rPr>
-            <w:noProof/>
-          </w:rPr>
-          <w:t>10</w:t>
-        </w:r>
-      </w:fldSimple>
+      <w:r>
+        <w:fldChar w:fldCharType="begin"/>
+      </w:r>
+      <w:r>
+        <w:instrText xml:space="preserve"> SEQ Ilustración \* ARABIC </w:instrText>
+      </w:r>
+      <w:r>
+        <w:fldChar w:fldCharType="separate"/>
+      </w:r>
+      <w:r>
+        <w:rPr>
+          <w:noProof/>
+        </w:rPr>
+        <w:t>10</w:t>
+      </w:r>
+      <w:r>
+        <w:rPr>
+          <w:noProof/>
+        </w:rPr>
+        <w:fldChar w:fldCharType="end"/>
+      </w:r>
       <w:r>
         <w:t xml:space="preserve"> Ejecución Programa33.c</w:t>
       </w:r>
@@ -14259,14 +14322,27 @@
       <w:r>
         <w:t xml:space="preserve">Ilustración </w:t>
       </w:r>
-      <w:fldSimple w:instr=" SEQ Ilustración \* ARABIC ">
-        <w:r>
-          <w:rPr>
-            <w:noProof/>
-          </w:rPr>
-          <w:t>11</w:t>
-        </w:r>
-      </w:fldSimple>
+      <w:r>
+        <w:fldChar w:fldCharType="begin"/>
+      </w:r>
+      <w:r>
+        <w:instrText xml:space="preserve"> SEQ Ilustración \* ARABIC </w:instrText>
+      </w:r>
+      <w:r>
+        <w:fldChar w:fldCharType="separate"/>
+      </w:r>
+      <w:r>
+        <w:rPr>
+          <w:noProof/>
+        </w:rPr>
+        <w:t>11</w:t>
+      </w:r>
+      <w:r>
+        <w:rPr>
+          <w:noProof/>
+        </w:rPr>
+        <w:fldChar w:fldCharType="end"/>
+      </w:r>
       <w:r>
         <w:t xml:space="preserve"> Documentos después de la ejecución del Programa33.c</w:t>
       </w:r>
@@ -14527,7 +14603,6 @@
         <w:t xml:space="preserve">. A nivel teórico aprendí muchas cosas, como la jerarquía de procesos, específicamente la jerarquía de árbol que es como se maneja este sistema operativo, un padre varios hijos, además como el propio sistema asigna por defecto un identificador tanto a los procesos padre como hijo. Comprendí la importancia de finalizar correctamente los procesos que se crean par no tener un proceso </w:t>
       </w:r>
       <w:proofErr w:type="spellStart"/>
-      <w:proofErr w:type="gramStart"/>
       <w:r>
         <w:rPr>
           <w:rFonts w:ascii="Times New Roman" w:hAnsi="Times New Roman" w:cs="Times New Roman"/>
@@ -14535,7 +14610,6 @@
         <w:t>zombie</w:t>
       </w:r>
       <w:proofErr w:type="spellEnd"/>
-      <w:proofErr w:type="gramEnd"/>
       <w:r>
         <w:rPr>
           <w:rFonts w:ascii="Times New Roman" w:hAnsi="Times New Roman" w:cs="Times New Roman"/>
@@ -14674,57 +14748,35 @@
         <w:rPr>
           <w:rFonts w:ascii="Times New Roman" w:hAnsi="Times New Roman" w:cs="Times New Roman"/>
         </w:rPr>
-        <w:t xml:space="preserve">Mencionaba que me sorprendió la facilidad de crear procesos, porque como se pudo ver en un programa, con un simple ciclo </w:t>
+        <w:t xml:space="preserve">Mencionaba que me sorprendió la facilidad de crear procesos, porque como se pudo ver en un programa, con un simple ciclo for o </w:t>
       </w:r>
       <w:proofErr w:type="spellStart"/>
       <w:r>
         <w:rPr>
           <w:rFonts w:ascii="Times New Roman" w:hAnsi="Times New Roman" w:cs="Times New Roman"/>
         </w:rPr>
-        <w:t>for</w:t>
+        <w:t>while</w:t>
       </w:r>
       <w:proofErr w:type="spellEnd"/>
       <w:r>
         <w:rPr>
           <w:rFonts w:ascii="Times New Roman" w:hAnsi="Times New Roman" w:cs="Times New Roman"/>
         </w:rPr>
-        <w:t xml:space="preserve"> o </w:t>
+        <w:t xml:space="preserve"> y utilizando la llamada al sistema </w:t>
       </w:r>
       <w:proofErr w:type="spellStart"/>
       <w:r>
         <w:rPr>
           <w:rFonts w:ascii="Times New Roman" w:hAnsi="Times New Roman" w:cs="Times New Roman"/>
         </w:rPr>
-        <w:t>while</w:t>
+        <w:t>fork</w:t>
       </w:r>
       <w:proofErr w:type="spellEnd"/>
       <w:r>
         <w:rPr>
           <w:rFonts w:ascii="Times New Roman" w:hAnsi="Times New Roman" w:cs="Times New Roman"/>
         </w:rPr>
-        <w:t xml:space="preserve"> y utilizando la llamada al sistema </w:t>
-      </w:r>
-      <w:proofErr w:type="spellStart"/>
-      <w:proofErr w:type="gramStart"/>
-      <w:r>
-        <w:rPr>
-          <w:rFonts w:ascii="Times New Roman" w:hAnsi="Times New Roman" w:cs="Times New Roman"/>
-        </w:rPr>
-        <w:t>fork</w:t>
-      </w:r>
-      <w:proofErr w:type="spellEnd"/>
-      <w:r>
-        <w:rPr>
-          <w:rFonts w:ascii="Times New Roman" w:hAnsi="Times New Roman" w:cs="Times New Roman"/>
-        </w:rPr>
-        <w:t>(</w:t>
-      </w:r>
-      <w:proofErr w:type="gramEnd"/>
-      <w:r>
-        <w:rPr>
-          <w:rFonts w:ascii="Times New Roman" w:hAnsi="Times New Roman" w:cs="Times New Roman"/>
-        </w:rPr>
-        <w:t xml:space="preserve">) se puede crear n cantidad de procesos hijos, y a su vez con la misma llamada al sistema </w:t>
+        <w:t xml:space="preserve">() se puede crear n cantidad de procesos hijos, y a su vez con la misma llamada al sistema </w:t>
       </w:r>
       <w:proofErr w:type="spellStart"/>
       <w:r>
@@ -14872,21 +14924,7 @@
         <w:rPr>
           <w:rFonts w:ascii="Times New Roman" w:hAnsi="Times New Roman" w:cs="Times New Roman"/>
         </w:rPr>
-        <w:t xml:space="preserve"> y el </w:t>
-      </w:r>
-      <w:proofErr w:type="spellStart"/>
-      <w:r>
-        <w:rPr>
-          <w:rFonts w:ascii="Times New Roman" w:hAnsi="Times New Roman" w:cs="Times New Roman"/>
-        </w:rPr>
-        <w:t>for</w:t>
-      </w:r>
-      <w:proofErr w:type="spellEnd"/>
-      <w:r>
-        <w:rPr>
-          <w:rFonts w:ascii="Times New Roman" w:hAnsi="Times New Roman" w:cs="Times New Roman"/>
-        </w:rPr>
-        <w:t xml:space="preserve"> porque en mis primeros intentos estos no iban en orden, siendo esto posible porque los trataba de crear fuera de estos, dejando al propio del sistema operativo ver cunado crea estos. Otro problema que también tuve fue ver en como otros procesos hijos crearían a otros hijos, pero no fue propiamente </w:t>
+        <w:t xml:space="preserve"> y el for porque en mis primeros intentos estos no iban en orden, siendo esto posible porque los trataba de crear fuera de estos, dejando al propio del sistema operativo ver cunado crea estos. Otro problema que también tuve fue ver en como otros procesos hijos crearían a otros hijos, pero no fue propiamente </w:t>
       </w:r>
       <w:proofErr w:type="spellStart"/>
       <w:r>
@@ -15039,6 +15077,127 @@
     <w:p>
       <w:pPr>
         <w:rPr>
+          <w:lang w:val="es-ES"/>
+        </w:rPr>
+      </w:pPr>
+    </w:p>
+    <w:p>
+      <w:pPr>
+        <w:spacing w:line="360" w:lineRule="auto"/>
+        <w:jc w:val="both"/>
+        <w:rPr>
+          <w:rFonts w:ascii="Times New Roman" w:hAnsi="Times New Roman" w:cs="Times New Roman"/>
+          <w:szCs w:val="24"/>
+          <w:lang w:val="es-ES"/>
+        </w:rPr>
+      </w:pPr>
+    </w:p>
+    <w:p>
+      <w:pPr>
+        <w:spacing w:line="360" w:lineRule="auto"/>
+        <w:jc w:val="both"/>
+        <w:rPr>
+          <w:rFonts w:ascii="Times New Roman" w:hAnsi="Times New Roman" w:cs="Times New Roman"/>
+          <w:szCs w:val="24"/>
+          <w:lang w:val="es-ES"/>
+        </w:rPr>
+      </w:pPr>
+    </w:p>
+    <w:p>
+      <w:pPr>
+        <w:spacing w:line="360" w:lineRule="auto"/>
+        <w:jc w:val="both"/>
+        <w:rPr>
+          <w:rFonts w:ascii="Times New Roman" w:hAnsi="Times New Roman" w:cs="Times New Roman"/>
+          <w:szCs w:val="24"/>
+          <w:lang w:val="es-ES"/>
+        </w:rPr>
+      </w:pPr>
+    </w:p>
+    <w:p>
+      <w:pPr>
+        <w:spacing w:line="360" w:lineRule="auto"/>
+        <w:jc w:val="both"/>
+        <w:rPr>
+          <w:rFonts w:ascii="Times New Roman" w:hAnsi="Times New Roman" w:cs="Times New Roman"/>
+          <w:szCs w:val="24"/>
+          <w:lang w:val="es-ES"/>
+        </w:rPr>
+      </w:pPr>
+    </w:p>
+    <w:p>
+      <w:pPr>
+        <w:spacing w:line="360" w:lineRule="auto"/>
+        <w:jc w:val="both"/>
+        <w:rPr>
+          <w:rFonts w:ascii="Times New Roman" w:hAnsi="Times New Roman" w:cs="Times New Roman"/>
+          <w:szCs w:val="24"/>
+          <w:lang w:val="es-ES"/>
+        </w:rPr>
+      </w:pPr>
+    </w:p>
+    <w:p>
+      <w:pPr>
+        <w:spacing w:line="360" w:lineRule="auto"/>
+        <w:jc w:val="both"/>
+        <w:rPr>
+          <w:rFonts w:ascii="Times New Roman" w:hAnsi="Times New Roman" w:cs="Times New Roman"/>
+          <w:szCs w:val="24"/>
+          <w:lang w:val="es-ES"/>
+        </w:rPr>
+      </w:pPr>
+    </w:p>
+    <w:p>
+      <w:pPr>
+        <w:spacing w:line="360" w:lineRule="auto"/>
+        <w:jc w:val="both"/>
+        <w:rPr>
+          <w:rFonts w:ascii="Times New Roman" w:hAnsi="Times New Roman" w:cs="Times New Roman"/>
+          <w:szCs w:val="24"/>
+          <w:lang w:val="es-ES"/>
+        </w:rPr>
+      </w:pPr>
+    </w:p>
+    <w:p>
+      <w:pPr>
+        <w:spacing w:line="360" w:lineRule="auto"/>
+        <w:jc w:val="both"/>
+        <w:rPr>
+          <w:rFonts w:ascii="Times New Roman" w:hAnsi="Times New Roman" w:cs="Times New Roman"/>
+          <w:szCs w:val="24"/>
+          <w:lang w:val="es-ES"/>
+        </w:rPr>
+      </w:pPr>
+    </w:p>
+    <w:p>
+      <w:pPr>
+        <w:spacing w:line="360" w:lineRule="auto"/>
+        <w:jc w:val="both"/>
+        <w:rPr>
+          <w:rFonts w:ascii="Times New Roman" w:hAnsi="Times New Roman" w:cs="Times New Roman"/>
+          <w:szCs w:val="24"/>
+          <w:lang w:val="es-ES"/>
+        </w:rPr>
+      </w:pPr>
+    </w:p>
+    <w:p>
+      <w:pPr>
+        <w:spacing w:line="360" w:lineRule="auto"/>
+        <w:jc w:val="both"/>
+        <w:rPr>
+          <w:rFonts w:ascii="Times New Roman" w:hAnsi="Times New Roman" w:cs="Times New Roman"/>
+          <w:szCs w:val="24"/>
+          <w:lang w:val="es-ES"/>
+        </w:rPr>
+      </w:pPr>
+    </w:p>
+    <w:p>
+      <w:pPr>
+        <w:spacing w:line="360" w:lineRule="auto"/>
+        <w:jc w:val="both"/>
+        <w:rPr>
+          <w:rFonts w:ascii="Times New Roman" w:hAnsi="Times New Roman" w:cs="Times New Roman"/>
+          <w:szCs w:val="24"/>
           <w:lang w:val="es-ES"/>
         </w:rPr>
       </w:pPr>
@@ -15221,6 +15380,7 @@
             <w:id w:val="111145805"/>
             <w:bibliography/>
           </w:sdtPr>
+          <w:sdtEndPr/>
           <w:sdtContent>
             <w:p>
               <w:pPr>

</xml_diff>